<commit_message>
minnor changes and documentation ended
</commit_message>
<xml_diff>
--- a/Porównanie indeksów przestrzennych.docx
+++ b/Porównanie indeksów przestrzennych.docx
@@ -197,6 +197,1120 @@
           <w:lang w:eastAsia="pl-PL"/>
         </w:rPr>
         <w:t>w wersji Professional. Do poprawnego działania systemu niezbędne jest zainstalowanie programów:</w:t>
+      </w:r>
+    </w:p>
+    <w:p>
+      <w:pPr>
+        <w:pStyle w:val="Akapitzlist"/>
+        <w:numPr>
+          <w:ilvl w:val="0"/>
+          <w:numId w:val="1"/>
+        </w:numPr>
+        <w:jc w:val="both"/>
+        <w:rPr>
+          <w:rFonts w:cstheme="minorHAnsi"/>
+          <w:lang w:eastAsia="pl-PL"/>
+        </w:rPr>
+      </w:pPr>
+      <w:proofErr w:type="spellStart"/>
+      <w:r>
+        <w:rPr>
+          <w:rFonts w:cstheme="minorHAnsi"/>
+          <w:lang w:eastAsia="pl-PL"/>
+        </w:rPr>
+        <w:t>PostgreSQL</w:t>
+      </w:r>
+      <w:proofErr w:type="spellEnd"/>
+      <w:r>
+        <w:rPr>
+          <w:rFonts w:cstheme="minorHAnsi"/>
+          <w:lang w:eastAsia="pl-PL"/>
+        </w:rPr>
+        <w:t xml:space="preserve"> w wersji 9.3.4 – (postgresql-9.3.4-3-windows-x64)</w:t>
+      </w:r>
+    </w:p>
+    <w:p>
+      <w:pPr>
+        <w:pStyle w:val="Akapitzlist"/>
+        <w:numPr>
+          <w:ilvl w:val="0"/>
+          <w:numId w:val="1"/>
+        </w:numPr>
+        <w:jc w:val="both"/>
+        <w:rPr>
+          <w:rFonts w:cstheme="minorHAnsi"/>
+          <w:lang w:eastAsia="pl-PL"/>
+        </w:rPr>
+      </w:pPr>
+      <w:r>
+        <w:rPr>
+          <w:rFonts w:cstheme="minorHAnsi"/>
+          <w:lang w:eastAsia="pl-PL"/>
+        </w:rPr>
+        <w:t>QGIS w wersji 2.2.0 – (QGIS-OSGeo4W-2.2.0-1-Setup-x86_64)</w:t>
+      </w:r>
+    </w:p>
+    <w:p>
+      <w:pPr>
+        <w:pStyle w:val="Akapitzlist"/>
+        <w:numPr>
+          <w:ilvl w:val="0"/>
+          <w:numId w:val="1"/>
+        </w:numPr>
+        <w:jc w:val="both"/>
+        <w:rPr>
+          <w:rFonts w:cstheme="minorHAnsi"/>
+          <w:lang w:eastAsia="pl-PL"/>
+        </w:rPr>
+      </w:pPr>
+      <w:proofErr w:type="spellStart"/>
+      <w:r>
+        <w:rPr>
+          <w:rFonts w:cstheme="minorHAnsi"/>
+          <w:lang w:eastAsia="pl-PL"/>
+        </w:rPr>
+        <w:t>Python</w:t>
+      </w:r>
+      <w:proofErr w:type="spellEnd"/>
+      <w:r>
+        <w:rPr>
+          <w:rFonts w:cstheme="minorHAnsi"/>
+          <w:lang w:eastAsia="pl-PL"/>
+        </w:rPr>
+        <w:t xml:space="preserve"> w wersji 2.7.6 – (python-2.7.6.msi)</w:t>
+      </w:r>
+    </w:p>
+    <w:p>
+      <w:pPr>
+        <w:pStyle w:val="Akapitzlist"/>
+        <w:numPr>
+          <w:ilvl w:val="0"/>
+          <w:numId w:val="1"/>
+        </w:numPr>
+        <w:jc w:val="both"/>
+        <w:rPr>
+          <w:rFonts w:cstheme="minorHAnsi"/>
+          <w:lang w:eastAsia="pl-PL"/>
+        </w:rPr>
+      </w:pPr>
+      <w:r>
+        <w:rPr>
+          <w:rFonts w:cstheme="minorHAnsi"/>
+          <w:lang w:eastAsia="pl-PL"/>
+        </w:rPr>
+        <w:t xml:space="preserve">Konieczne może być także zainstalowanie pakietu scipy-0.14 oraz </w:t>
+      </w:r>
+      <w:proofErr w:type="spellStart"/>
+      <w:r>
+        <w:rPr>
+          <w:rFonts w:cstheme="minorHAnsi"/>
+          <w:lang w:eastAsia="pl-PL"/>
+        </w:rPr>
+        <w:t>numpy</w:t>
+      </w:r>
+      <w:proofErr w:type="spellEnd"/>
+      <w:r>
+        <w:rPr>
+          <w:rFonts w:cstheme="minorHAnsi"/>
+          <w:lang w:eastAsia="pl-PL"/>
+        </w:rPr>
+        <w:t xml:space="preserve"> – (scipy-0.14.0-win32-superpack-python2.7)</w:t>
+      </w:r>
+    </w:p>
+    <w:p>
+      <w:pPr>
+        <w:jc w:val="both"/>
+        <w:rPr>
+          <w:rFonts w:cstheme="minorHAnsi"/>
+          <w:lang w:eastAsia="pl-PL"/>
+        </w:rPr>
+      </w:pPr>
+      <w:r>
+        <w:rPr>
+          <w:rFonts w:cstheme="minorHAnsi"/>
+          <w:lang w:eastAsia="pl-PL"/>
+        </w:rPr>
+        <w:t>Programy należy zainstalować dokładnie w tej kolejności. Inna konfiguracja nie była testowana.</w:t>
+      </w:r>
+    </w:p>
+    <w:p>
+      <w:pPr>
+        <w:jc w:val="both"/>
+        <w:rPr>
+          <w:rFonts w:cstheme="minorHAnsi"/>
+          <w:lang w:eastAsia="pl-PL"/>
+        </w:rPr>
+      </w:pPr>
+      <w:r>
+        <w:rPr>
+          <w:rFonts w:cstheme="minorHAnsi"/>
+          <w:lang w:eastAsia="pl-PL"/>
+        </w:rPr>
+        <w:t>Ponadto kluczowe jest ustawienie odpowiednich zmiennych środowiskowych w następujący sposób:</w:t>
+      </w:r>
+    </w:p>
+    <w:p>
+      <w:pPr>
+        <w:pStyle w:val="Akapitzlist"/>
+        <w:numPr>
+          <w:ilvl w:val="0"/>
+          <w:numId w:val="2"/>
+        </w:numPr>
+        <w:jc w:val="both"/>
+        <w:rPr>
+          <w:rFonts w:cstheme="minorHAnsi"/>
+          <w:lang w:eastAsia="pl-PL"/>
+        </w:rPr>
+      </w:pPr>
+      <w:r>
+        <w:rPr>
+          <w:rFonts w:cstheme="minorHAnsi"/>
+          <w:lang w:eastAsia="pl-PL"/>
+        </w:rPr>
+        <w:t>Do zmiennych środowiskowych użytkownika należy dodać/ustawić:</w:t>
+      </w:r>
+    </w:p>
+    <w:p>
+      <w:pPr>
+        <w:pStyle w:val="Akapitzlist"/>
+        <w:numPr>
+          <w:ilvl w:val="1"/>
+          <w:numId w:val="2"/>
+        </w:numPr>
+        <w:rPr>
+          <w:rFonts w:cstheme="minorHAnsi"/>
+          <w:sz w:val="20"/>
+          <w:szCs w:val="20"/>
+          <w:lang w:val="en-GB" w:eastAsia="pl-PL"/>
+        </w:rPr>
+      </w:pPr>
+      <w:r>
+        <w:rPr>
+          <w:rFonts w:cstheme="minorHAnsi"/>
+          <w:sz w:val="20"/>
+          <w:szCs w:val="20"/>
+          <w:lang w:val="en-GB" w:eastAsia="pl-PL"/>
+        </w:rPr>
+        <w:t>PYTHONPATH=</w:t>
+      </w:r>
+      <w:r>
+        <w:rPr>
+          <w:rFonts w:cstheme="minorHAnsi"/>
+          <w:sz w:val="20"/>
+          <w:szCs w:val="20"/>
+          <w:lang w:val="en-GB" w:eastAsia="pl-PL"/>
+        </w:rPr>
+        <w:t xml:space="preserve">C:\Program Files\QGIS </w:t>
+      </w:r>
+      <w:proofErr w:type="spellStart"/>
+      <w:r>
+        <w:rPr>
+          <w:rFonts w:cstheme="minorHAnsi"/>
+          <w:sz w:val="20"/>
+          <w:szCs w:val="20"/>
+          <w:lang w:val="en-GB" w:eastAsia="pl-PL"/>
+        </w:rPr>
+        <w:t>Valmiera</w:t>
+      </w:r>
+      <w:proofErr w:type="spellEnd"/>
+      <w:r>
+        <w:rPr>
+          <w:rFonts w:cstheme="minorHAnsi"/>
+          <w:sz w:val="20"/>
+          <w:szCs w:val="20"/>
+          <w:lang w:val="en-GB" w:eastAsia="pl-PL"/>
+        </w:rPr>
+        <w:t>\apps\Python27\Lib\site-packages</w:t>
+      </w:r>
+      <w:r>
+        <w:rPr>
+          <w:rFonts w:cstheme="minorHAnsi"/>
+          <w:sz w:val="20"/>
+          <w:szCs w:val="20"/>
+          <w:lang w:val="en-GB" w:eastAsia="pl-PL"/>
+        </w:rPr>
+        <w:t>;%PYTHONPATH%</w:t>
+      </w:r>
+    </w:p>
+    <w:p>
+      <w:pPr>
+        <w:pStyle w:val="Akapitzlist"/>
+        <w:numPr>
+          <w:ilvl w:val="1"/>
+          <w:numId w:val="2"/>
+        </w:numPr>
+        <w:rPr>
+          <w:rFonts w:cstheme="minorHAnsi"/>
+          <w:sz w:val="20"/>
+          <w:szCs w:val="20"/>
+          <w:lang w:val="en-GB" w:eastAsia="pl-PL"/>
+        </w:rPr>
+      </w:pPr>
+      <w:r>
+        <w:rPr>
+          <w:rFonts w:cstheme="minorHAnsi"/>
+          <w:sz w:val="20"/>
+          <w:szCs w:val="20"/>
+          <w:lang w:val="en-GB" w:eastAsia="pl-PL"/>
+        </w:rPr>
+        <w:t>PYTHONPATH=</w:t>
+      </w:r>
+      <w:r>
+        <w:rPr>
+          <w:rFonts w:cstheme="minorHAnsi"/>
+          <w:sz w:val="20"/>
+          <w:szCs w:val="20"/>
+          <w:lang w:val="en-GB" w:eastAsia="pl-PL"/>
+        </w:rPr>
+        <w:t xml:space="preserve">C:\Program Files\QGIS </w:t>
+      </w:r>
+      <w:proofErr w:type="spellStart"/>
+      <w:r>
+        <w:rPr>
+          <w:rFonts w:cstheme="minorHAnsi"/>
+          <w:sz w:val="20"/>
+          <w:szCs w:val="20"/>
+          <w:lang w:val="en-GB" w:eastAsia="pl-PL"/>
+        </w:rPr>
+        <w:t>Valmiera</w:t>
+      </w:r>
+      <w:proofErr w:type="spellEnd"/>
+      <w:r>
+        <w:rPr>
+          <w:rFonts w:cstheme="minorHAnsi"/>
+          <w:sz w:val="20"/>
+          <w:szCs w:val="20"/>
+          <w:lang w:val="en-GB" w:eastAsia="pl-PL"/>
+        </w:rPr>
+        <w:t>\apps\Python27</w:t>
+      </w:r>
+      <w:r>
+        <w:rPr>
+          <w:rFonts w:cstheme="minorHAnsi"/>
+          <w:sz w:val="20"/>
+          <w:szCs w:val="20"/>
+          <w:lang w:val="en-GB" w:eastAsia="pl-PL"/>
+        </w:rPr>
+        <w:t>;%PYTHONPATH%</w:t>
+      </w:r>
+    </w:p>
+    <w:p>
+      <w:pPr>
+        <w:pStyle w:val="Akapitzlist"/>
+        <w:numPr>
+          <w:ilvl w:val="1"/>
+          <w:numId w:val="2"/>
+        </w:numPr>
+        <w:rPr>
+          <w:rFonts w:cstheme="minorHAnsi"/>
+          <w:sz w:val="20"/>
+          <w:szCs w:val="20"/>
+          <w:lang w:val="en-GB" w:eastAsia="pl-PL"/>
+        </w:rPr>
+      </w:pPr>
+      <w:r>
+        <w:rPr>
+          <w:rFonts w:cstheme="minorHAnsi"/>
+          <w:sz w:val="20"/>
+          <w:szCs w:val="20"/>
+          <w:lang w:val="en-GB" w:eastAsia="pl-PL"/>
+        </w:rPr>
+        <w:t xml:space="preserve">PYTHONPATH=C:\Program Files\QGIS </w:t>
+      </w:r>
+      <w:proofErr w:type="spellStart"/>
+      <w:r>
+        <w:rPr>
+          <w:rFonts w:cstheme="minorHAnsi"/>
+          <w:sz w:val="20"/>
+          <w:szCs w:val="20"/>
+          <w:lang w:val="en-GB" w:eastAsia="pl-PL"/>
+        </w:rPr>
+        <w:t>Valmiera</w:t>
+      </w:r>
+      <w:proofErr w:type="spellEnd"/>
+      <w:r>
+        <w:rPr>
+          <w:rFonts w:cstheme="minorHAnsi"/>
+          <w:sz w:val="20"/>
+          <w:szCs w:val="20"/>
+          <w:lang w:val="en-GB" w:eastAsia="pl-PL"/>
+        </w:rPr>
+        <w:t>\apps\</w:t>
+      </w:r>
+      <w:proofErr w:type="spellStart"/>
+      <w:r>
+        <w:rPr>
+          <w:rFonts w:cstheme="minorHAnsi"/>
+          <w:sz w:val="20"/>
+          <w:szCs w:val="20"/>
+          <w:lang w:val="en-GB" w:eastAsia="pl-PL"/>
+        </w:rPr>
+        <w:t>qgis</w:t>
+      </w:r>
+      <w:proofErr w:type="spellEnd"/>
+      <w:r>
+        <w:rPr>
+          <w:rFonts w:cstheme="minorHAnsi"/>
+          <w:sz w:val="20"/>
+          <w:szCs w:val="20"/>
+          <w:lang w:val="en-GB" w:eastAsia="pl-PL"/>
+        </w:rPr>
+        <w:t>\python\</w:t>
+      </w:r>
+      <w:proofErr w:type="spellStart"/>
+      <w:r>
+        <w:rPr>
+          <w:rFonts w:cstheme="minorHAnsi"/>
+          <w:sz w:val="20"/>
+          <w:szCs w:val="20"/>
+          <w:lang w:val="en-GB" w:eastAsia="pl-PL"/>
+        </w:rPr>
+        <w:t>qgis</w:t>
+      </w:r>
+      <w:proofErr w:type="spellEnd"/>
+      <w:r>
+        <w:rPr>
+          <w:rFonts w:cstheme="minorHAnsi"/>
+          <w:sz w:val="20"/>
+          <w:szCs w:val="20"/>
+          <w:lang w:val="en-GB" w:eastAsia="pl-PL"/>
+        </w:rPr>
+        <w:t>;%PYTHONPATH%</w:t>
+      </w:r>
+    </w:p>
+    <w:p>
+      <w:pPr>
+        <w:pStyle w:val="Akapitzlist"/>
+        <w:numPr>
+          <w:ilvl w:val="1"/>
+          <w:numId w:val="2"/>
+        </w:numPr>
+        <w:rPr>
+          <w:rFonts w:cstheme="minorHAnsi"/>
+          <w:sz w:val="20"/>
+          <w:szCs w:val="20"/>
+          <w:lang w:val="en-GB" w:eastAsia="pl-PL"/>
+        </w:rPr>
+      </w:pPr>
+      <w:r>
+        <w:rPr>
+          <w:rFonts w:cstheme="minorHAnsi"/>
+          <w:sz w:val="20"/>
+          <w:szCs w:val="20"/>
+          <w:lang w:val="en-GB" w:eastAsia="pl-PL"/>
+        </w:rPr>
+        <w:t>PYTHONPATH=</w:t>
+      </w:r>
+      <w:r>
+        <w:rPr>
+          <w:rFonts w:cstheme="minorHAnsi"/>
+          <w:sz w:val="20"/>
+          <w:szCs w:val="20"/>
+          <w:lang w:val="en-GB"/>
+        </w:rPr>
+        <w:t xml:space="preserve"> </w:t>
+      </w:r>
+      <w:r>
+        <w:rPr>
+          <w:rFonts w:cstheme="minorHAnsi"/>
+          <w:sz w:val="20"/>
+          <w:szCs w:val="20"/>
+          <w:lang w:val="en-GB" w:eastAsia="pl-PL"/>
+        </w:rPr>
+        <w:t xml:space="preserve">C:\Program Files\QGIS </w:t>
+      </w:r>
+      <w:proofErr w:type="spellStart"/>
+      <w:r>
+        <w:rPr>
+          <w:rFonts w:cstheme="minorHAnsi"/>
+          <w:sz w:val="20"/>
+          <w:szCs w:val="20"/>
+          <w:lang w:val="en-GB" w:eastAsia="pl-PL"/>
+        </w:rPr>
+        <w:t>Valmiera</w:t>
+      </w:r>
+      <w:proofErr w:type="spellEnd"/>
+      <w:r>
+        <w:rPr>
+          <w:rFonts w:cstheme="minorHAnsi"/>
+          <w:sz w:val="20"/>
+          <w:szCs w:val="20"/>
+          <w:lang w:val="en-GB" w:eastAsia="pl-PL"/>
+        </w:rPr>
+        <w:t>\apps\</w:t>
+      </w:r>
+      <w:proofErr w:type="spellStart"/>
+      <w:r>
+        <w:rPr>
+          <w:rFonts w:cstheme="minorHAnsi"/>
+          <w:sz w:val="20"/>
+          <w:szCs w:val="20"/>
+          <w:lang w:val="en-GB" w:eastAsia="pl-PL"/>
+        </w:rPr>
+        <w:t>qgis</w:t>
+      </w:r>
+      <w:proofErr w:type="spellEnd"/>
+      <w:r>
+        <w:rPr>
+          <w:rFonts w:cstheme="minorHAnsi"/>
+          <w:sz w:val="20"/>
+          <w:szCs w:val="20"/>
+          <w:lang w:val="en-GB" w:eastAsia="pl-PL"/>
+        </w:rPr>
+        <w:t>\python;%PYTHONPATH%</w:t>
+      </w:r>
+    </w:p>
+    <w:p>
+      <w:pPr>
+        <w:pStyle w:val="Akapitzlist"/>
+        <w:numPr>
+          <w:ilvl w:val="1"/>
+          <w:numId w:val="2"/>
+        </w:numPr>
+        <w:rPr>
+          <w:rFonts w:cstheme="minorHAnsi"/>
+          <w:sz w:val="20"/>
+          <w:szCs w:val="20"/>
+          <w:lang w:val="en-GB" w:eastAsia="pl-PL"/>
+        </w:rPr>
+      </w:pPr>
+      <w:r>
+        <w:rPr>
+          <w:rFonts w:cstheme="minorHAnsi"/>
+          <w:sz w:val="20"/>
+          <w:szCs w:val="20"/>
+          <w:lang w:val="en-GB" w:eastAsia="pl-PL"/>
+        </w:rPr>
+        <w:t xml:space="preserve">PYTHONPATH=C:\Program Files\QGIS </w:t>
+      </w:r>
+      <w:proofErr w:type="spellStart"/>
+      <w:r>
+        <w:rPr>
+          <w:rFonts w:cstheme="minorHAnsi"/>
+          <w:sz w:val="20"/>
+          <w:szCs w:val="20"/>
+          <w:lang w:val="en-GB" w:eastAsia="pl-PL"/>
+        </w:rPr>
+        <w:t>Valmiera</w:t>
+      </w:r>
+      <w:proofErr w:type="spellEnd"/>
+      <w:r>
+        <w:rPr>
+          <w:rFonts w:cstheme="minorHAnsi"/>
+          <w:sz w:val="20"/>
+          <w:szCs w:val="20"/>
+          <w:lang w:val="en-GB" w:eastAsia="pl-PL"/>
+        </w:rPr>
+        <w:t>\bin;%PYTHONPATH%</w:t>
+      </w:r>
+    </w:p>
+    <w:p>
+      <w:pPr>
+        <w:pStyle w:val="Akapitzlist"/>
+        <w:numPr>
+          <w:ilvl w:val="1"/>
+          <w:numId w:val="2"/>
+        </w:numPr>
+        <w:rPr>
+          <w:rFonts w:cstheme="minorHAnsi"/>
+          <w:sz w:val="20"/>
+          <w:szCs w:val="20"/>
+          <w:lang w:val="en-GB" w:eastAsia="pl-PL"/>
+        </w:rPr>
+      </w:pPr>
+      <w:r>
+        <w:rPr>
+          <w:rFonts w:cstheme="minorHAnsi"/>
+          <w:sz w:val="20"/>
+          <w:szCs w:val="20"/>
+          <w:lang w:val="en-GB" w:eastAsia="pl-PL"/>
+        </w:rPr>
+        <w:t>PYTHONPATH=</w:t>
+      </w:r>
+      <w:r>
+        <w:rPr>
+          <w:rFonts w:cstheme="minorHAnsi"/>
+          <w:sz w:val="20"/>
+          <w:szCs w:val="20"/>
+          <w:lang w:val="en-GB"/>
+        </w:rPr>
+        <w:t xml:space="preserve"> </w:t>
+      </w:r>
+      <w:r>
+        <w:rPr>
+          <w:rFonts w:cstheme="minorHAnsi"/>
+          <w:sz w:val="20"/>
+          <w:szCs w:val="20"/>
+          <w:lang w:val="en-GB" w:eastAsia="pl-PL"/>
+        </w:rPr>
+        <w:t xml:space="preserve">C:\Program Files\QGIS </w:t>
+      </w:r>
+      <w:proofErr w:type="spellStart"/>
+      <w:r>
+        <w:rPr>
+          <w:rFonts w:cstheme="minorHAnsi"/>
+          <w:sz w:val="20"/>
+          <w:szCs w:val="20"/>
+          <w:lang w:val="en-GB" w:eastAsia="pl-PL"/>
+        </w:rPr>
+        <w:t>Valmiera</w:t>
+      </w:r>
+      <w:proofErr w:type="spellEnd"/>
+      <w:r>
+        <w:rPr>
+          <w:rFonts w:cstheme="minorHAnsi"/>
+          <w:sz w:val="20"/>
+          <w:szCs w:val="20"/>
+          <w:lang w:val="en-GB" w:eastAsia="pl-PL"/>
+        </w:rPr>
+        <w:t>\apps\</w:t>
+      </w:r>
+      <w:proofErr w:type="spellStart"/>
+      <w:r>
+        <w:rPr>
+          <w:rFonts w:cstheme="minorHAnsi"/>
+          <w:sz w:val="20"/>
+          <w:szCs w:val="20"/>
+          <w:lang w:val="en-GB" w:eastAsia="pl-PL"/>
+        </w:rPr>
+        <w:t>qgis</w:t>
+      </w:r>
+      <w:proofErr w:type="spellEnd"/>
+      <w:r>
+        <w:rPr>
+          <w:rFonts w:cstheme="minorHAnsi"/>
+          <w:sz w:val="20"/>
+          <w:szCs w:val="20"/>
+          <w:lang w:val="en-GB" w:eastAsia="pl-PL"/>
+        </w:rPr>
+        <w:t>\bin;%PYTHONPATH%</w:t>
+      </w:r>
+    </w:p>
+    <w:p>
+      <w:pPr>
+        <w:pStyle w:val="Akapitzlist"/>
+        <w:numPr>
+          <w:ilvl w:val="1"/>
+          <w:numId w:val="2"/>
+        </w:numPr>
+        <w:rPr>
+          <w:rFonts w:cstheme="minorHAnsi"/>
+          <w:sz w:val="20"/>
+          <w:szCs w:val="20"/>
+          <w:lang w:val="en-GB" w:eastAsia="pl-PL"/>
+        </w:rPr>
+      </w:pPr>
+      <w:r>
+        <w:rPr>
+          <w:rFonts w:cstheme="minorHAnsi"/>
+          <w:sz w:val="20"/>
+          <w:szCs w:val="20"/>
+          <w:lang w:val="en-GB" w:eastAsia="pl-PL"/>
+        </w:rPr>
+        <w:t>PATH=%PYTHONPATH%;%PATH%</w:t>
+      </w:r>
+    </w:p>
+    <w:p>
+      <w:pPr>
+        <w:pStyle w:val="Akapitzlist"/>
+        <w:numPr>
+          <w:ilvl w:val="1"/>
+          <w:numId w:val="2"/>
+        </w:numPr>
+        <w:rPr>
+          <w:rFonts w:cstheme="minorHAnsi"/>
+          <w:sz w:val="20"/>
+          <w:szCs w:val="20"/>
+          <w:lang w:eastAsia="pl-PL"/>
+        </w:rPr>
+      </w:pPr>
+      <w:r>
+        <w:rPr>
+          <w:rFonts w:cstheme="minorHAnsi"/>
+          <w:sz w:val="20"/>
+          <w:szCs w:val="20"/>
+          <w:lang w:eastAsia="pl-PL"/>
+        </w:rPr>
+        <w:t xml:space="preserve">Może być konieczne ustawienie również zmiennej PYTHONHOME na lokalizację instalacji </w:t>
+      </w:r>
+      <w:proofErr w:type="spellStart"/>
+      <w:r>
+        <w:rPr>
+          <w:rFonts w:cstheme="minorHAnsi"/>
+          <w:sz w:val="20"/>
+          <w:szCs w:val="20"/>
+          <w:lang w:eastAsia="pl-PL"/>
+        </w:rPr>
+        <w:t>Pythona</w:t>
+      </w:r>
+      <w:proofErr w:type="spellEnd"/>
+      <w:r>
+        <w:rPr>
+          <w:rFonts w:cstheme="minorHAnsi"/>
+          <w:sz w:val="20"/>
+          <w:szCs w:val="20"/>
+          <w:lang w:eastAsia="pl-PL"/>
+        </w:rPr>
+        <w:t xml:space="preserve"> np. PYTHONHOME=%PYTHONHOME%;C:\Python27</w:t>
+      </w:r>
+    </w:p>
+    <w:p>
+      <w:pPr>
+        <w:pStyle w:val="Akapitzlist"/>
+        <w:numPr>
+          <w:ilvl w:val="0"/>
+          <w:numId w:val="2"/>
+        </w:numPr>
+        <w:jc w:val="both"/>
+        <w:rPr>
+          <w:rFonts w:cstheme="minorHAnsi"/>
+          <w:sz w:val="20"/>
+          <w:szCs w:val="20"/>
+          <w:lang w:eastAsia="pl-PL"/>
+        </w:rPr>
+      </w:pPr>
+      <w:r>
+        <w:rPr>
+          <w:rFonts w:cstheme="minorHAnsi"/>
+          <w:sz w:val="20"/>
+          <w:szCs w:val="20"/>
+          <w:lang w:eastAsia="pl-PL"/>
+        </w:rPr>
+        <w:t xml:space="preserve">Przedstawione zmienne zależne są od lokalizacji instalacji oraz nazwy programu QGIS wybranego do instalacji. Zatem C:\Program </w:t>
+      </w:r>
+      <w:proofErr w:type="spellStart"/>
+      <w:r>
+        <w:rPr>
+          <w:rFonts w:cstheme="minorHAnsi"/>
+          <w:sz w:val="20"/>
+          <w:szCs w:val="20"/>
+          <w:lang w:eastAsia="pl-PL"/>
+        </w:rPr>
+        <w:t>Files</w:t>
+      </w:r>
+      <w:proofErr w:type="spellEnd"/>
+      <w:r>
+        <w:rPr>
+          <w:rFonts w:cstheme="minorHAnsi"/>
+          <w:sz w:val="20"/>
+          <w:szCs w:val="20"/>
+          <w:lang w:eastAsia="pl-PL"/>
+        </w:rPr>
+        <w:t xml:space="preserve">\QGIS </w:t>
+      </w:r>
+      <w:proofErr w:type="spellStart"/>
+      <w:r>
+        <w:rPr>
+          <w:rFonts w:cstheme="minorHAnsi"/>
+          <w:sz w:val="20"/>
+          <w:szCs w:val="20"/>
+          <w:lang w:eastAsia="pl-PL"/>
+        </w:rPr>
+        <w:t>Valmiera</w:t>
+      </w:r>
+      <w:proofErr w:type="spellEnd"/>
+      <w:r>
+        <w:rPr>
+          <w:rFonts w:cstheme="minorHAnsi"/>
+          <w:sz w:val="20"/>
+          <w:szCs w:val="20"/>
+          <w:lang w:eastAsia="pl-PL"/>
+        </w:rPr>
+        <w:t>\ jest głównym folderem instalacji programu QGIS. Może pojawić się konieczność ustawienie powyższych zmiennych środowiskowych również jako globalne zmienne środowiskowe.</w:t>
+      </w:r>
+    </w:p>
+    <w:p>
+      <w:pPr>
+        <w:pStyle w:val="Akapitzlist"/>
+        <w:numPr>
+          <w:ilvl w:val="0"/>
+          <w:numId w:val="2"/>
+        </w:numPr>
+        <w:jc w:val="both"/>
+        <w:rPr>
+          <w:rFonts w:cstheme="minorHAnsi"/>
+          <w:sz w:val="20"/>
+          <w:szCs w:val="20"/>
+          <w:lang w:eastAsia="pl-PL"/>
+        </w:rPr>
+      </w:pPr>
+      <w:r>
+        <w:rPr>
+          <w:rFonts w:cstheme="minorHAnsi"/>
+          <w:sz w:val="20"/>
+          <w:szCs w:val="20"/>
+          <w:lang w:eastAsia="pl-PL"/>
+        </w:rPr>
+        <w:lastRenderedPageBreak/>
+        <w:t>Zmienne środowiskowe można ustawić klikając prawym przyciskiem myszy na „Mój komputer” i wybierając Właściwości, następnie wchodząc w „Zaawansowane ustawienia systemu” -&gt; „Zmienne środowiskowe”</w:t>
+      </w:r>
+    </w:p>
+    <w:p>
+      <w:pPr>
+        <w:jc w:val="both"/>
+        <w:rPr>
+          <w:rFonts w:cstheme="minorHAnsi"/>
+          <w:sz w:val="20"/>
+          <w:szCs w:val="20"/>
+          <w:lang w:eastAsia="pl-PL"/>
+        </w:rPr>
+      </w:pPr>
+      <w:r>
+        <w:rPr>
+          <w:rFonts w:cstheme="minorHAnsi"/>
+          <w:sz w:val="20"/>
+          <w:szCs w:val="20"/>
+          <w:lang w:eastAsia="pl-PL"/>
+        </w:rPr>
+        <w:t>Ponieważ aplikacja napisana jest w technologii ASP.NET konieczne jest posiadanie zainstalowanej usługi IIS (najlepiej najnowszej), .NET Framework v4.5 oraz MVC 4.</w:t>
+      </w:r>
+    </w:p>
+    <w:p>
+      <w:pPr>
+        <w:jc w:val="both"/>
+        <w:rPr>
+          <w:rFonts w:cstheme="minorHAnsi"/>
+          <w:sz w:val="20"/>
+          <w:szCs w:val="20"/>
+          <w:lang w:eastAsia="pl-PL"/>
+        </w:rPr>
+      </w:pPr>
+      <w:r>
+        <w:rPr>
+          <w:rFonts w:cstheme="minorHAnsi"/>
+          <w:sz w:val="20"/>
+          <w:szCs w:val="20"/>
+          <w:lang w:eastAsia="pl-PL"/>
+        </w:rPr>
+        <w:t xml:space="preserve">Konfiguracja bazy danych </w:t>
+      </w:r>
+      <w:proofErr w:type="spellStart"/>
+      <w:r>
+        <w:rPr>
+          <w:rFonts w:cstheme="minorHAnsi"/>
+          <w:sz w:val="20"/>
+          <w:szCs w:val="20"/>
+          <w:lang w:eastAsia="pl-PL"/>
+        </w:rPr>
+        <w:t>PostgreSQL</w:t>
+      </w:r>
+      <w:proofErr w:type="spellEnd"/>
+      <w:r>
+        <w:rPr>
+          <w:rFonts w:cstheme="minorHAnsi"/>
+          <w:sz w:val="20"/>
+          <w:szCs w:val="20"/>
+          <w:lang w:eastAsia="pl-PL"/>
+        </w:rPr>
+        <w:t xml:space="preserve"> powinna być następująca:</w:t>
+      </w:r>
+    </w:p>
+    <w:p>
+      <w:pPr>
+        <w:pStyle w:val="Akapitzlist"/>
+        <w:numPr>
+          <w:ilvl w:val="0"/>
+          <w:numId w:val="7"/>
+        </w:numPr>
+        <w:jc w:val="both"/>
+        <w:rPr>
+          <w:rFonts w:cstheme="minorHAnsi"/>
+          <w:sz w:val="20"/>
+          <w:szCs w:val="20"/>
+          <w:lang w:eastAsia="pl-PL"/>
+        </w:rPr>
+      </w:pPr>
+      <w:r>
+        <w:rPr>
+          <w:rFonts w:cstheme="minorHAnsi"/>
+          <w:sz w:val="20"/>
+          <w:szCs w:val="20"/>
+          <w:lang w:eastAsia="pl-PL"/>
+        </w:rPr>
+        <w:t xml:space="preserve">Nazwa użytkownika: </w:t>
+      </w:r>
+      <w:proofErr w:type="spellStart"/>
+      <w:r>
+        <w:rPr>
+          <w:rFonts w:cstheme="minorHAnsi"/>
+          <w:sz w:val="20"/>
+          <w:szCs w:val="20"/>
+          <w:lang w:eastAsia="pl-PL"/>
+        </w:rPr>
+        <w:t>postgres</w:t>
+      </w:r>
+      <w:proofErr w:type="spellEnd"/>
+    </w:p>
+    <w:p>
+      <w:pPr>
+        <w:pStyle w:val="Akapitzlist"/>
+        <w:numPr>
+          <w:ilvl w:val="0"/>
+          <w:numId w:val="7"/>
+        </w:numPr>
+        <w:jc w:val="both"/>
+        <w:rPr>
+          <w:rFonts w:cstheme="minorHAnsi"/>
+          <w:sz w:val="20"/>
+          <w:szCs w:val="20"/>
+          <w:lang w:eastAsia="pl-PL"/>
+        </w:rPr>
+      </w:pPr>
+      <w:r>
+        <w:rPr>
+          <w:rFonts w:cstheme="minorHAnsi"/>
+          <w:sz w:val="20"/>
+          <w:szCs w:val="20"/>
+          <w:lang w:eastAsia="pl-PL"/>
+        </w:rPr>
+        <w:t>Hasło: boss</w:t>
+      </w:r>
+    </w:p>
+    <w:p>
+      <w:pPr>
+        <w:pStyle w:val="Akapitzlist"/>
+        <w:numPr>
+          <w:ilvl w:val="0"/>
+          <w:numId w:val="7"/>
+        </w:numPr>
+        <w:jc w:val="both"/>
+        <w:rPr>
+          <w:rFonts w:cstheme="minorHAnsi"/>
+          <w:sz w:val="20"/>
+          <w:szCs w:val="20"/>
+          <w:lang w:eastAsia="pl-PL"/>
+        </w:rPr>
+      </w:pPr>
+      <w:r>
+        <w:rPr>
+          <w:rFonts w:cstheme="minorHAnsi"/>
+          <w:sz w:val="20"/>
+          <w:szCs w:val="20"/>
+          <w:lang w:eastAsia="pl-PL"/>
+        </w:rPr>
+        <w:t xml:space="preserve">Nazwa bazy: </w:t>
+      </w:r>
+      <w:proofErr w:type="spellStart"/>
+      <w:r>
+        <w:rPr>
+          <w:rFonts w:cstheme="minorHAnsi"/>
+          <w:sz w:val="20"/>
+          <w:szCs w:val="20"/>
+          <w:lang w:eastAsia="pl-PL"/>
+        </w:rPr>
+        <w:t>spatial_index_comparison</w:t>
+      </w:r>
+      <w:proofErr w:type="spellEnd"/>
+    </w:p>
+    <w:p>
+      <w:pPr>
+        <w:pStyle w:val="Akapitzlist"/>
+        <w:numPr>
+          <w:ilvl w:val="0"/>
+          <w:numId w:val="7"/>
+        </w:numPr>
+        <w:jc w:val="both"/>
+        <w:rPr>
+          <w:rFonts w:cstheme="minorHAnsi"/>
+          <w:sz w:val="20"/>
+          <w:szCs w:val="20"/>
+          <w:lang w:eastAsia="pl-PL"/>
+        </w:rPr>
+      </w:pPr>
+      <w:r>
+        <w:rPr>
+          <w:rFonts w:cstheme="minorHAnsi"/>
+          <w:sz w:val="20"/>
+          <w:szCs w:val="20"/>
+          <w:lang w:eastAsia="pl-PL"/>
+        </w:rPr>
+        <w:t xml:space="preserve">Port: </w:t>
+      </w:r>
+      <w:r>
+        <w:rPr>
+          <w:rFonts w:cstheme="minorHAnsi"/>
+          <w:color w:val="000000"/>
+          <w:sz w:val="19"/>
+          <w:szCs w:val="19"/>
+          <w:highlight w:val="white"/>
+        </w:rPr>
+        <w:t>5432</w:t>
+      </w:r>
+      <w:r>
+        <w:rPr>
+          <w:rFonts w:cstheme="minorHAnsi"/>
+          <w:color w:val="000000"/>
+          <w:sz w:val="19"/>
+          <w:szCs w:val="19"/>
+        </w:rPr>
+        <w:t xml:space="preserve"> Host: </w:t>
+      </w:r>
+      <w:proofErr w:type="spellStart"/>
+      <w:r>
+        <w:rPr>
+          <w:rFonts w:cstheme="minorHAnsi"/>
+          <w:color w:val="000000"/>
+          <w:sz w:val="19"/>
+          <w:szCs w:val="19"/>
+        </w:rPr>
+        <w:t>localhost</w:t>
+      </w:r>
+      <w:proofErr w:type="spellEnd"/>
+    </w:p>
+    <w:p>
+      <w:pPr>
+        <w:pStyle w:val="Akapitzlist"/>
+        <w:numPr>
+          <w:ilvl w:val="0"/>
+          <w:numId w:val="7"/>
+        </w:numPr>
+        <w:jc w:val="both"/>
+        <w:rPr>
+          <w:rFonts w:cstheme="minorHAnsi"/>
+          <w:sz w:val="20"/>
+          <w:szCs w:val="20"/>
+          <w:lang w:eastAsia="pl-PL"/>
+        </w:rPr>
+      </w:pPr>
+      <w:r>
+        <w:rPr>
+          <w:rFonts w:cstheme="minorHAnsi"/>
+          <w:color w:val="000000"/>
+          <w:sz w:val="19"/>
+          <w:szCs w:val="19"/>
+        </w:rPr>
+        <w:t xml:space="preserve">Konfigurację tą można zmienić w kodzie w konstruktorze klasy </w:t>
+      </w:r>
+      <w:proofErr w:type="spellStart"/>
+      <w:r>
+        <w:rPr>
+          <w:rFonts w:cstheme="minorHAnsi"/>
+          <w:color w:val="000000"/>
+          <w:sz w:val="19"/>
+          <w:szCs w:val="19"/>
+          <w:highlight w:val="white"/>
+        </w:rPr>
+        <w:t>PostgreDbService</w:t>
+      </w:r>
+      <w:proofErr w:type="spellEnd"/>
+    </w:p>
+    <w:p>
+      <w:pPr>
+        <w:jc w:val="both"/>
+        <w:rPr>
+          <w:rFonts w:cstheme="minorHAnsi"/>
+          <w:sz w:val="20"/>
+          <w:szCs w:val="20"/>
+          <w:lang w:eastAsia="pl-PL"/>
+        </w:rPr>
+      </w:pPr>
+      <w:r>
+        <w:rPr>
+          <w:rFonts w:cstheme="minorHAnsi"/>
+          <w:sz w:val="20"/>
+          <w:szCs w:val="20"/>
+          <w:lang w:eastAsia="pl-PL"/>
+        </w:rPr>
+        <w:t>Ostatnią rzeczą potrzebną do poprawnego działania programu jest dodanie tabeli krajów „</w:t>
+      </w:r>
+      <w:proofErr w:type="spellStart"/>
+      <w:r>
+        <w:rPr>
+          <w:rFonts w:cstheme="minorHAnsi"/>
+          <w:sz w:val="20"/>
+          <w:szCs w:val="20"/>
+          <w:lang w:eastAsia="pl-PL"/>
+        </w:rPr>
+        <w:t>countries</w:t>
+      </w:r>
+      <w:proofErr w:type="spellEnd"/>
+      <w:r>
+        <w:rPr>
+          <w:rFonts w:cstheme="minorHAnsi"/>
+          <w:sz w:val="20"/>
+          <w:szCs w:val="20"/>
+          <w:lang w:eastAsia="pl-PL"/>
+        </w:rPr>
+        <w:t xml:space="preserve">” do bazy. Dodajemy ją importując plik </w:t>
+      </w:r>
+      <w:proofErr w:type="spellStart"/>
+      <w:r>
+        <w:rPr>
+          <w:rFonts w:cstheme="minorHAnsi"/>
+          <w:sz w:val="20"/>
+          <w:szCs w:val="20"/>
+          <w:lang w:eastAsia="pl-PL"/>
+        </w:rPr>
+        <w:t>countries.shp</w:t>
+      </w:r>
+      <w:proofErr w:type="spellEnd"/>
+      <w:r>
+        <w:rPr>
+          <w:rFonts w:cstheme="minorHAnsi"/>
+          <w:sz w:val="20"/>
+          <w:szCs w:val="20"/>
+          <w:lang w:eastAsia="pl-PL"/>
+        </w:rPr>
+        <w:t xml:space="preserve"> z folderu /data/</w:t>
+      </w:r>
+      <w:proofErr w:type="spellStart"/>
+      <w:r>
+        <w:rPr>
+          <w:rFonts w:cstheme="minorHAnsi"/>
+          <w:sz w:val="20"/>
+          <w:szCs w:val="20"/>
+          <w:lang w:eastAsia="pl-PL"/>
+        </w:rPr>
+        <w:t>CountryBoundaries</w:t>
+      </w:r>
+      <w:proofErr w:type="spellEnd"/>
+      <w:r>
+        <w:rPr>
+          <w:rFonts w:cstheme="minorHAnsi"/>
+          <w:sz w:val="20"/>
+          <w:szCs w:val="20"/>
+          <w:lang w:eastAsia="pl-PL"/>
+        </w:rPr>
+        <w:t xml:space="preserve">. Reszta tabel powinna stworzyć się sama po uruchomieniu programu. Dlatego też pierwsze uruchomienie programu może trwać długo ze względu na konieczność stworzenia indeksów oraz wygenerowania ponad 10 milionów rekordów. </w:t>
+      </w:r>
+    </w:p>
+    <w:p>
+      <w:pPr>
+        <w:pStyle w:val="Nagwek1"/>
+        <w:rPr>
+          <w:rFonts w:asciiTheme="minorHAnsi" w:hAnsiTheme="minorHAnsi" w:cstheme="minorHAnsi"/>
+          <w:lang w:eastAsia="pl-PL"/>
+        </w:rPr>
+      </w:pPr>
+      <w:r>
+        <w:rPr>
+          <w:rFonts w:asciiTheme="minorHAnsi" w:hAnsiTheme="minorHAnsi" w:cstheme="minorHAnsi"/>
+          <w:lang w:eastAsia="pl-PL"/>
+        </w:rPr>
+        <w:t>Implementacja i wynik pracy</w:t>
+      </w:r>
+    </w:p>
+    <w:p>
+      <w:pPr>
+        <w:rPr>
+          <w:rFonts w:cstheme="minorHAnsi"/>
+          <w:lang w:eastAsia="pl-PL"/>
+        </w:rPr>
+      </w:pPr>
+    </w:p>
+    <w:p>
+      <w:pPr>
+        <w:rPr>
+          <w:rFonts w:cstheme="minorHAnsi"/>
+          <w:lang w:eastAsia="pl-PL"/>
+        </w:rPr>
+      </w:pPr>
+      <w:r>
+        <w:rPr>
+          <w:rFonts w:cstheme="minorHAnsi"/>
+          <w:lang w:eastAsia="pl-PL"/>
+        </w:rPr>
+        <w:t>Główną częścią programu są dwa serwisy:</w:t>
       </w:r>
     </w:p>
     <w:p>
@@ -216,6 +1330,23 @@
       <w:r>
         <w:rPr>
           <w:rFonts w:cstheme="minorHAnsi"/>
+          <w:b/>
+          <w:lang w:eastAsia="pl-PL"/>
+        </w:rPr>
+        <w:t>PostgreDBService</w:t>
+      </w:r>
+      <w:proofErr w:type="spellEnd"/>
+      <w:r>
+        <w:rPr>
+          <w:rFonts w:cstheme="minorHAnsi"/>
+          <w:lang w:eastAsia="pl-PL"/>
+        </w:rPr>
+        <w:t xml:space="preserve"> – serwis łączący się z bazą danych </w:t>
+      </w:r>
+      <w:proofErr w:type="spellStart"/>
+      <w:r>
+        <w:rPr>
+          <w:rFonts w:cstheme="minorHAnsi"/>
           <w:lang w:eastAsia="pl-PL"/>
         </w:rPr>
         <w:t>PostgreSQL</w:t>
@@ -226,7 +1357,260 @@
           <w:rFonts w:cstheme="minorHAnsi"/>
           <w:lang w:eastAsia="pl-PL"/>
         </w:rPr>
-        <w:t xml:space="preserve"> w wersji 9.3.4 – (postgresql-9.3.4-3-windows-x64)</w:t>
+        <w:t xml:space="preserve"> za pomocą biblioteki </w:t>
+      </w:r>
+      <w:proofErr w:type="spellStart"/>
+      <w:r>
+        <w:rPr>
+          <w:rFonts w:cstheme="minorHAnsi"/>
+          <w:lang w:eastAsia="pl-PL"/>
+        </w:rPr>
+        <w:t>Npgsql</w:t>
+      </w:r>
+      <w:proofErr w:type="spellEnd"/>
+      <w:r>
+        <w:rPr>
+          <w:rFonts w:cstheme="minorHAnsi"/>
+          <w:lang w:eastAsia="pl-PL"/>
+        </w:rPr>
+        <w:t>, umożliwiający wykonywanie zapytań na bazie obliczając przy tym czas ich wykonania. Ponadto serwis ten umożliwia tworzenie tabel oraz indeksów. Dzięki temu serwisowy możliwe jest również „wyłączanie/włączanie” poszczególnych indeksów bez konieczności ich usuwania/tworzenia. Wykorzystywana jest do tego kwerenda:</w:t>
+      </w:r>
+      <w:r>
+        <w:rPr>
+          <w:rFonts w:cstheme="minorHAnsi"/>
+          <w:lang w:eastAsia="pl-PL"/>
+        </w:rPr>
+        <w:br/>
+      </w:r>
+      <w:r>
+        <w:rPr>
+          <w:rFonts w:cstheme="minorHAnsi"/>
+          <w:color w:val="A31515"/>
+          <w:sz w:val="19"/>
+          <w:szCs w:val="19"/>
+          <w:highlight w:val="white"/>
+        </w:rPr>
+        <w:t xml:space="preserve">UPDATE </w:t>
+      </w:r>
+      <w:proofErr w:type="spellStart"/>
+      <w:r>
+        <w:rPr>
+          <w:rFonts w:cstheme="minorHAnsi"/>
+          <w:color w:val="A31515"/>
+          <w:sz w:val="19"/>
+          <w:szCs w:val="19"/>
+          <w:highlight w:val="white"/>
+        </w:rPr>
+        <w:t>pg_index</w:t>
+      </w:r>
+      <w:proofErr w:type="spellEnd"/>
+      <w:r>
+        <w:rPr>
+          <w:rFonts w:cstheme="minorHAnsi"/>
+          <w:color w:val="A31515"/>
+          <w:sz w:val="19"/>
+          <w:szCs w:val="19"/>
+          <w:highlight w:val="white"/>
+        </w:rPr>
+        <w:t xml:space="preserve"> SET </w:t>
+      </w:r>
+      <w:proofErr w:type="spellStart"/>
+      <w:r>
+        <w:rPr>
+          <w:rFonts w:cstheme="minorHAnsi"/>
+          <w:color w:val="A31515"/>
+          <w:sz w:val="19"/>
+          <w:szCs w:val="19"/>
+          <w:highlight w:val="white"/>
+        </w:rPr>
+        <w:t>indislive</w:t>
+      </w:r>
+      <w:proofErr w:type="spellEnd"/>
+      <w:r>
+        <w:rPr>
+          <w:rFonts w:cstheme="minorHAnsi"/>
+          <w:color w:val="A31515"/>
+          <w:sz w:val="19"/>
+          <w:szCs w:val="19"/>
+          <w:highlight w:val="white"/>
+        </w:rPr>
+        <w:t xml:space="preserve"> = {</w:t>
+      </w:r>
+      <w:proofErr w:type="spellStart"/>
+      <w:r>
+        <w:rPr>
+          <w:rFonts w:cstheme="minorHAnsi"/>
+          <w:color w:val="A31515"/>
+          <w:sz w:val="19"/>
+          <w:szCs w:val="19"/>
+          <w:highlight w:val="white"/>
+        </w:rPr>
+        <w:t>true</w:t>
+      </w:r>
+      <w:proofErr w:type="spellEnd"/>
+      <w:r>
+        <w:rPr>
+          <w:rFonts w:cstheme="minorHAnsi"/>
+          <w:color w:val="A31515"/>
+          <w:sz w:val="19"/>
+          <w:szCs w:val="19"/>
+          <w:highlight w:val="white"/>
+        </w:rPr>
+        <w:t>/</w:t>
+      </w:r>
+      <w:proofErr w:type="spellStart"/>
+      <w:r>
+        <w:rPr>
+          <w:rFonts w:cstheme="minorHAnsi"/>
+          <w:color w:val="A31515"/>
+          <w:sz w:val="19"/>
+          <w:szCs w:val="19"/>
+          <w:highlight w:val="white"/>
+        </w:rPr>
+        <w:t>false</w:t>
+      </w:r>
+      <w:proofErr w:type="spellEnd"/>
+      <w:r>
+        <w:rPr>
+          <w:rFonts w:cstheme="minorHAnsi"/>
+          <w:color w:val="A31515"/>
+          <w:sz w:val="19"/>
+          <w:szCs w:val="19"/>
+          <w:highlight w:val="white"/>
+        </w:rPr>
+        <w:t xml:space="preserve">}, </w:t>
+      </w:r>
+      <w:proofErr w:type="spellStart"/>
+      <w:r>
+        <w:rPr>
+          <w:rFonts w:cstheme="minorHAnsi"/>
+          <w:color w:val="A31515"/>
+          <w:sz w:val="19"/>
+          <w:szCs w:val="19"/>
+          <w:highlight w:val="white"/>
+        </w:rPr>
+        <w:t>indisvalid</w:t>
+      </w:r>
+      <w:proofErr w:type="spellEnd"/>
+      <w:r>
+        <w:rPr>
+          <w:rFonts w:cstheme="minorHAnsi"/>
+          <w:color w:val="A31515"/>
+          <w:sz w:val="19"/>
+          <w:szCs w:val="19"/>
+          <w:highlight w:val="white"/>
+        </w:rPr>
+        <w:t xml:space="preserve"> = {</w:t>
+      </w:r>
+      <w:proofErr w:type="spellStart"/>
+      <w:r>
+        <w:rPr>
+          <w:rFonts w:cstheme="minorHAnsi"/>
+          <w:color w:val="A31515"/>
+          <w:sz w:val="19"/>
+          <w:szCs w:val="19"/>
+          <w:highlight w:val="white"/>
+        </w:rPr>
+        <w:t>true</w:t>
+      </w:r>
+      <w:proofErr w:type="spellEnd"/>
+      <w:r>
+        <w:rPr>
+          <w:rFonts w:cstheme="minorHAnsi"/>
+          <w:color w:val="A31515"/>
+          <w:sz w:val="19"/>
+          <w:szCs w:val="19"/>
+          <w:highlight w:val="white"/>
+        </w:rPr>
+        <w:t>/</w:t>
+      </w:r>
+      <w:proofErr w:type="spellStart"/>
+      <w:r>
+        <w:rPr>
+          <w:rFonts w:cstheme="minorHAnsi"/>
+          <w:color w:val="A31515"/>
+          <w:sz w:val="19"/>
+          <w:szCs w:val="19"/>
+          <w:highlight w:val="white"/>
+        </w:rPr>
+        <w:t>false</w:t>
+      </w:r>
+      <w:proofErr w:type="spellEnd"/>
+      <w:r>
+        <w:rPr>
+          <w:rFonts w:cstheme="minorHAnsi"/>
+          <w:color w:val="A31515"/>
+          <w:sz w:val="19"/>
+          <w:szCs w:val="19"/>
+          <w:highlight w:val="white"/>
+        </w:rPr>
+        <w:t xml:space="preserve">} </w:t>
+      </w:r>
+      <w:proofErr w:type="spellStart"/>
+      <w:r>
+        <w:rPr>
+          <w:rFonts w:cstheme="minorHAnsi"/>
+          <w:color w:val="A31515"/>
+          <w:sz w:val="19"/>
+          <w:szCs w:val="19"/>
+          <w:highlight w:val="white"/>
+        </w:rPr>
+        <w:t>where</w:t>
+      </w:r>
+      <w:proofErr w:type="spellEnd"/>
+      <w:r>
+        <w:rPr>
+          <w:rFonts w:cstheme="minorHAnsi"/>
+          <w:color w:val="A31515"/>
+          <w:sz w:val="19"/>
+          <w:szCs w:val="19"/>
+          <w:highlight w:val="white"/>
+        </w:rPr>
+        <w:t xml:space="preserve"> </w:t>
+      </w:r>
+      <w:proofErr w:type="spellStart"/>
+      <w:r>
+        <w:rPr>
+          <w:rFonts w:cstheme="minorHAnsi"/>
+          <w:color w:val="A31515"/>
+          <w:sz w:val="19"/>
+          <w:szCs w:val="19"/>
+          <w:highlight w:val="white"/>
+        </w:rPr>
+        <w:t>indexrelid</w:t>
+      </w:r>
+      <w:proofErr w:type="spellEnd"/>
+      <w:r>
+        <w:rPr>
+          <w:rFonts w:cstheme="minorHAnsi"/>
+          <w:color w:val="A31515"/>
+          <w:sz w:val="19"/>
+          <w:szCs w:val="19"/>
+          <w:highlight w:val="white"/>
+        </w:rPr>
+        <w:t xml:space="preserve"> = '{nazwa indeksu}'::</w:t>
+      </w:r>
+      <w:proofErr w:type="spellStart"/>
+      <w:r>
+        <w:rPr>
+          <w:rFonts w:cstheme="minorHAnsi"/>
+          <w:color w:val="A31515"/>
+          <w:sz w:val="19"/>
+          <w:szCs w:val="19"/>
+          <w:highlight w:val="white"/>
+        </w:rPr>
+        <w:t>regclass</w:t>
+      </w:r>
+      <w:proofErr w:type="spellEnd"/>
+      <w:r>
+        <w:rPr>
+          <w:rFonts w:cstheme="minorHAnsi"/>
+          <w:color w:val="A31515"/>
+          <w:sz w:val="19"/>
+          <w:szCs w:val="19"/>
+          <w:highlight w:val="white"/>
+        </w:rPr>
+        <w:t>;</w:t>
       </w:r>
     </w:p>
     <w:p>
@@ -242,12 +1626,86 @@
           <w:lang w:eastAsia="pl-PL"/>
         </w:rPr>
       </w:pPr>
-      <w:r>
-        <w:rPr>
-          <w:rFonts w:cstheme="minorHAnsi"/>
-          <w:lang w:eastAsia="pl-PL"/>
-        </w:rPr>
-        <w:t>QGIS w wersji 2.2.0 – (QGIS-OSGeo4W-2.2.0-1-Setup-x86_64)</w:t>
+      <w:proofErr w:type="spellStart"/>
+      <w:r>
+        <w:rPr>
+          <w:rFonts w:cstheme="minorHAnsi"/>
+          <w:b/>
+          <w:lang w:eastAsia="pl-PL"/>
+        </w:rPr>
+        <w:t>QGisService</w:t>
+      </w:r>
+      <w:proofErr w:type="spellEnd"/>
+      <w:r>
+        <w:rPr>
+          <w:rFonts w:cstheme="minorHAnsi"/>
+          <w:lang w:eastAsia="pl-PL"/>
+        </w:rPr>
+        <w:t xml:space="preserve"> – serwis umożliwiający wykonywanie skryptów napisanych w języku </w:t>
+      </w:r>
+      <w:proofErr w:type="spellStart"/>
+      <w:r>
+        <w:rPr>
+          <w:rFonts w:cstheme="minorHAnsi"/>
+          <w:lang w:eastAsia="pl-PL"/>
+        </w:rPr>
+        <w:t>Python</w:t>
+      </w:r>
+      <w:proofErr w:type="spellEnd"/>
+      <w:r>
+        <w:rPr>
+          <w:rFonts w:cstheme="minorHAnsi"/>
+          <w:lang w:eastAsia="pl-PL"/>
+        </w:rPr>
+        <w:t>. Serwis przyjmuje tekst kwerendy, zapisuje go jako plik wykonywalny i już jako pełnoprawny skrypt wykonuje w osobnym procesie w konsoli czekając na wynik w postaci czasu trwania zapytania. Serwis czeka na odpowiedź tylko przez określony czas (</w:t>
+      </w:r>
+      <w:proofErr w:type="spellStart"/>
+      <w:r>
+        <w:rPr>
+          <w:rFonts w:cstheme="minorHAnsi"/>
+          <w:lang w:eastAsia="pl-PL"/>
+        </w:rPr>
+        <w:t>timeout</w:t>
+      </w:r>
+      <w:proofErr w:type="spellEnd"/>
+      <w:r>
+        <w:rPr>
+          <w:rFonts w:cstheme="minorHAnsi"/>
+          <w:lang w:eastAsia="pl-PL"/>
+        </w:rPr>
+        <w:t>), jeśli skrypt wykonywał się za długo proces jest zabijany.</w:t>
+      </w:r>
+    </w:p>
+    <w:p>
+      <w:pPr>
+        <w:jc w:val="both"/>
+        <w:rPr>
+          <w:rFonts w:cstheme="minorHAnsi"/>
+          <w:lang w:eastAsia="pl-PL"/>
+        </w:rPr>
+      </w:pPr>
+      <w:r>
+        <w:rPr>
+          <w:rFonts w:cstheme="minorHAnsi"/>
+          <w:lang w:eastAsia="pl-PL"/>
+        </w:rPr>
+        <w:t>W skryptach „</w:t>
+      </w:r>
+      <w:proofErr w:type="spellStart"/>
+      <w:r>
+        <w:rPr>
+          <w:rFonts w:cstheme="minorHAnsi"/>
+          <w:lang w:eastAsia="pl-PL"/>
+        </w:rPr>
+        <w:t>pythonowych</w:t>
+      </w:r>
+      <w:proofErr w:type="spellEnd"/>
+      <w:r>
+        <w:rPr>
+          <w:rFonts w:cstheme="minorHAnsi"/>
+          <w:lang w:eastAsia="pl-PL"/>
+        </w:rPr>
+        <w:t xml:space="preserve">” użyto bibliotek: </w:t>
       </w:r>
     </w:p>
     <w:p>
@@ -255,29 +1713,60 @@
         <w:pStyle w:val="Akapitzlist"/>
         <w:numPr>
           <w:ilvl w:val="0"/>
-          <w:numId w:val="4"/>
+          <w:numId w:val="3"/>
         </w:numPr>
         <w:jc w:val="both"/>
         <w:rPr>
           <w:rFonts w:cstheme="minorHAnsi"/>
-          <w:lang w:eastAsia="pl-PL"/>
-        </w:rPr>
-      </w:pPr>
-      <w:proofErr w:type="spellStart"/>
-      <w:r>
-        <w:rPr>
-          <w:rFonts w:cstheme="minorHAnsi"/>
-          <w:lang w:eastAsia="pl-PL"/>
-        </w:rPr>
-        <w:t>Python</w:t>
-      </w:r>
-      <w:proofErr w:type="spellEnd"/>
-      <w:r>
-        <w:rPr>
-          <w:rFonts w:cstheme="minorHAnsi"/>
-          <w:lang w:eastAsia="pl-PL"/>
-        </w:rPr>
-        <w:t xml:space="preserve"> w wersji 2.7.6 – (python-2.7.6.msi)</w:t>
+          <w:lang w:val="en-GB"/>
+        </w:rPr>
+      </w:pPr>
+      <w:r>
+        <w:rPr>
+          <w:rFonts w:cstheme="minorHAnsi"/>
+          <w:highlight w:val="white"/>
+          <w:lang w:val="en-GB"/>
+        </w:rPr>
+        <w:t>Queue</w:t>
+      </w:r>
+      <w:r>
+        <w:rPr>
+          <w:rFonts w:cstheme="minorHAnsi"/>
+          <w:lang w:val="en-GB"/>
+        </w:rPr>
+        <w:t xml:space="preserve"> – </w:t>
+      </w:r>
+      <w:proofErr w:type="spellStart"/>
+      <w:r>
+        <w:rPr>
+          <w:rFonts w:cstheme="minorHAnsi"/>
+          <w:lang w:val="en-GB"/>
+        </w:rPr>
+        <w:t>kolejka</w:t>
+      </w:r>
+      <w:proofErr w:type="spellEnd"/>
+      <w:r>
+        <w:rPr>
+          <w:rFonts w:cstheme="minorHAnsi"/>
+          <w:lang w:val="en-GB"/>
+        </w:rPr>
+        <w:t xml:space="preserve"> </w:t>
+      </w:r>
+      <w:proofErr w:type="spellStart"/>
+      <w:r>
+        <w:rPr>
+          <w:rFonts w:cstheme="minorHAnsi"/>
+          <w:lang w:val="en-GB"/>
+        </w:rPr>
+        <w:t>priorytetowa</w:t>
+      </w:r>
+      <w:proofErr w:type="spellEnd"/>
+      <w:r>
+        <w:rPr>
+          <w:rFonts w:cstheme="minorHAnsi"/>
+          <w:lang w:val="en-GB"/>
+        </w:rPr>
+        <w:t xml:space="preserve">, </w:t>
       </w:r>
     </w:p>
     <w:p>
@@ -285,68 +1774,27 @@
         <w:pStyle w:val="Akapitzlist"/>
         <w:numPr>
           <w:ilvl w:val="0"/>
-          <w:numId w:val="4"/>
+          <w:numId w:val="3"/>
         </w:numPr>
         <w:jc w:val="both"/>
         <w:rPr>
           <w:rFonts w:cstheme="minorHAnsi"/>
-          <w:lang w:eastAsia="pl-PL"/>
-        </w:rPr>
-      </w:pPr>
-      <w:r>
-        <w:rPr>
-          <w:rFonts w:cstheme="minorHAnsi"/>
-          <w:lang w:eastAsia="pl-PL"/>
-        </w:rPr>
-        <w:t xml:space="preserve">Konieczne może być także zainstalowanie pakietu scipy-0.14 oraz </w:t>
-      </w:r>
-      <w:proofErr w:type="spellStart"/>
-      <w:r>
-        <w:rPr>
-          <w:rFonts w:cstheme="minorHAnsi"/>
-          <w:lang w:eastAsia="pl-PL"/>
-        </w:rPr>
-        <w:t>numpy</w:t>
-      </w:r>
-      <w:proofErr w:type="spellEnd"/>
-      <w:r>
-        <w:rPr>
-          <w:rFonts w:cstheme="minorHAnsi"/>
-          <w:lang w:eastAsia="pl-PL"/>
-        </w:rPr>
-        <w:t xml:space="preserve"> – (scipy-0.14.0-win32-superpack-python2.7)</w:t>
-      </w:r>
-    </w:p>
-    <w:p>
-      <w:pPr>
-        <w:jc w:val="both"/>
-        <w:rPr>
-          <w:rFonts w:cstheme="minorHAnsi"/>
-          <w:lang w:eastAsia="pl-PL"/>
-        </w:rPr>
-      </w:pPr>
-      <w:r>
-        <w:rPr>
-          <w:rFonts w:cstheme="minorHAnsi"/>
-          <w:lang w:eastAsia="pl-PL"/>
-        </w:rPr>
-        <w:t>Programy należy zainstalować dokładnie w tej kolejności. Inna konfiguracja nie była testowana.</w:t>
-      </w:r>
-    </w:p>
-    <w:p>
-      <w:pPr>
-        <w:jc w:val="both"/>
-        <w:rPr>
-          <w:rFonts w:cstheme="minorHAnsi"/>
-          <w:lang w:eastAsia="pl-PL"/>
-        </w:rPr>
-      </w:pPr>
-      <w:r>
-        <w:rPr>
-          <w:rFonts w:cstheme="minorHAnsi"/>
-          <w:lang w:eastAsia="pl-PL"/>
-        </w:rPr>
-        <w:t>Ponadto kluczowe jest ustawienie odpowiednich zmiennych środowiskowych w następujący sposób:</w:t>
+        </w:rPr>
+      </w:pPr>
+      <w:proofErr w:type="spellStart"/>
+      <w:r>
+        <w:rPr>
+          <w:rFonts w:cstheme="minorHAnsi"/>
+          <w:highlight w:val="white"/>
+        </w:rPr>
+        <w:t>Timeit</w:t>
+      </w:r>
+      <w:proofErr w:type="spellEnd"/>
+      <w:r>
+        <w:rPr>
+          <w:rFonts w:cstheme="minorHAnsi"/>
+        </w:rPr>
+        <w:t xml:space="preserve"> – pomiar czasu wykonania zapytania, </w:t>
       </w:r>
     </w:p>
     <w:p>
@@ -354,1711 +1802,91 @@
         <w:pStyle w:val="Akapitzlist"/>
         <w:numPr>
           <w:ilvl w:val="0"/>
-          <w:numId w:val="5"/>
+          <w:numId w:val="3"/>
         </w:numPr>
         <w:jc w:val="both"/>
         <w:rPr>
           <w:rFonts w:cstheme="minorHAnsi"/>
-          <w:lang w:eastAsia="pl-PL"/>
-        </w:rPr>
-      </w:pPr>
-      <w:r>
-        <w:rPr>
-          <w:rFonts w:cstheme="minorHAnsi"/>
-          <w:lang w:eastAsia="pl-PL"/>
-        </w:rPr>
-        <w:t>Do zmiennych środowiskowych użytkownika należy dodać/ustawić:</w:t>
-      </w:r>
-    </w:p>
-    <w:p>
-      <w:pPr>
-        <w:pStyle w:val="Akapitzlist"/>
-        <w:numPr>
-          <w:ilvl w:val="1"/>
-          <w:numId w:val="5"/>
-        </w:numPr>
-        <w:rPr>
-          <w:rFonts w:cstheme="minorHAnsi"/>
-          <w:sz w:val="20"/>
-          <w:szCs w:val="20"/>
-          <w:lang w:val="en-GB" w:eastAsia="pl-PL"/>
-        </w:rPr>
-      </w:pPr>
-      <w:r>
-        <w:rPr>
-          <w:rFonts w:cstheme="minorHAnsi"/>
-          <w:sz w:val="20"/>
-          <w:szCs w:val="20"/>
-          <w:lang w:val="en-GB" w:eastAsia="pl-PL"/>
-        </w:rPr>
-        <w:t>PYTHONPATH=</w:t>
-      </w:r>
-      <w:r>
-        <w:rPr>
-          <w:rFonts w:cstheme="minorHAnsi"/>
-          <w:sz w:val="20"/>
-          <w:szCs w:val="20"/>
-          <w:lang w:val="en-GB" w:eastAsia="pl-PL"/>
-        </w:rPr>
-        <w:t xml:space="preserve">C:\Program Files\QGIS </w:t>
-      </w:r>
-      <w:proofErr w:type="spellStart"/>
-      <w:r>
-        <w:rPr>
-          <w:rFonts w:cstheme="minorHAnsi"/>
-          <w:sz w:val="20"/>
-          <w:szCs w:val="20"/>
-          <w:lang w:val="en-GB" w:eastAsia="pl-PL"/>
-        </w:rPr>
-        <w:t>Valmiera</w:t>
-      </w:r>
-      <w:proofErr w:type="spellEnd"/>
-      <w:r>
-        <w:rPr>
-          <w:rFonts w:cstheme="minorHAnsi"/>
-          <w:sz w:val="20"/>
-          <w:szCs w:val="20"/>
-          <w:lang w:val="en-GB" w:eastAsia="pl-PL"/>
-        </w:rPr>
-        <w:t>\apps\Python27\Lib\site-packages</w:t>
-      </w:r>
-      <w:r>
-        <w:rPr>
-          <w:rFonts w:cstheme="minorHAnsi"/>
-          <w:sz w:val="20"/>
-          <w:szCs w:val="20"/>
-          <w:lang w:val="en-GB" w:eastAsia="pl-PL"/>
-        </w:rPr>
-        <w:t>;</w:t>
-      </w:r>
-      <w:r>
-        <w:rPr>
-          <w:rFonts w:cstheme="minorHAnsi"/>
-          <w:sz w:val="20"/>
-          <w:szCs w:val="20"/>
-          <w:lang w:val="en-GB" w:eastAsia="pl-PL"/>
-        </w:rPr>
-        <w:t>%PYTHONPATH%</w:t>
-      </w:r>
-    </w:p>
-    <w:p>
-      <w:pPr>
-        <w:pStyle w:val="Akapitzlist"/>
-        <w:numPr>
-          <w:ilvl w:val="1"/>
-          <w:numId w:val="5"/>
-        </w:numPr>
-        <w:rPr>
-          <w:rFonts w:cstheme="minorHAnsi"/>
-          <w:sz w:val="20"/>
-          <w:szCs w:val="20"/>
-          <w:lang w:val="en-GB" w:eastAsia="pl-PL"/>
-        </w:rPr>
-      </w:pPr>
-      <w:r>
-        <w:rPr>
-          <w:rFonts w:cstheme="minorHAnsi"/>
-          <w:sz w:val="20"/>
-          <w:szCs w:val="20"/>
-          <w:lang w:val="en-GB" w:eastAsia="pl-PL"/>
-        </w:rPr>
-        <w:t>PYTHONPATH=</w:t>
-      </w:r>
-      <w:r>
-        <w:rPr>
-          <w:rFonts w:cstheme="minorHAnsi"/>
-          <w:sz w:val="20"/>
-          <w:szCs w:val="20"/>
-          <w:lang w:val="en-GB" w:eastAsia="pl-PL"/>
-        </w:rPr>
-        <w:t xml:space="preserve">C:\Program Files\QGIS </w:t>
-      </w:r>
-      <w:proofErr w:type="spellStart"/>
-      <w:r>
-        <w:rPr>
-          <w:rFonts w:cstheme="minorHAnsi"/>
-          <w:sz w:val="20"/>
-          <w:szCs w:val="20"/>
-          <w:lang w:val="en-GB" w:eastAsia="pl-PL"/>
-        </w:rPr>
-        <w:t>Valmiera</w:t>
-      </w:r>
-      <w:proofErr w:type="spellEnd"/>
-      <w:r>
-        <w:rPr>
-          <w:rFonts w:cstheme="minorHAnsi"/>
-          <w:sz w:val="20"/>
-          <w:szCs w:val="20"/>
-          <w:lang w:val="en-GB" w:eastAsia="pl-PL"/>
-        </w:rPr>
-        <w:t>\apps\Python27</w:t>
-      </w:r>
-      <w:r>
-        <w:rPr>
-          <w:rFonts w:cstheme="minorHAnsi"/>
-          <w:sz w:val="20"/>
-          <w:szCs w:val="20"/>
-          <w:lang w:val="en-GB" w:eastAsia="pl-PL"/>
-        </w:rPr>
-        <w:t>;%PYTHONPATH%</w:t>
-      </w:r>
-    </w:p>
-    <w:p>
-      <w:pPr>
-        <w:pStyle w:val="Akapitzlist"/>
-        <w:numPr>
-          <w:ilvl w:val="1"/>
-          <w:numId w:val="5"/>
-        </w:numPr>
-        <w:rPr>
-          <w:rFonts w:cstheme="minorHAnsi"/>
-          <w:sz w:val="20"/>
-          <w:szCs w:val="20"/>
-          <w:lang w:val="en-GB" w:eastAsia="pl-PL"/>
-        </w:rPr>
-      </w:pPr>
-      <w:r>
-        <w:rPr>
-          <w:rFonts w:cstheme="minorHAnsi"/>
-          <w:sz w:val="20"/>
-          <w:szCs w:val="20"/>
-          <w:lang w:val="en-GB" w:eastAsia="pl-PL"/>
-        </w:rPr>
-        <w:t>PYTHONPATH=</w:t>
-      </w:r>
-      <w:r>
-        <w:rPr>
-          <w:rFonts w:cstheme="minorHAnsi"/>
-          <w:sz w:val="20"/>
-          <w:szCs w:val="20"/>
-          <w:lang w:val="en-GB" w:eastAsia="pl-PL"/>
-        </w:rPr>
-        <w:t xml:space="preserve">C:\Program Files\QGIS </w:t>
-      </w:r>
-      <w:proofErr w:type="spellStart"/>
-      <w:r>
-        <w:rPr>
-          <w:rFonts w:cstheme="minorHAnsi"/>
-          <w:sz w:val="20"/>
-          <w:szCs w:val="20"/>
-          <w:lang w:val="en-GB" w:eastAsia="pl-PL"/>
-        </w:rPr>
-        <w:t>Valmiera</w:t>
-      </w:r>
-      <w:proofErr w:type="spellEnd"/>
-      <w:r>
-        <w:rPr>
-          <w:rFonts w:cstheme="minorHAnsi"/>
-          <w:sz w:val="20"/>
-          <w:szCs w:val="20"/>
-          <w:lang w:val="en-GB" w:eastAsia="pl-PL"/>
-        </w:rPr>
-        <w:t>\apps\</w:t>
-      </w:r>
-      <w:proofErr w:type="spellStart"/>
-      <w:r>
-        <w:rPr>
-          <w:rFonts w:cstheme="minorHAnsi"/>
-          <w:sz w:val="20"/>
-          <w:szCs w:val="20"/>
-          <w:lang w:val="en-GB" w:eastAsia="pl-PL"/>
-        </w:rPr>
-        <w:t>qgis</w:t>
-      </w:r>
-      <w:proofErr w:type="spellEnd"/>
-      <w:r>
-        <w:rPr>
-          <w:rFonts w:cstheme="minorHAnsi"/>
-          <w:sz w:val="20"/>
-          <w:szCs w:val="20"/>
-          <w:lang w:val="en-GB" w:eastAsia="pl-PL"/>
-        </w:rPr>
-        <w:t>\python\</w:t>
-      </w:r>
-      <w:proofErr w:type="spellStart"/>
-      <w:r>
-        <w:rPr>
-          <w:rFonts w:cstheme="minorHAnsi"/>
-          <w:sz w:val="20"/>
-          <w:szCs w:val="20"/>
-          <w:lang w:val="en-GB" w:eastAsia="pl-PL"/>
-        </w:rPr>
-        <w:t>qgis</w:t>
-      </w:r>
-      <w:proofErr w:type="spellEnd"/>
-      <w:r>
-        <w:rPr>
-          <w:rFonts w:cstheme="minorHAnsi"/>
-          <w:sz w:val="20"/>
-          <w:szCs w:val="20"/>
-          <w:lang w:val="en-GB" w:eastAsia="pl-PL"/>
-        </w:rPr>
-        <w:t>;%PYTHONPATH%</w:t>
-      </w:r>
-    </w:p>
-    <w:p>
-      <w:pPr>
-        <w:pStyle w:val="Akapitzlist"/>
-        <w:numPr>
-          <w:ilvl w:val="1"/>
-          <w:numId w:val="5"/>
-        </w:numPr>
-        <w:rPr>
-          <w:rFonts w:cstheme="minorHAnsi"/>
-          <w:sz w:val="20"/>
-          <w:szCs w:val="20"/>
-          <w:lang w:val="en-GB" w:eastAsia="pl-PL"/>
-        </w:rPr>
-      </w:pPr>
-      <w:r>
-        <w:rPr>
-          <w:rFonts w:cstheme="minorHAnsi"/>
-          <w:sz w:val="20"/>
-          <w:szCs w:val="20"/>
-          <w:lang w:val="en-GB" w:eastAsia="pl-PL"/>
-        </w:rPr>
-        <w:t>PYTHONPATH=</w:t>
-      </w:r>
-      <w:r>
-        <w:rPr>
-          <w:rFonts w:cstheme="minorHAnsi"/>
-          <w:sz w:val="20"/>
-          <w:szCs w:val="20"/>
           <w:lang w:val="en-GB"/>
         </w:rPr>
+      </w:pPr>
+      <w:r>
+        <w:rPr>
+          <w:rFonts w:cstheme="minorHAnsi"/>
+          <w:highlight w:val="white"/>
+          <w:lang w:val="en-GB"/>
+        </w:rPr>
+        <w:t>Random</w:t>
+      </w:r>
+      <w:r>
+        <w:rPr>
+          <w:rFonts w:cstheme="minorHAnsi"/>
+          <w:lang w:val="en-GB"/>
+        </w:rPr>
+        <w:t xml:space="preserve"> – </w:t>
+      </w:r>
+      <w:proofErr w:type="spellStart"/>
+      <w:r>
+        <w:rPr>
+          <w:rFonts w:cstheme="minorHAnsi"/>
+          <w:lang w:val="en-GB"/>
+        </w:rPr>
+        <w:t>generowanie</w:t>
+      </w:r>
+      <w:proofErr w:type="spellEnd"/>
+      <w:r>
+        <w:rPr>
+          <w:rFonts w:cstheme="minorHAnsi"/>
+          <w:lang w:val="en-GB"/>
+        </w:rPr>
         <w:t xml:space="preserve"> </w:t>
       </w:r>
-      <w:r>
-        <w:rPr>
-          <w:rFonts w:cstheme="minorHAnsi"/>
-          <w:sz w:val="20"/>
-          <w:szCs w:val="20"/>
-          <w:lang w:val="en-GB" w:eastAsia="pl-PL"/>
-        </w:rPr>
-        <w:t xml:space="preserve">C:\Program Files\QGIS </w:t>
-      </w:r>
-      <w:proofErr w:type="spellStart"/>
-      <w:r>
-        <w:rPr>
-          <w:rFonts w:cstheme="minorHAnsi"/>
-          <w:sz w:val="20"/>
-          <w:szCs w:val="20"/>
-          <w:lang w:val="en-GB" w:eastAsia="pl-PL"/>
-        </w:rPr>
-        <w:t>Valmiera</w:t>
-      </w:r>
-      <w:proofErr w:type="spellEnd"/>
-      <w:r>
-        <w:rPr>
-          <w:rFonts w:cstheme="minorHAnsi"/>
-          <w:sz w:val="20"/>
-          <w:szCs w:val="20"/>
-          <w:lang w:val="en-GB" w:eastAsia="pl-PL"/>
-        </w:rPr>
-        <w:t>\apps\</w:t>
-      </w:r>
-      <w:proofErr w:type="spellStart"/>
-      <w:r>
-        <w:rPr>
-          <w:rFonts w:cstheme="minorHAnsi"/>
-          <w:sz w:val="20"/>
-          <w:szCs w:val="20"/>
-          <w:lang w:val="en-GB" w:eastAsia="pl-PL"/>
-        </w:rPr>
-        <w:t>qgis</w:t>
-      </w:r>
-      <w:proofErr w:type="spellEnd"/>
-      <w:r>
-        <w:rPr>
-          <w:rFonts w:cstheme="minorHAnsi"/>
-          <w:sz w:val="20"/>
-          <w:szCs w:val="20"/>
-          <w:lang w:val="en-GB" w:eastAsia="pl-PL"/>
-        </w:rPr>
-        <w:t>\python</w:t>
-      </w:r>
-      <w:r>
-        <w:rPr>
-          <w:rFonts w:cstheme="minorHAnsi"/>
-          <w:sz w:val="20"/>
-          <w:szCs w:val="20"/>
-          <w:lang w:val="en-GB" w:eastAsia="pl-PL"/>
-        </w:rPr>
-        <w:t>;%PYTHONPATH%</w:t>
-      </w:r>
-    </w:p>
-    <w:p>
-      <w:pPr>
-        <w:pStyle w:val="Akapitzlist"/>
-        <w:numPr>
-          <w:ilvl w:val="1"/>
-          <w:numId w:val="5"/>
-        </w:numPr>
-        <w:rPr>
-          <w:rFonts w:cstheme="minorHAnsi"/>
-          <w:sz w:val="20"/>
-          <w:szCs w:val="20"/>
-          <w:lang w:val="en-GB" w:eastAsia="pl-PL"/>
-        </w:rPr>
-      </w:pPr>
-      <w:r>
-        <w:rPr>
-          <w:rFonts w:cstheme="minorHAnsi"/>
-          <w:sz w:val="20"/>
-          <w:szCs w:val="20"/>
-          <w:lang w:val="en-GB" w:eastAsia="pl-PL"/>
-        </w:rPr>
-        <w:t>PYTHONPATH=</w:t>
-      </w:r>
-      <w:r>
-        <w:rPr>
-          <w:rFonts w:cstheme="minorHAnsi"/>
-          <w:sz w:val="20"/>
-          <w:szCs w:val="20"/>
-          <w:lang w:val="en-GB" w:eastAsia="pl-PL"/>
-        </w:rPr>
-        <w:t xml:space="preserve">C:\Program Files\QGIS </w:t>
-      </w:r>
-      <w:proofErr w:type="spellStart"/>
-      <w:r>
-        <w:rPr>
-          <w:rFonts w:cstheme="minorHAnsi"/>
-          <w:sz w:val="20"/>
-          <w:szCs w:val="20"/>
-          <w:lang w:val="en-GB" w:eastAsia="pl-PL"/>
-        </w:rPr>
-        <w:t>Valmiera</w:t>
-      </w:r>
-      <w:proofErr w:type="spellEnd"/>
-      <w:r>
-        <w:rPr>
-          <w:rFonts w:cstheme="minorHAnsi"/>
-          <w:sz w:val="20"/>
-          <w:szCs w:val="20"/>
-          <w:lang w:val="en-GB" w:eastAsia="pl-PL"/>
-        </w:rPr>
-        <w:t>\bin</w:t>
-      </w:r>
-      <w:r>
-        <w:rPr>
-          <w:rFonts w:cstheme="minorHAnsi"/>
-          <w:sz w:val="20"/>
-          <w:szCs w:val="20"/>
-          <w:lang w:val="en-GB" w:eastAsia="pl-PL"/>
-        </w:rPr>
-        <w:t>;%PYTHONPATH%</w:t>
-      </w:r>
-    </w:p>
-    <w:p>
-      <w:pPr>
-        <w:pStyle w:val="Akapitzlist"/>
-        <w:numPr>
-          <w:ilvl w:val="1"/>
-          <w:numId w:val="5"/>
-        </w:numPr>
-        <w:rPr>
-          <w:rFonts w:cstheme="minorHAnsi"/>
-          <w:sz w:val="20"/>
-          <w:szCs w:val="20"/>
-          <w:lang w:val="en-GB" w:eastAsia="pl-PL"/>
-        </w:rPr>
-      </w:pPr>
-      <w:r>
-        <w:rPr>
-          <w:rFonts w:cstheme="minorHAnsi"/>
-          <w:sz w:val="20"/>
-          <w:szCs w:val="20"/>
-          <w:lang w:val="en-GB" w:eastAsia="pl-PL"/>
-        </w:rPr>
-        <w:t>PYTHONPATH=</w:t>
-      </w:r>
-      <w:r>
-        <w:rPr>
-          <w:rFonts w:cstheme="minorHAnsi"/>
-          <w:sz w:val="20"/>
-          <w:szCs w:val="20"/>
+      <w:proofErr w:type="spellStart"/>
+      <w:r>
+        <w:rPr>
+          <w:rFonts w:cstheme="minorHAnsi"/>
           <w:lang w:val="en-GB"/>
         </w:rPr>
+        <w:t>losowych</w:t>
+      </w:r>
+      <w:proofErr w:type="spellEnd"/>
+      <w:r>
+        <w:rPr>
+          <w:rFonts w:cstheme="minorHAnsi"/>
+          <w:lang w:val="en-GB"/>
+        </w:rPr>
         <w:t xml:space="preserve"> </w:t>
       </w:r>
-      <w:r>
-        <w:rPr>
-          <w:rFonts w:cstheme="minorHAnsi"/>
-          <w:sz w:val="20"/>
-          <w:szCs w:val="20"/>
-          <w:lang w:val="en-GB" w:eastAsia="pl-PL"/>
-        </w:rPr>
-        <w:t xml:space="preserve">C:\Program Files\QGIS </w:t>
-      </w:r>
-      <w:proofErr w:type="spellStart"/>
-      <w:r>
-        <w:rPr>
-          <w:rFonts w:cstheme="minorHAnsi"/>
-          <w:sz w:val="20"/>
-          <w:szCs w:val="20"/>
-          <w:lang w:val="en-GB" w:eastAsia="pl-PL"/>
-        </w:rPr>
-        <w:t>Valmiera</w:t>
-      </w:r>
-      <w:proofErr w:type="spellEnd"/>
-      <w:r>
-        <w:rPr>
-          <w:rFonts w:cstheme="minorHAnsi"/>
-          <w:sz w:val="20"/>
-          <w:szCs w:val="20"/>
-          <w:lang w:val="en-GB" w:eastAsia="pl-PL"/>
-        </w:rPr>
-        <w:t>\apps\</w:t>
-      </w:r>
-      <w:proofErr w:type="spellStart"/>
-      <w:r>
-        <w:rPr>
-          <w:rFonts w:cstheme="minorHAnsi"/>
-          <w:sz w:val="20"/>
-          <w:szCs w:val="20"/>
-          <w:lang w:val="en-GB" w:eastAsia="pl-PL"/>
-        </w:rPr>
-        <w:t>qgis</w:t>
-      </w:r>
-      <w:proofErr w:type="spellEnd"/>
-      <w:r>
-        <w:rPr>
-          <w:rFonts w:cstheme="minorHAnsi"/>
-          <w:sz w:val="20"/>
-          <w:szCs w:val="20"/>
-          <w:lang w:val="en-GB" w:eastAsia="pl-PL"/>
-        </w:rPr>
-        <w:t>\bin</w:t>
-      </w:r>
-      <w:r>
-        <w:rPr>
-          <w:rFonts w:cstheme="minorHAnsi"/>
-          <w:sz w:val="20"/>
-          <w:szCs w:val="20"/>
-          <w:lang w:val="en-GB" w:eastAsia="pl-PL"/>
-        </w:rPr>
-        <w:t>;%PYTHONPATH%</w:t>
-      </w:r>
-    </w:p>
-    <w:p>
-      <w:pPr>
-        <w:pStyle w:val="Akapitzlist"/>
-        <w:numPr>
-          <w:ilvl w:val="1"/>
-          <w:numId w:val="5"/>
-        </w:numPr>
-        <w:rPr>
-          <w:rFonts w:cstheme="minorHAnsi"/>
-          <w:sz w:val="20"/>
-          <w:szCs w:val="20"/>
-          <w:lang w:val="en-GB" w:eastAsia="pl-PL"/>
-        </w:rPr>
-      </w:pPr>
-      <w:r>
-        <w:rPr>
-          <w:rFonts w:cstheme="minorHAnsi"/>
-          <w:sz w:val="20"/>
-          <w:szCs w:val="20"/>
-          <w:lang w:val="en-GB" w:eastAsia="pl-PL"/>
-        </w:rPr>
-        <w:t>PATH</w:t>
-      </w:r>
-      <w:r>
-        <w:rPr>
-          <w:rFonts w:cstheme="minorHAnsi"/>
-          <w:sz w:val="20"/>
-          <w:szCs w:val="20"/>
-          <w:lang w:val="en-GB" w:eastAsia="pl-PL"/>
-        </w:rPr>
-        <w:t>=</w:t>
-      </w:r>
-      <w:r>
-        <w:rPr>
-          <w:rFonts w:cstheme="minorHAnsi"/>
-          <w:sz w:val="20"/>
-          <w:szCs w:val="20"/>
-          <w:lang w:val="en-GB" w:eastAsia="pl-PL"/>
-        </w:rPr>
-        <w:t>%PYTHONPATH%;%PATH%</w:t>
-      </w:r>
-    </w:p>
-    <w:p>
-      <w:pPr>
-        <w:pStyle w:val="Akapitzlist"/>
-        <w:numPr>
-          <w:ilvl w:val="1"/>
-          <w:numId w:val="5"/>
-        </w:numPr>
-        <w:rPr>
-          <w:rFonts w:cstheme="minorHAnsi"/>
-          <w:sz w:val="20"/>
-          <w:szCs w:val="20"/>
-          <w:lang w:eastAsia="pl-PL"/>
-        </w:rPr>
-      </w:pPr>
-      <w:r>
-        <w:rPr>
-          <w:rFonts w:cstheme="minorHAnsi"/>
-          <w:sz w:val="20"/>
-          <w:szCs w:val="20"/>
-          <w:lang w:eastAsia="pl-PL"/>
-        </w:rPr>
-        <w:t xml:space="preserve">Może być konieczne ustawienie również zmiennej PYTHONHOME na lokalizację instalacji </w:t>
-      </w:r>
-      <w:proofErr w:type="spellStart"/>
-      <w:r>
-        <w:rPr>
-          <w:rFonts w:cstheme="minorHAnsi"/>
-          <w:sz w:val="20"/>
-          <w:szCs w:val="20"/>
-          <w:lang w:eastAsia="pl-PL"/>
-        </w:rPr>
-        <w:t>Pythona</w:t>
-      </w:r>
-      <w:proofErr w:type="spellEnd"/>
-      <w:r>
-        <w:rPr>
-          <w:rFonts w:cstheme="minorHAnsi"/>
-          <w:sz w:val="20"/>
-          <w:szCs w:val="20"/>
-          <w:lang w:eastAsia="pl-PL"/>
-        </w:rPr>
-        <w:t xml:space="preserve"> np. PYTHONHOME=%PYTHONHOME%;C:\Python27</w:t>
-      </w:r>
+      <w:proofErr w:type="spellStart"/>
+      <w:r>
+        <w:rPr>
+          <w:rFonts w:cstheme="minorHAnsi"/>
+          <w:lang w:val="en-GB"/>
+        </w:rPr>
+        <w:t>punktów</w:t>
+      </w:r>
+      <w:proofErr w:type="spellEnd"/>
     </w:p>
     <w:p>
       <w:pPr>
         <w:pStyle w:val="Akapitzlist"/>
         <w:numPr>
           <w:ilvl w:val="0"/>
-          <w:numId w:val="5"/>
+          <w:numId w:val="3"/>
         </w:numPr>
         <w:jc w:val="both"/>
         <w:rPr>
           <w:rFonts w:cstheme="minorHAnsi"/>
-          <w:sz w:val="20"/>
-          <w:szCs w:val="20"/>
-          <w:lang w:eastAsia="pl-PL"/>
-        </w:rPr>
-      </w:pPr>
-      <w:r>
-        <w:rPr>
-          <w:rFonts w:cstheme="minorHAnsi"/>
-          <w:sz w:val="20"/>
-          <w:szCs w:val="20"/>
-          <w:lang w:eastAsia="pl-PL"/>
-        </w:rPr>
-        <w:t xml:space="preserve">Przedstawione zmienne zależne są od lokalizacji instalacji oraz nazwy programu QGIS wybranego do instalacji. Zatem </w:t>
-      </w:r>
-      <w:r>
-        <w:rPr>
-          <w:rFonts w:cstheme="minorHAnsi"/>
-          <w:sz w:val="20"/>
-          <w:szCs w:val="20"/>
-          <w:lang w:eastAsia="pl-PL"/>
-        </w:rPr>
-        <w:t xml:space="preserve">C:\Program </w:t>
-      </w:r>
-      <w:proofErr w:type="spellStart"/>
-      <w:r>
-        <w:rPr>
-          <w:rFonts w:cstheme="minorHAnsi"/>
-          <w:sz w:val="20"/>
-          <w:szCs w:val="20"/>
-          <w:lang w:eastAsia="pl-PL"/>
-        </w:rPr>
-        <w:t>Files</w:t>
-      </w:r>
-      <w:proofErr w:type="spellEnd"/>
-      <w:r>
-        <w:rPr>
-          <w:rFonts w:cstheme="minorHAnsi"/>
-          <w:sz w:val="20"/>
-          <w:szCs w:val="20"/>
-          <w:lang w:eastAsia="pl-PL"/>
-        </w:rPr>
-        <w:t xml:space="preserve">\QGIS </w:t>
-      </w:r>
-      <w:proofErr w:type="spellStart"/>
-      <w:r>
-        <w:rPr>
-          <w:rFonts w:cstheme="minorHAnsi"/>
-          <w:sz w:val="20"/>
-          <w:szCs w:val="20"/>
-          <w:lang w:eastAsia="pl-PL"/>
-        </w:rPr>
-        <w:t>Valmiera</w:t>
-      </w:r>
-      <w:proofErr w:type="spellEnd"/>
-      <w:r>
-        <w:rPr>
-          <w:rFonts w:cstheme="minorHAnsi"/>
-          <w:sz w:val="20"/>
-          <w:szCs w:val="20"/>
-          <w:lang w:eastAsia="pl-PL"/>
-        </w:rPr>
-        <w:t>\</w:t>
-      </w:r>
-      <w:r>
-        <w:rPr>
-          <w:rFonts w:cstheme="minorHAnsi"/>
-          <w:sz w:val="20"/>
-          <w:szCs w:val="20"/>
-          <w:lang w:eastAsia="pl-PL"/>
-        </w:rPr>
-        <w:t xml:space="preserve"> jest głównym folderem instalacji programu QGIS. Może pojawić się konieczność ustawienie powyższych zmiennych środowiskowych również jako globalne zmienne środowiskowe.</w:t>
-      </w:r>
-    </w:p>
-    <w:p>
-      <w:pPr>
-        <w:pStyle w:val="Akapitzlist"/>
-        <w:numPr>
-          <w:ilvl w:val="0"/>
-          <w:numId w:val="5"/>
-        </w:numPr>
-        <w:jc w:val="both"/>
-        <w:rPr>
-          <w:rFonts w:cstheme="minorHAnsi"/>
-          <w:sz w:val="20"/>
-          <w:szCs w:val="20"/>
-          <w:lang w:eastAsia="pl-PL"/>
-        </w:rPr>
-      </w:pPr>
-      <w:r>
-        <w:rPr>
-          <w:rFonts w:cstheme="minorHAnsi"/>
-          <w:sz w:val="20"/>
-          <w:szCs w:val="20"/>
-          <w:lang w:eastAsia="pl-PL"/>
-        </w:rPr>
-        <w:lastRenderedPageBreak/>
-        <w:t>Zmienne środowiskowe można ustawić klikając prawym przyciskiem myszy na „Mój komputer” i wybierając Właściwości, następnie wchodząc w „Zaawansowane ustawienia systemu” -&gt; „Zmienne środowiskowe”</w:t>
-      </w:r>
-    </w:p>
-    <w:p>
-      <w:pPr>
-        <w:jc w:val="both"/>
-        <w:rPr>
-          <w:rFonts w:cstheme="minorHAnsi"/>
-          <w:sz w:val="20"/>
-          <w:szCs w:val="20"/>
-          <w:lang w:eastAsia="pl-PL"/>
-        </w:rPr>
-      </w:pPr>
-      <w:r>
-        <w:rPr>
-          <w:rFonts w:cstheme="minorHAnsi"/>
-          <w:sz w:val="20"/>
-          <w:szCs w:val="20"/>
-          <w:lang w:eastAsia="pl-PL"/>
-        </w:rPr>
-        <w:t>Ponieważ aplikacja napisana jest w technologii ASP.NET konieczne jest posiadanie zainstalowanej usługi IIS (najlepiej najnowszej), .NET Framework v4.5 oraz MVC 4.</w:t>
-      </w:r>
-    </w:p>
-    <w:p>
-      <w:pPr>
-        <w:jc w:val="both"/>
-        <w:rPr>
-          <w:rFonts w:cstheme="minorHAnsi"/>
-          <w:sz w:val="20"/>
-          <w:szCs w:val="20"/>
-          <w:lang w:eastAsia="pl-PL"/>
-        </w:rPr>
-      </w:pPr>
-      <w:r>
-        <w:rPr>
-          <w:rFonts w:cstheme="minorHAnsi"/>
-          <w:sz w:val="20"/>
-          <w:szCs w:val="20"/>
-          <w:lang w:eastAsia="pl-PL"/>
-        </w:rPr>
-        <w:t xml:space="preserve">Konfiguracja bazy danych </w:t>
-      </w:r>
-      <w:proofErr w:type="spellStart"/>
-      <w:r>
-        <w:rPr>
-          <w:rFonts w:cstheme="minorHAnsi"/>
-          <w:sz w:val="20"/>
-          <w:szCs w:val="20"/>
-          <w:lang w:eastAsia="pl-PL"/>
-        </w:rPr>
-        <w:t>PostgreSQL</w:t>
-      </w:r>
-      <w:proofErr w:type="spellEnd"/>
-      <w:r>
-        <w:rPr>
-          <w:rFonts w:cstheme="minorHAnsi"/>
-          <w:sz w:val="20"/>
-          <w:szCs w:val="20"/>
-          <w:lang w:eastAsia="pl-PL"/>
-        </w:rPr>
-        <w:t xml:space="preserve"> powinna być następująca:</w:t>
-      </w:r>
-    </w:p>
-    <w:p>
-      <w:pPr>
-        <w:pStyle w:val="Akapitzlist"/>
-        <w:numPr>
-          <w:ilvl w:val="0"/>
-          <w:numId w:val="10"/>
-        </w:numPr>
-        <w:jc w:val="both"/>
-        <w:rPr>
-          <w:rFonts w:cstheme="minorHAnsi"/>
-          <w:sz w:val="20"/>
-          <w:szCs w:val="20"/>
-          <w:lang w:eastAsia="pl-PL"/>
-        </w:rPr>
-      </w:pPr>
-      <w:r>
-        <w:rPr>
-          <w:rFonts w:cstheme="minorHAnsi"/>
-          <w:sz w:val="20"/>
-          <w:szCs w:val="20"/>
-          <w:lang w:eastAsia="pl-PL"/>
-        </w:rPr>
-        <w:t xml:space="preserve">Nazwa użytkownika: </w:t>
-      </w:r>
-      <w:proofErr w:type="spellStart"/>
-      <w:r>
-        <w:rPr>
-          <w:rFonts w:cstheme="minorHAnsi"/>
-          <w:sz w:val="20"/>
-          <w:szCs w:val="20"/>
-          <w:lang w:eastAsia="pl-PL"/>
-        </w:rPr>
-        <w:t>postgres</w:t>
-      </w:r>
-      <w:proofErr w:type="spellEnd"/>
-    </w:p>
-    <w:p>
-      <w:pPr>
-        <w:pStyle w:val="Akapitzlist"/>
-        <w:numPr>
-          <w:ilvl w:val="0"/>
-          <w:numId w:val="10"/>
-        </w:numPr>
-        <w:jc w:val="both"/>
-        <w:rPr>
-          <w:rFonts w:cstheme="minorHAnsi"/>
-          <w:sz w:val="20"/>
-          <w:szCs w:val="20"/>
-          <w:lang w:eastAsia="pl-PL"/>
-        </w:rPr>
-      </w:pPr>
-      <w:r>
-        <w:rPr>
-          <w:rFonts w:cstheme="minorHAnsi"/>
-          <w:sz w:val="20"/>
-          <w:szCs w:val="20"/>
-          <w:lang w:eastAsia="pl-PL"/>
-        </w:rPr>
-        <w:t>Hasło: boss</w:t>
-      </w:r>
-    </w:p>
-    <w:p>
-      <w:pPr>
-        <w:pStyle w:val="Akapitzlist"/>
-        <w:numPr>
-          <w:ilvl w:val="0"/>
-          <w:numId w:val="10"/>
-        </w:numPr>
-        <w:jc w:val="both"/>
-        <w:rPr>
-          <w:rFonts w:cstheme="minorHAnsi"/>
-          <w:sz w:val="20"/>
-          <w:szCs w:val="20"/>
-          <w:lang w:eastAsia="pl-PL"/>
-        </w:rPr>
-      </w:pPr>
-      <w:r>
-        <w:rPr>
-          <w:rFonts w:cstheme="minorHAnsi"/>
-          <w:sz w:val="20"/>
-          <w:szCs w:val="20"/>
-          <w:lang w:eastAsia="pl-PL"/>
-        </w:rPr>
-        <w:t xml:space="preserve">Nazwa bazy: </w:t>
-      </w:r>
-      <w:proofErr w:type="spellStart"/>
-      <w:r>
-        <w:rPr>
-          <w:rFonts w:cstheme="minorHAnsi"/>
-          <w:sz w:val="20"/>
-          <w:szCs w:val="20"/>
-          <w:lang w:eastAsia="pl-PL"/>
-        </w:rPr>
-        <w:t>spatial_index_comparison</w:t>
-      </w:r>
-      <w:proofErr w:type="spellEnd"/>
-    </w:p>
-    <w:p>
-      <w:pPr>
-        <w:pStyle w:val="Akapitzlist"/>
-        <w:numPr>
-          <w:ilvl w:val="0"/>
-          <w:numId w:val="10"/>
-        </w:numPr>
-        <w:jc w:val="both"/>
-        <w:rPr>
-          <w:rFonts w:cstheme="minorHAnsi"/>
-          <w:sz w:val="20"/>
-          <w:szCs w:val="20"/>
-          <w:lang w:eastAsia="pl-PL"/>
-        </w:rPr>
-      </w:pPr>
-      <w:r>
-        <w:rPr>
-          <w:rFonts w:cstheme="minorHAnsi"/>
-          <w:sz w:val="20"/>
-          <w:szCs w:val="20"/>
-          <w:lang w:eastAsia="pl-PL"/>
-        </w:rPr>
-        <w:t xml:space="preserve">Port: </w:t>
-      </w:r>
-      <w:r>
-        <w:rPr>
-          <w:rFonts w:cstheme="minorHAnsi"/>
-          <w:color w:val="000000"/>
-          <w:sz w:val="19"/>
-          <w:szCs w:val="19"/>
+          <w:lang w:eastAsia="pl-PL"/>
+        </w:rPr>
+      </w:pPr>
+      <w:proofErr w:type="spellStart"/>
+      <w:r>
+        <w:rPr>
+          <w:rFonts w:cstheme="minorHAnsi"/>
           <w:highlight w:val="white"/>
         </w:rPr>
-        <w:t>5432</w:t>
-      </w:r>
-      <w:r>
-        <w:rPr>
-          <w:rFonts w:cstheme="minorHAnsi"/>
-          <w:color w:val="000000"/>
-          <w:sz w:val="19"/>
-          <w:szCs w:val="19"/>
-        </w:rPr>
-        <w:t xml:space="preserve"> Host: </w:t>
-      </w:r>
-      <w:proofErr w:type="spellStart"/>
-      <w:r>
-        <w:rPr>
-          <w:rFonts w:cstheme="minorHAnsi"/>
-          <w:color w:val="000000"/>
-          <w:sz w:val="19"/>
-          <w:szCs w:val="19"/>
-        </w:rPr>
-        <w:t>localhost</w:t>
-      </w:r>
-      <w:proofErr w:type="spellEnd"/>
-    </w:p>
-    <w:p>
-      <w:pPr>
-        <w:pStyle w:val="Akapitzlist"/>
-        <w:numPr>
-          <w:ilvl w:val="0"/>
-          <w:numId w:val="10"/>
-        </w:numPr>
-        <w:jc w:val="both"/>
-        <w:rPr>
-          <w:rFonts w:cstheme="minorHAnsi"/>
-          <w:sz w:val="20"/>
-          <w:szCs w:val="20"/>
-          <w:lang w:eastAsia="pl-PL"/>
-        </w:rPr>
-      </w:pPr>
-      <w:r>
-        <w:rPr>
-          <w:rFonts w:cstheme="minorHAnsi"/>
-          <w:color w:val="000000"/>
-          <w:sz w:val="19"/>
-          <w:szCs w:val="19"/>
-        </w:rPr>
-        <w:t xml:space="preserve">Konfigurację tą można zmienić w kodzie w konstruktorze klasy </w:t>
-      </w:r>
-      <w:proofErr w:type="spellStart"/>
-      <w:r>
-        <w:rPr>
-          <w:rFonts w:cstheme="minorHAnsi"/>
-          <w:color w:val="000000"/>
-          <w:sz w:val="19"/>
-          <w:szCs w:val="19"/>
-          <w:highlight w:val="white"/>
-        </w:rPr>
-        <w:t>PostgreDbService</w:t>
-      </w:r>
-      <w:proofErr w:type="spellEnd"/>
-    </w:p>
-    <w:p>
-      <w:pPr>
-        <w:jc w:val="both"/>
-        <w:rPr>
-          <w:rFonts w:cstheme="minorHAnsi"/>
-          <w:sz w:val="20"/>
-          <w:szCs w:val="20"/>
-          <w:lang w:eastAsia="pl-PL"/>
-        </w:rPr>
-      </w:pPr>
-      <w:r>
-        <w:rPr>
-          <w:rFonts w:cstheme="minorHAnsi"/>
-          <w:sz w:val="20"/>
-          <w:szCs w:val="20"/>
-          <w:lang w:eastAsia="pl-PL"/>
-        </w:rPr>
-        <w:t>Ostatnią rzeczą potrzebną do poprawnego działania programu jest dodanie tabeli krajów „</w:t>
-      </w:r>
-      <w:proofErr w:type="spellStart"/>
-      <w:r>
-        <w:rPr>
-          <w:rFonts w:cstheme="minorHAnsi"/>
-          <w:sz w:val="20"/>
-          <w:szCs w:val="20"/>
-          <w:lang w:eastAsia="pl-PL"/>
-        </w:rPr>
-        <w:t>countries</w:t>
-      </w:r>
-      <w:proofErr w:type="spellEnd"/>
-      <w:r>
-        <w:rPr>
-          <w:rFonts w:cstheme="minorHAnsi"/>
-          <w:sz w:val="20"/>
-          <w:szCs w:val="20"/>
-          <w:lang w:eastAsia="pl-PL"/>
-        </w:rPr>
-        <w:t xml:space="preserve">” do bazy. Dodajemy ją importując plik </w:t>
-      </w:r>
-      <w:proofErr w:type="spellStart"/>
-      <w:r>
-        <w:rPr>
-          <w:rFonts w:cstheme="minorHAnsi"/>
-          <w:sz w:val="20"/>
-          <w:szCs w:val="20"/>
-          <w:lang w:eastAsia="pl-PL"/>
-        </w:rPr>
-        <w:t>countries.shp</w:t>
-      </w:r>
-      <w:proofErr w:type="spellEnd"/>
-      <w:r>
-        <w:rPr>
-          <w:rFonts w:cstheme="minorHAnsi"/>
-          <w:sz w:val="20"/>
-          <w:szCs w:val="20"/>
-          <w:lang w:eastAsia="pl-PL"/>
-        </w:rPr>
-        <w:t xml:space="preserve"> z folderu /data/</w:t>
-      </w:r>
-      <w:proofErr w:type="spellStart"/>
-      <w:r>
-        <w:rPr>
-          <w:rFonts w:cstheme="minorHAnsi"/>
-          <w:sz w:val="20"/>
-          <w:szCs w:val="20"/>
-          <w:lang w:eastAsia="pl-PL"/>
-        </w:rPr>
-        <w:t>CountryBoundaries</w:t>
-      </w:r>
-      <w:proofErr w:type="spellEnd"/>
-      <w:r>
-        <w:rPr>
-          <w:rFonts w:cstheme="minorHAnsi"/>
-          <w:sz w:val="20"/>
-          <w:szCs w:val="20"/>
-          <w:lang w:eastAsia="pl-PL"/>
-        </w:rPr>
-        <w:t xml:space="preserve">. Reszta tabel powinna stworzyć się sama po uruchomieniu programu. Dlatego też pierwsze uruchomienie programu może trwać długo ze względu na konieczność stworzenia indeksów oraz wygenerowania ponad 10 milionów rekordów. </w:t>
-      </w:r>
-    </w:p>
-    <w:p>
-      <w:pPr>
-        <w:pStyle w:val="Nagwek1"/>
-        <w:rPr>
-          <w:rFonts w:asciiTheme="minorHAnsi" w:hAnsiTheme="minorHAnsi" w:cstheme="minorHAnsi"/>
-          <w:lang w:eastAsia="pl-PL"/>
-        </w:rPr>
-      </w:pPr>
-      <w:r>
-        <w:rPr>
-          <w:rFonts w:asciiTheme="minorHAnsi" w:hAnsiTheme="minorHAnsi" w:cstheme="minorHAnsi"/>
-          <w:lang w:eastAsia="pl-PL"/>
-        </w:rPr>
-        <w:t>Implementacja i wynik pracy</w:t>
-      </w:r>
-    </w:p>
-    <w:p>
-      <w:pPr>
-        <w:rPr>
-          <w:rFonts w:cstheme="minorHAnsi"/>
-          <w:lang w:eastAsia="pl-PL"/>
-        </w:rPr>
-      </w:pPr>
-    </w:p>
-    <w:p>
-      <w:pPr>
-        <w:rPr>
-          <w:rFonts w:cstheme="minorHAnsi"/>
-          <w:lang w:eastAsia="pl-PL"/>
-        </w:rPr>
-      </w:pPr>
-      <w:r>
-        <w:rPr>
-          <w:rFonts w:cstheme="minorHAnsi"/>
-          <w:lang w:eastAsia="pl-PL"/>
-        </w:rPr>
-        <w:t>Główną częścią programu są dwa serwisy:</w:t>
-      </w:r>
-    </w:p>
-    <w:p>
-      <w:pPr>
-        <w:pStyle w:val="Akapitzlist"/>
-        <w:numPr>
-          <w:ilvl w:val="0"/>
-          <w:numId w:val="7"/>
-        </w:numPr>
-        <w:jc w:val="both"/>
-        <w:rPr>
-          <w:rFonts w:cstheme="minorHAnsi"/>
-          <w:lang w:eastAsia="pl-PL"/>
-        </w:rPr>
-      </w:pPr>
-      <w:proofErr w:type="spellStart"/>
-      <w:r>
-        <w:rPr>
-          <w:rFonts w:cstheme="minorHAnsi"/>
-          <w:b/>
-          <w:lang w:eastAsia="pl-PL"/>
-        </w:rPr>
-        <w:t>PostgreDBService</w:t>
-      </w:r>
-      <w:proofErr w:type="spellEnd"/>
-      <w:r>
-        <w:rPr>
-          <w:rFonts w:cstheme="minorHAnsi"/>
-          <w:lang w:eastAsia="pl-PL"/>
-        </w:rPr>
-        <w:t xml:space="preserve"> – serwis łączący się z bazą danych </w:t>
-      </w:r>
-      <w:proofErr w:type="spellStart"/>
-      <w:r>
-        <w:rPr>
-          <w:rFonts w:cstheme="minorHAnsi"/>
-          <w:lang w:eastAsia="pl-PL"/>
-        </w:rPr>
-        <w:t>PostgreSQL</w:t>
-      </w:r>
-      <w:proofErr w:type="spellEnd"/>
-      <w:r>
-        <w:rPr>
-          <w:rFonts w:cstheme="minorHAnsi"/>
-          <w:lang w:eastAsia="pl-PL"/>
-        </w:rPr>
-        <w:t xml:space="preserve"> za pomocą biblioteki </w:t>
-      </w:r>
-      <w:proofErr w:type="spellStart"/>
-      <w:r>
-        <w:rPr>
-          <w:rFonts w:cstheme="minorHAnsi"/>
-          <w:lang w:eastAsia="pl-PL"/>
-        </w:rPr>
-        <w:t>Npgsql</w:t>
-      </w:r>
-      <w:proofErr w:type="spellEnd"/>
-      <w:r>
-        <w:rPr>
-          <w:rFonts w:cstheme="minorHAnsi"/>
-          <w:lang w:eastAsia="pl-PL"/>
-        </w:rPr>
-        <w:t>, umożliwiający wykonywanie zapytań na bazie obliczając przy tym czas ich wykonania. Ponadto serwis ten umożliwia tworzenie tabel oraz indeksów. Dzięki temu serwisowy możliwe jest również „wyłączanie/włączanie” poszczególnych indeksów bez konieczności ich usuwania/tworzenia. Wykorzystywana jest do tego kwerenda:</w:t>
-      </w:r>
-      <w:r>
-        <w:rPr>
-          <w:rFonts w:cstheme="minorHAnsi"/>
-          <w:lang w:eastAsia="pl-PL"/>
-        </w:rPr>
-        <w:br/>
-      </w:r>
-      <w:r>
-        <w:rPr>
-          <w:rFonts w:cstheme="minorHAnsi"/>
-          <w:color w:val="A31515"/>
-          <w:sz w:val="19"/>
-          <w:szCs w:val="19"/>
-          <w:highlight w:val="white"/>
-        </w:rPr>
-        <w:t xml:space="preserve">UPDATE </w:t>
-      </w:r>
-      <w:proofErr w:type="spellStart"/>
-      <w:r>
-        <w:rPr>
-          <w:rFonts w:cstheme="minorHAnsi"/>
-          <w:color w:val="A31515"/>
-          <w:sz w:val="19"/>
-          <w:szCs w:val="19"/>
-          <w:highlight w:val="white"/>
-        </w:rPr>
-        <w:t>pg_index</w:t>
-      </w:r>
-      <w:proofErr w:type="spellEnd"/>
-      <w:r>
-        <w:rPr>
-          <w:rFonts w:cstheme="minorHAnsi"/>
-          <w:color w:val="A31515"/>
-          <w:sz w:val="19"/>
-          <w:szCs w:val="19"/>
-          <w:highlight w:val="white"/>
-        </w:rPr>
-        <w:t xml:space="preserve"> SET </w:t>
-      </w:r>
-      <w:proofErr w:type="spellStart"/>
-      <w:r>
-        <w:rPr>
-          <w:rFonts w:cstheme="minorHAnsi"/>
-          <w:color w:val="A31515"/>
-          <w:sz w:val="19"/>
-          <w:szCs w:val="19"/>
-          <w:highlight w:val="white"/>
-        </w:rPr>
-        <w:t>indislive</w:t>
-      </w:r>
-      <w:proofErr w:type="spellEnd"/>
-      <w:r>
-        <w:rPr>
-          <w:rFonts w:cstheme="minorHAnsi"/>
-          <w:color w:val="A31515"/>
-          <w:sz w:val="19"/>
-          <w:szCs w:val="19"/>
-          <w:highlight w:val="white"/>
-        </w:rPr>
-        <w:t xml:space="preserve"> = </w:t>
-      </w:r>
-      <w:r>
-        <w:rPr>
-          <w:rFonts w:cstheme="minorHAnsi"/>
-          <w:color w:val="A31515"/>
-          <w:sz w:val="19"/>
-          <w:szCs w:val="19"/>
-          <w:highlight w:val="white"/>
-        </w:rPr>
-        <w:t>{</w:t>
-      </w:r>
-      <w:proofErr w:type="spellStart"/>
-      <w:r>
-        <w:rPr>
-          <w:rFonts w:cstheme="minorHAnsi"/>
-          <w:color w:val="A31515"/>
-          <w:sz w:val="19"/>
-          <w:szCs w:val="19"/>
-          <w:highlight w:val="white"/>
-        </w:rPr>
-        <w:t>true</w:t>
-      </w:r>
-      <w:proofErr w:type="spellEnd"/>
-      <w:r>
-        <w:rPr>
-          <w:rFonts w:cstheme="minorHAnsi"/>
-          <w:color w:val="A31515"/>
-          <w:sz w:val="19"/>
-          <w:szCs w:val="19"/>
-          <w:highlight w:val="white"/>
-        </w:rPr>
-        <w:t>/</w:t>
-      </w:r>
-      <w:proofErr w:type="spellStart"/>
-      <w:r>
-        <w:rPr>
-          <w:rFonts w:cstheme="minorHAnsi"/>
-          <w:color w:val="A31515"/>
-          <w:sz w:val="19"/>
-          <w:szCs w:val="19"/>
-          <w:highlight w:val="white"/>
-        </w:rPr>
-        <w:t>false</w:t>
-      </w:r>
-      <w:proofErr w:type="spellEnd"/>
-      <w:r>
-        <w:rPr>
-          <w:rFonts w:cstheme="minorHAnsi"/>
-          <w:color w:val="A31515"/>
-          <w:sz w:val="19"/>
-          <w:szCs w:val="19"/>
-          <w:highlight w:val="white"/>
-        </w:rPr>
-        <w:t>}</w:t>
-      </w:r>
-      <w:r>
-        <w:rPr>
-          <w:rFonts w:cstheme="minorHAnsi"/>
-          <w:color w:val="A31515"/>
-          <w:sz w:val="19"/>
-          <w:szCs w:val="19"/>
-          <w:highlight w:val="white"/>
-        </w:rPr>
-        <w:t xml:space="preserve">, </w:t>
-      </w:r>
-      <w:proofErr w:type="spellStart"/>
-      <w:r>
-        <w:rPr>
-          <w:rFonts w:cstheme="minorHAnsi"/>
-          <w:color w:val="A31515"/>
-          <w:sz w:val="19"/>
-          <w:szCs w:val="19"/>
-          <w:highlight w:val="white"/>
-        </w:rPr>
-        <w:t>indisvalid</w:t>
-      </w:r>
-      <w:proofErr w:type="spellEnd"/>
-      <w:r>
-        <w:rPr>
-          <w:rFonts w:cstheme="minorHAnsi"/>
-          <w:color w:val="A31515"/>
-          <w:sz w:val="19"/>
-          <w:szCs w:val="19"/>
-          <w:highlight w:val="white"/>
-        </w:rPr>
-        <w:t xml:space="preserve"> = </w:t>
-      </w:r>
-      <w:r>
-        <w:rPr>
-          <w:rFonts w:cstheme="minorHAnsi"/>
-          <w:color w:val="A31515"/>
-          <w:sz w:val="19"/>
-          <w:szCs w:val="19"/>
-          <w:highlight w:val="white"/>
-        </w:rPr>
-        <w:t>{</w:t>
-      </w:r>
-      <w:proofErr w:type="spellStart"/>
-      <w:r>
-        <w:rPr>
-          <w:rFonts w:cstheme="minorHAnsi"/>
-          <w:color w:val="A31515"/>
-          <w:sz w:val="19"/>
-          <w:szCs w:val="19"/>
-          <w:highlight w:val="white"/>
-        </w:rPr>
-        <w:t>true</w:t>
-      </w:r>
-      <w:proofErr w:type="spellEnd"/>
-      <w:r>
-        <w:rPr>
-          <w:rFonts w:cstheme="minorHAnsi"/>
-          <w:color w:val="A31515"/>
-          <w:sz w:val="19"/>
-          <w:szCs w:val="19"/>
-          <w:highlight w:val="white"/>
-        </w:rPr>
-        <w:t>/</w:t>
-      </w:r>
-      <w:proofErr w:type="spellStart"/>
-      <w:r>
-        <w:rPr>
-          <w:rFonts w:cstheme="minorHAnsi"/>
-          <w:color w:val="A31515"/>
-          <w:sz w:val="19"/>
-          <w:szCs w:val="19"/>
-          <w:highlight w:val="white"/>
-        </w:rPr>
-        <w:t>false</w:t>
-      </w:r>
-      <w:proofErr w:type="spellEnd"/>
-      <w:r>
-        <w:rPr>
-          <w:rFonts w:cstheme="minorHAnsi"/>
-          <w:color w:val="A31515"/>
-          <w:sz w:val="19"/>
-          <w:szCs w:val="19"/>
-          <w:highlight w:val="white"/>
-        </w:rPr>
-        <w:t>}</w:t>
-      </w:r>
-      <w:r>
-        <w:rPr>
-          <w:rFonts w:cstheme="minorHAnsi"/>
-          <w:color w:val="A31515"/>
-          <w:sz w:val="19"/>
-          <w:szCs w:val="19"/>
-          <w:highlight w:val="white"/>
-        </w:rPr>
-        <w:t xml:space="preserve"> </w:t>
-      </w:r>
-      <w:proofErr w:type="spellStart"/>
-      <w:r>
-        <w:rPr>
-          <w:rFonts w:cstheme="minorHAnsi"/>
-          <w:color w:val="A31515"/>
-          <w:sz w:val="19"/>
-          <w:szCs w:val="19"/>
-          <w:highlight w:val="white"/>
-        </w:rPr>
-        <w:t>where</w:t>
-      </w:r>
-      <w:proofErr w:type="spellEnd"/>
-      <w:r>
-        <w:rPr>
-          <w:rFonts w:cstheme="minorHAnsi"/>
-          <w:color w:val="A31515"/>
-          <w:sz w:val="19"/>
-          <w:szCs w:val="19"/>
-          <w:highlight w:val="white"/>
-        </w:rPr>
-        <w:t xml:space="preserve"> </w:t>
-      </w:r>
-      <w:proofErr w:type="spellStart"/>
-      <w:r>
-        <w:rPr>
-          <w:rFonts w:cstheme="minorHAnsi"/>
-          <w:color w:val="A31515"/>
-          <w:sz w:val="19"/>
-          <w:szCs w:val="19"/>
-          <w:highlight w:val="white"/>
-        </w:rPr>
-        <w:t>indexrelid</w:t>
-      </w:r>
-      <w:proofErr w:type="spellEnd"/>
-      <w:r>
-        <w:rPr>
-          <w:rFonts w:cstheme="minorHAnsi"/>
-          <w:color w:val="A31515"/>
-          <w:sz w:val="19"/>
-          <w:szCs w:val="19"/>
-          <w:highlight w:val="white"/>
-        </w:rPr>
-        <w:t xml:space="preserve"> = '</w:t>
-      </w:r>
-      <w:r>
-        <w:rPr>
-          <w:rFonts w:cstheme="minorHAnsi"/>
-          <w:color w:val="A31515"/>
-          <w:sz w:val="19"/>
-          <w:szCs w:val="19"/>
-          <w:highlight w:val="white"/>
-        </w:rPr>
-        <w:t>{nazwa indeksu}</w:t>
-      </w:r>
-      <w:r>
-        <w:rPr>
-          <w:rFonts w:cstheme="minorHAnsi"/>
-          <w:color w:val="A31515"/>
-          <w:sz w:val="19"/>
-          <w:szCs w:val="19"/>
-          <w:highlight w:val="white"/>
-        </w:rPr>
-        <w:t>'::</w:t>
-      </w:r>
-      <w:proofErr w:type="spellStart"/>
-      <w:r>
-        <w:rPr>
-          <w:rFonts w:cstheme="minorHAnsi"/>
-          <w:color w:val="A31515"/>
-          <w:sz w:val="19"/>
-          <w:szCs w:val="19"/>
-          <w:highlight w:val="white"/>
-        </w:rPr>
-        <w:t>regclass</w:t>
-      </w:r>
-      <w:proofErr w:type="spellEnd"/>
-      <w:r>
-        <w:rPr>
-          <w:rFonts w:cstheme="minorHAnsi"/>
-          <w:color w:val="A31515"/>
-          <w:sz w:val="19"/>
-          <w:szCs w:val="19"/>
-          <w:highlight w:val="white"/>
-        </w:rPr>
-        <w:t>;</w:t>
-      </w:r>
-    </w:p>
-    <w:p>
-      <w:pPr>
-        <w:pStyle w:val="Akapitzlist"/>
-        <w:numPr>
-          <w:ilvl w:val="0"/>
-          <w:numId w:val="7"/>
-        </w:numPr>
-        <w:jc w:val="both"/>
-        <w:rPr>
-          <w:rFonts w:cstheme="minorHAnsi"/>
-          <w:lang w:eastAsia="pl-PL"/>
-        </w:rPr>
-      </w:pPr>
-      <w:proofErr w:type="spellStart"/>
-      <w:r>
-        <w:rPr>
-          <w:rFonts w:cstheme="minorHAnsi"/>
-          <w:b/>
-          <w:lang w:eastAsia="pl-PL"/>
-        </w:rPr>
-        <w:t>QGisService</w:t>
-      </w:r>
-      <w:proofErr w:type="spellEnd"/>
-      <w:r>
-        <w:rPr>
-          <w:rFonts w:cstheme="minorHAnsi"/>
-          <w:lang w:eastAsia="pl-PL"/>
-        </w:rPr>
-        <w:t xml:space="preserve"> – serwis umożliwiający wykonywanie skryptów napisanych w języku </w:t>
-      </w:r>
-      <w:proofErr w:type="spellStart"/>
-      <w:r>
-        <w:rPr>
-          <w:rFonts w:cstheme="minorHAnsi"/>
-          <w:lang w:eastAsia="pl-PL"/>
-        </w:rPr>
-        <w:t>Python</w:t>
-      </w:r>
-      <w:proofErr w:type="spellEnd"/>
-      <w:r>
-        <w:rPr>
-          <w:rFonts w:cstheme="minorHAnsi"/>
-          <w:lang w:eastAsia="pl-PL"/>
-        </w:rPr>
-        <w:t>. Serwis przyjmuje tekst kwerendy, zapisuje go jako plik wykonywalny i już jako pełnoprawny skrypt wykonuje w osobnym procesie w konsoli czekając na wynik w postaci czasu trwania zapytania. Serwis czeka na odpowiedź tylko przez określony czas (</w:t>
-      </w:r>
-      <w:proofErr w:type="spellStart"/>
-      <w:r>
-        <w:rPr>
-          <w:rFonts w:cstheme="minorHAnsi"/>
-          <w:lang w:eastAsia="pl-PL"/>
-        </w:rPr>
-        <w:t>timeout</w:t>
-      </w:r>
-      <w:proofErr w:type="spellEnd"/>
-      <w:r>
-        <w:rPr>
-          <w:rFonts w:cstheme="minorHAnsi"/>
-          <w:lang w:eastAsia="pl-PL"/>
-        </w:rPr>
-        <w:t>), jeśli skrypt wykonywał się za długo proces jest zabijany.</w:t>
-      </w:r>
-    </w:p>
-    <w:p>
-      <w:pPr>
-        <w:jc w:val="both"/>
-        <w:rPr>
-          <w:rFonts w:cstheme="minorHAnsi"/>
-          <w:lang w:eastAsia="pl-PL"/>
-        </w:rPr>
-      </w:pPr>
-      <w:r>
-        <w:rPr>
-          <w:rFonts w:cstheme="minorHAnsi"/>
-          <w:lang w:eastAsia="pl-PL"/>
-        </w:rPr>
-        <w:t>W skryptach „</w:t>
-      </w:r>
-      <w:proofErr w:type="spellStart"/>
-      <w:r>
-        <w:rPr>
-          <w:rFonts w:cstheme="minorHAnsi"/>
-          <w:lang w:eastAsia="pl-PL"/>
-        </w:rPr>
-        <w:t>pythonowych</w:t>
-      </w:r>
-      <w:proofErr w:type="spellEnd"/>
-      <w:r>
-        <w:rPr>
-          <w:rFonts w:cstheme="minorHAnsi"/>
-          <w:lang w:eastAsia="pl-PL"/>
-        </w:rPr>
-        <w:t xml:space="preserve">” użyto bibliotek: </w:t>
-      </w:r>
-    </w:p>
-    <w:p>
-      <w:pPr>
-        <w:pStyle w:val="Akapitzlist"/>
-        <w:numPr>
-          <w:ilvl w:val="0"/>
-          <w:numId w:val="6"/>
-        </w:numPr>
-        <w:jc w:val="both"/>
-        <w:rPr>
-          <w:rFonts w:cstheme="minorHAnsi"/>
-          <w:lang w:val="en-GB"/>
-        </w:rPr>
-      </w:pPr>
-      <w:r>
-        <w:rPr>
-          <w:rFonts w:cstheme="minorHAnsi"/>
-          <w:highlight w:val="white"/>
-          <w:lang w:val="en-GB"/>
-        </w:rPr>
-        <w:t>Queue</w:t>
-      </w:r>
-      <w:r>
-        <w:rPr>
-          <w:rFonts w:cstheme="minorHAnsi"/>
-          <w:lang w:val="en-GB"/>
-        </w:rPr>
-        <w:t xml:space="preserve"> – </w:t>
-      </w:r>
-      <w:proofErr w:type="spellStart"/>
-      <w:r>
-        <w:rPr>
-          <w:rFonts w:cstheme="minorHAnsi"/>
-          <w:lang w:val="en-GB"/>
-        </w:rPr>
-        <w:t>kolejka</w:t>
-      </w:r>
-      <w:proofErr w:type="spellEnd"/>
-      <w:r>
-        <w:rPr>
-          <w:rFonts w:cstheme="minorHAnsi"/>
-          <w:lang w:val="en-GB"/>
-        </w:rPr>
-        <w:t xml:space="preserve"> </w:t>
-      </w:r>
-      <w:proofErr w:type="spellStart"/>
-      <w:r>
-        <w:rPr>
-          <w:rFonts w:cstheme="minorHAnsi"/>
-          <w:lang w:val="en-GB"/>
-        </w:rPr>
-        <w:t>priorytetowa</w:t>
-      </w:r>
-      <w:proofErr w:type="spellEnd"/>
-      <w:r>
-        <w:rPr>
-          <w:rFonts w:cstheme="minorHAnsi"/>
-          <w:lang w:val="en-GB"/>
-        </w:rPr>
-        <w:t xml:space="preserve">, </w:t>
-      </w:r>
-    </w:p>
-    <w:p>
-      <w:pPr>
-        <w:pStyle w:val="Akapitzlist"/>
-        <w:numPr>
-          <w:ilvl w:val="0"/>
-          <w:numId w:val="6"/>
-        </w:numPr>
-        <w:jc w:val="both"/>
-        <w:rPr>
-          <w:rFonts w:cstheme="minorHAnsi"/>
-        </w:rPr>
-      </w:pPr>
-      <w:proofErr w:type="spellStart"/>
-      <w:r>
-        <w:rPr>
-          <w:rFonts w:cstheme="minorHAnsi"/>
-          <w:highlight w:val="white"/>
-        </w:rPr>
-        <w:t>T</w:t>
-      </w:r>
-      <w:r>
-        <w:rPr>
-          <w:rFonts w:cstheme="minorHAnsi"/>
-          <w:highlight w:val="white"/>
-        </w:rPr>
-        <w:t>imeit</w:t>
-      </w:r>
-      <w:proofErr w:type="spellEnd"/>
-      <w:r>
-        <w:rPr>
-          <w:rFonts w:cstheme="minorHAnsi"/>
-        </w:rPr>
-        <w:t xml:space="preserve"> – pomiar czasu wykonania zapytania, </w:t>
-      </w:r>
-    </w:p>
-    <w:p>
-      <w:pPr>
-        <w:pStyle w:val="Akapitzlist"/>
-        <w:numPr>
-          <w:ilvl w:val="0"/>
-          <w:numId w:val="6"/>
-        </w:numPr>
-        <w:jc w:val="both"/>
-        <w:rPr>
-          <w:rFonts w:cstheme="minorHAnsi"/>
-          <w:lang w:val="en-GB"/>
-        </w:rPr>
-      </w:pPr>
-      <w:r>
-        <w:rPr>
-          <w:rFonts w:cstheme="minorHAnsi"/>
-          <w:highlight w:val="white"/>
-          <w:lang w:val="en-GB"/>
-        </w:rPr>
-        <w:t>R</w:t>
-      </w:r>
-      <w:r>
-        <w:rPr>
-          <w:rFonts w:cstheme="minorHAnsi"/>
-          <w:highlight w:val="white"/>
-          <w:lang w:val="en-GB"/>
-        </w:rPr>
-        <w:t>andom</w:t>
-      </w:r>
-      <w:r>
-        <w:rPr>
-          <w:rFonts w:cstheme="minorHAnsi"/>
-          <w:lang w:val="en-GB"/>
-        </w:rPr>
-        <w:t xml:space="preserve"> – </w:t>
-      </w:r>
-      <w:proofErr w:type="spellStart"/>
-      <w:r>
-        <w:rPr>
-          <w:rFonts w:cstheme="minorHAnsi"/>
-          <w:lang w:val="en-GB"/>
-        </w:rPr>
-        <w:t>generowanie</w:t>
-      </w:r>
-      <w:proofErr w:type="spellEnd"/>
-      <w:r>
-        <w:rPr>
-          <w:rFonts w:cstheme="minorHAnsi"/>
-          <w:lang w:val="en-GB"/>
-        </w:rPr>
-        <w:t xml:space="preserve"> </w:t>
-      </w:r>
-      <w:proofErr w:type="spellStart"/>
-      <w:r>
-        <w:rPr>
-          <w:rFonts w:cstheme="minorHAnsi"/>
-          <w:lang w:val="en-GB"/>
-        </w:rPr>
-        <w:t>losowych</w:t>
-      </w:r>
-      <w:proofErr w:type="spellEnd"/>
-      <w:r>
-        <w:rPr>
-          <w:rFonts w:cstheme="minorHAnsi"/>
-          <w:lang w:val="en-GB"/>
-        </w:rPr>
-        <w:t xml:space="preserve"> </w:t>
-      </w:r>
-      <w:proofErr w:type="spellStart"/>
-      <w:r>
-        <w:rPr>
-          <w:rFonts w:cstheme="minorHAnsi"/>
-          <w:lang w:val="en-GB"/>
-        </w:rPr>
-        <w:t>punktów</w:t>
-      </w:r>
-      <w:proofErr w:type="spellEnd"/>
-    </w:p>
-    <w:p>
-      <w:pPr>
-        <w:pStyle w:val="Akapitzlist"/>
-        <w:numPr>
-          <w:ilvl w:val="0"/>
-          <w:numId w:val="6"/>
-        </w:numPr>
-        <w:jc w:val="both"/>
-        <w:rPr>
-          <w:rFonts w:cstheme="minorHAnsi"/>
-          <w:lang w:eastAsia="pl-PL"/>
-        </w:rPr>
-      </w:pPr>
-      <w:proofErr w:type="spellStart"/>
-      <w:r>
-        <w:rPr>
-          <w:rFonts w:cstheme="minorHAnsi"/>
-          <w:highlight w:val="white"/>
-        </w:rPr>
-        <w:t>Q</w:t>
-      </w:r>
-      <w:r>
-        <w:rPr>
-          <w:rFonts w:cstheme="minorHAnsi"/>
-          <w:highlight w:val="white"/>
-        </w:rPr>
-        <w:t>gis.core</w:t>
+        <w:t>Qgis.core</w:t>
       </w:r>
       <w:proofErr w:type="spellEnd"/>
       <w:r>
@@ -2708,9 +2536,13 @@
           <w:szCs w:val="18"/>
           <w:lang w:val="en-GB" w:eastAsia="pl-PL"/>
         </w:rPr>
-        <w:t xml:space="preserve">  </w:t>
-      </w:r>
-      <w:r>
+        <w:t xml:space="preserve">  CREATE INDEX random_points_5000000_gist_idx</w:t>
+      </w:r>
+    </w:p>
+    <w:p>
+      <w:pPr>
+        <w:spacing w:after="0"/>
+        <w:jc w:val="both"/>
         <w:rPr>
           <w:rFonts w:cstheme="minorHAnsi"/>
           <w:color w:val="CC3300"/>
@@ -2718,13 +2550,8 @@
           <w:szCs w:val="18"/>
           <w:lang w:val="en-GB" w:eastAsia="pl-PL"/>
         </w:rPr>
-        <w:t>CREATE INDEX random_points_5000000_gist_idx</w:t>
-      </w:r>
-    </w:p>
-    <w:p>
-      <w:pPr>
-        <w:spacing w:after="0"/>
-        <w:jc w:val="both"/>
+      </w:pPr>
+      <w:r>
         <w:rPr>
           <w:rFonts w:cstheme="minorHAnsi"/>
           <w:color w:val="CC3300"/>
@@ -2732,36 +2559,7 @@
           <w:szCs w:val="18"/>
           <w:lang w:val="en-GB" w:eastAsia="pl-PL"/>
         </w:rPr>
-      </w:pPr>
-      <w:r>
-        <w:rPr>
-          <w:rFonts w:cstheme="minorHAnsi"/>
-          <w:color w:val="CC3300"/>
-          <w:sz w:val="18"/>
-          <w:szCs w:val="18"/>
-          <w:lang w:val="en-GB" w:eastAsia="pl-PL"/>
-        </w:rPr>
-        <w:t xml:space="preserve">  </w:t>
-      </w:r>
-      <w:r>
-        <w:rPr>
-          <w:rFonts w:cstheme="minorHAnsi"/>
-          <w:color w:val="CC3300"/>
-          <w:sz w:val="18"/>
-          <w:szCs w:val="18"/>
-          <w:lang w:val="en-GB" w:eastAsia="pl-PL"/>
-        </w:rPr>
-        <w:t>ON public.random_po</w:t>
-      </w:r>
-      <w:r>
-        <w:rPr>
-          <w:rFonts w:cstheme="minorHAnsi"/>
-          <w:color w:val="CC3300"/>
-          <w:sz w:val="18"/>
-          <w:szCs w:val="18"/>
-          <w:lang w:val="en-GB" w:eastAsia="pl-PL"/>
-        </w:rPr>
-        <w:t>ints_5000000 USING gist (</w:t>
+        <w:t xml:space="preserve">  ON public.random_points_5000000 USING gist (</w:t>
       </w:r>
       <w:proofErr w:type="spellStart"/>
       <w:r>
@@ -3253,7 +3051,7 @@
         <w:pStyle w:val="Akapitzlist"/>
         <w:numPr>
           <w:ilvl w:val="0"/>
-          <w:numId w:val="8"/>
+          <w:numId w:val="5"/>
         </w:numPr>
         <w:rPr>
           <w:rFonts w:cstheme="minorHAnsi"/>
@@ -3283,7 +3081,7 @@
         <w:pStyle w:val="Akapitzlist"/>
         <w:numPr>
           <w:ilvl w:val="0"/>
-          <w:numId w:val="8"/>
+          <w:numId w:val="5"/>
         </w:numPr>
         <w:rPr>
           <w:rFonts w:cstheme="minorHAnsi"/>
@@ -3313,7 +3111,7 @@
         <w:pStyle w:val="Akapitzlist"/>
         <w:numPr>
           <w:ilvl w:val="0"/>
-          <w:numId w:val="8"/>
+          <w:numId w:val="5"/>
         </w:numPr>
         <w:rPr>
           <w:rFonts w:cstheme="minorHAnsi"/>
@@ -3379,41 +3177,31 @@
         <w:pStyle w:val="Nagwek1"/>
         <w:rPr>
           <w:rFonts w:asciiTheme="minorHAnsi" w:eastAsia="Times New Roman" w:hAnsiTheme="minorHAnsi" w:cstheme="minorHAnsi"/>
-          <w:lang w:val="en-GB"/>
-        </w:rPr>
-      </w:pPr>
-      <w:proofErr w:type="spellStart"/>
+        </w:rPr>
+      </w:pPr>
       <w:r>
         <w:rPr>
           <w:rFonts w:asciiTheme="minorHAnsi" w:eastAsia="Times New Roman" w:hAnsiTheme="minorHAnsi" w:cstheme="minorHAnsi"/>
-          <w:lang w:val="en-GB"/>
-        </w:rPr>
-        <w:t>Wyniki</w:t>
-      </w:r>
-      <w:proofErr w:type="spellEnd"/>
-      <w:r>
-        <w:rPr>
-          <w:rFonts w:asciiTheme="minorHAnsi" w:eastAsia="Times New Roman" w:hAnsiTheme="minorHAnsi" w:cstheme="minorHAnsi"/>
-          <w:lang w:val="en-GB"/>
-        </w:rPr>
-        <w:t xml:space="preserve"> </w:t>
-      </w:r>
-      <w:proofErr w:type="spellStart"/>
-      <w:r>
-        <w:rPr>
-          <w:rFonts w:asciiTheme="minorHAnsi" w:eastAsia="Times New Roman" w:hAnsiTheme="minorHAnsi" w:cstheme="minorHAnsi"/>
-          <w:lang w:val="en-GB"/>
-        </w:rPr>
-        <w:t>testów</w:t>
-      </w:r>
-      <w:proofErr w:type="spellEnd"/>
-    </w:p>
-    <w:p>
-      <w:pPr>
-        <w:rPr>
-          <w:lang w:val="en-GB" w:eastAsia="pl-PL"/>
-        </w:rPr>
-      </w:pPr>
+        </w:rPr>
+        <w:t>Wyniki testów</w:t>
+      </w:r>
+    </w:p>
+    <w:p/>
+    <w:p>
+      <w:pPr>
+        <w:pStyle w:val="Nagwek3"/>
+      </w:pPr>
+      <w:r>
+        <w:t xml:space="preserve">Dane </w:t>
+      </w:r>
+      <w:proofErr w:type="spellStart"/>
+      <w:r>
+        <w:t>countries</w:t>
+      </w:r>
+      <w:proofErr w:type="spellEnd"/>
+      <w:r>
+        <w:t>:</w:t>
+      </w:r>
     </w:p>
     <w:p>
       <w:pPr>
@@ -3435,28 +3223,6 @@
           <w:lang w:eastAsia="pl-PL"/>
         </w:rPr>
         <w:t>FindPointsNearRandomPoints</w:t>
-      </w:r>
-      <w:proofErr w:type="spellEnd"/>
-      <w:r>
-        <w:rPr>
-          <w:rFonts w:eastAsia="Times New Roman" w:cstheme="minorHAnsi"/>
-          <w:color w:val="333333"/>
-          <w:lang w:eastAsia="pl-PL"/>
-        </w:rPr>
-        <w:t xml:space="preserve"> </w:t>
-      </w:r>
-      <w:r>
-        <w:rPr>
-          <w:rFonts w:cstheme="minorHAnsi"/>
-        </w:rPr>
-        <w:t xml:space="preserve">dla danych typu </w:t>
-      </w:r>
-      <w:proofErr w:type="spellStart"/>
-      <w:r>
-        <w:rPr>
-          <w:rFonts w:cstheme="minorHAnsi"/>
-        </w:rPr>
-        <w:t>countries</w:t>
       </w:r>
       <w:proofErr w:type="spellEnd"/>
       <w:r>
@@ -3723,28 +3489,6 @@
       <w:proofErr w:type="spellEnd"/>
       <w:r>
         <w:rPr>
-          <w:rFonts w:eastAsia="Times New Roman" w:cstheme="minorHAnsi"/>
-          <w:color w:val="333333"/>
-          <w:lang w:eastAsia="pl-PL"/>
-        </w:rPr>
-        <w:t xml:space="preserve"> </w:t>
-      </w:r>
-      <w:r>
-        <w:rPr>
-          <w:rFonts w:cstheme="minorHAnsi"/>
-        </w:rPr>
-        <w:t xml:space="preserve">dla danych typu </w:t>
-      </w:r>
-      <w:proofErr w:type="spellStart"/>
-      <w:r>
-        <w:rPr>
-          <w:rFonts w:cstheme="minorHAnsi"/>
-        </w:rPr>
-        <w:t>countries</w:t>
-      </w:r>
-      <w:proofErr w:type="spellEnd"/>
-      <w:r>
-        <w:rPr>
           <w:rFonts w:cstheme="minorHAnsi"/>
         </w:rPr>
         <w:t>:</w:t>
@@ -3761,7 +3505,6 @@
           <w:noProof/>
           <w:lang w:eastAsia="pl-PL"/>
         </w:rPr>
-        <w:lastRenderedPageBreak/>
         <w:drawing>
           <wp:inline distT="0" distB="0" distL="0" distR="0" wp14:anchorId="3942D784" wp14:editId="5F2F6C8E">
             <wp:extent cx="5760720" cy="2073149"/>
@@ -4327,15 +4070,13 @@
           <w:rFonts w:cstheme="minorHAnsi"/>
           <w:sz w:val="20"/>
           <w:szCs w:val="20"/>
-          <w:lang w:val="en-GB"/>
-        </w:rPr>
-      </w:pPr>
-      <w:r>
-        <w:rPr>
-          <w:rFonts w:cstheme="minorHAnsi"/>
-          <w:sz w:val="20"/>
-          <w:szCs w:val="20"/>
-          <w:lang w:val="en-GB"/>
+        </w:rPr>
+      </w:pPr>
+      <w:r>
+        <w:rPr>
+          <w:rFonts w:cstheme="minorHAnsi"/>
+          <w:sz w:val="20"/>
+          <w:szCs w:val="20"/>
         </w:rPr>
         <w:t>)</w:t>
       </w:r>
@@ -4497,8 +4238,6 @@
         </w:rPr>
         <w:t>, szczególnie tak dużymi</w:t>
       </w:r>
-      <w:bookmarkStart w:id="0" w:name="_GoBack"/>
-      <w:bookmarkEnd w:id="0"/>
       <w:r>
         <w:rPr>
           <w:rFonts w:cstheme="minorHAnsi"/>
@@ -4519,18 +4258,49 @@
           <w:rFonts w:cstheme="minorHAnsi"/>
         </w:rPr>
       </w:pPr>
-      <w:r>
-        <w:rPr>
-          <w:rFonts w:cstheme="minorHAnsi"/>
+    </w:p>
+    <w:p>
+      <w:pPr>
+        <w:pStyle w:val="Nagwek3"/>
+      </w:pPr>
+      <w:r>
+        <w:lastRenderedPageBreak/>
+        <w:t xml:space="preserve">Dane </w:t>
+      </w:r>
+      <w:proofErr w:type="spellStart"/>
+      <w:r>
+        <w:t>random_points</w:t>
+      </w:r>
+      <w:proofErr w:type="spellEnd"/>
+      <w:r>
+        <w:t>:</w:t>
+      </w:r>
+    </w:p>
+    <w:p>
+      <w:pPr>
+        <w:pStyle w:val="Nagwek4"/>
+      </w:pPr>
+      <w:r>
+        <w:t>Znajdowanie najbliższych 5 sąsiadów dla każdego punktu</w:t>
+      </w:r>
+    </w:p>
+    <w:p>
+      <w:pPr>
+        <w:pStyle w:val="Nagwek1"/>
+        <w:rPr>
+          <w:rFonts w:asciiTheme="minorHAnsi" w:hAnsiTheme="minorHAnsi" w:cstheme="minorHAnsi"/>
+        </w:rPr>
+      </w:pPr>
+      <w:r>
+        <w:rPr>
           <w:noProof/>
           <w:lang w:eastAsia="pl-PL"/>
         </w:rPr>
-        <w:lastRenderedPageBreak/>
         <w:drawing>
-          <wp:inline distT="0" distB="0" distL="0" distR="0" wp14:anchorId="738F8EBF" wp14:editId="656425ED">
-            <wp:extent cx="5760720" cy="2027215"/>
-            <wp:effectExtent l="0" t="0" r="0" b="0"/>
-            <wp:docPr id="2" name="Obraz 2"/>
+          <wp:inline distT="0" distB="0" distL="0" distR="0" wp14:anchorId="5299353F" wp14:editId="5A9C8D73">
+            <wp:extent cx="5760720" cy="2068862"/>
+            <wp:effectExtent l="0" t="0" r="0" b="7620"/>
+            <wp:docPr id="3" name="Obraz 3"/>
             <wp:cNvGraphicFramePr>
               <a:graphicFrameLocks xmlns:a="http://schemas.openxmlformats.org/drawingml/2006/main" noChangeAspect="1"/>
             </wp:cNvGraphicFramePr>
@@ -4550,7 +4320,7 @@
                   <pic:spPr>
                     <a:xfrm>
                       <a:off x="0" y="0"/>
-                      <a:ext cx="5760720" cy="2027215"/>
+                      <a:ext cx="5760720" cy="2068862"/>
                     </a:xfrm>
                     <a:prstGeom prst="rect">
                       <a:avLst/>
@@ -4565,21 +4335,21 @@
     </w:p>
     <w:p>
       <w:pPr>
-        <w:rPr>
-          <w:rFonts w:cstheme="minorHAnsi"/>
-        </w:rPr>
-      </w:pPr>
-      <w:r>
-        <w:rPr>
-          <w:rFonts w:cstheme="minorHAnsi"/>
+        <w:pStyle w:val="Nagwek1"/>
+        <w:rPr>
+          <w:rFonts w:asciiTheme="minorHAnsi" w:hAnsiTheme="minorHAnsi" w:cstheme="minorHAnsi"/>
+        </w:rPr>
+      </w:pPr>
+      <w:r>
+        <w:rPr>
           <w:noProof/>
           <w:lang w:eastAsia="pl-PL"/>
         </w:rPr>
         <w:drawing>
-          <wp:inline distT="0" distB="0" distL="0" distR="0" wp14:anchorId="4E0FEEB5" wp14:editId="54456806">
-            <wp:extent cx="5760720" cy="2106221"/>
-            <wp:effectExtent l="0" t="0" r="0" b="8890"/>
-            <wp:docPr id="5" name="Obraz 5"/>
+          <wp:inline distT="0" distB="0" distL="0" distR="0" wp14:anchorId="2CB50761" wp14:editId="0D1B47E4">
+            <wp:extent cx="5760720" cy="936439"/>
+            <wp:effectExtent l="0" t="0" r="0" b="0"/>
+            <wp:docPr id="6" name="Obraz 6"/>
             <wp:cNvGraphicFramePr>
               <a:graphicFrameLocks xmlns:a="http://schemas.openxmlformats.org/drawingml/2006/main" noChangeAspect="1"/>
             </wp:cNvGraphicFramePr>
@@ -4599,7 +4369,7 @@
                   <pic:spPr>
                     <a:xfrm>
                       <a:off x="0" y="0"/>
-                      <a:ext cx="5760720" cy="2106221"/>
+                      <a:ext cx="5760720" cy="936439"/>
                     </a:xfrm>
                     <a:prstGeom prst="rect">
                       <a:avLst/>
@@ -4613,11 +4383,101 @@
       </w:r>
     </w:p>
     <w:p>
-      <w:pPr>
-        <w:rPr>
-          <w:rFonts w:cstheme="minorHAnsi"/>
-        </w:rPr>
-      </w:pPr>
+      <w:r>
+        <w:rPr>
+          <w:noProof/>
+          <w:lang w:eastAsia="pl-PL"/>
+        </w:rPr>
+        <w:drawing>
+          <wp:inline distT="0" distB="0" distL="0" distR="0" wp14:anchorId="11689D57" wp14:editId="01B16DF8">
+            <wp:extent cx="5760720" cy="2049876"/>
+            <wp:effectExtent l="0" t="0" r="0" b="7620"/>
+            <wp:docPr id="7" name="Obraz 7"/>
+            <wp:cNvGraphicFramePr>
+              <a:graphicFrameLocks xmlns:a="http://schemas.openxmlformats.org/drawingml/2006/main" noChangeAspect="1"/>
+            </wp:cNvGraphicFramePr>
+            <a:graphic xmlns:a="http://schemas.openxmlformats.org/drawingml/2006/main">
+              <a:graphicData uri="http://schemas.openxmlformats.org/drawingml/2006/picture">
+                <pic:pic xmlns:pic="http://schemas.openxmlformats.org/drawingml/2006/picture">
+                  <pic:nvPicPr>
+                    <pic:cNvPr id="0" name=""/>
+                    <pic:cNvPicPr/>
+                  </pic:nvPicPr>
+                  <pic:blipFill>
+                    <a:blip r:embed="rId15"/>
+                    <a:stretch>
+                      <a:fillRect/>
+                    </a:stretch>
+                  </pic:blipFill>
+                  <pic:spPr>
+                    <a:xfrm>
+                      <a:off x="0" y="0"/>
+                      <a:ext cx="5760720" cy="2049876"/>
+                    </a:xfrm>
+                    <a:prstGeom prst="rect">
+                      <a:avLst/>
+                    </a:prstGeom>
+                  </pic:spPr>
+                </pic:pic>
+              </a:graphicData>
+            </a:graphic>
+          </wp:inline>
+        </w:drawing>
+      </w:r>
+    </w:p>
+    <w:p>
+      <w:r>
+        <w:rPr>
+          <w:noProof/>
+          <w:lang w:eastAsia="pl-PL"/>
+        </w:rPr>
+        <w:drawing>
+          <wp:inline distT="0" distB="0" distL="0" distR="0" wp14:anchorId="3E0EADD6" wp14:editId="2C09851D">
+            <wp:extent cx="5760720" cy="1640758"/>
+            <wp:effectExtent l="0" t="0" r="0" b="0"/>
+            <wp:docPr id="8" name="Obraz 8"/>
+            <wp:cNvGraphicFramePr>
+              <a:graphicFrameLocks xmlns:a="http://schemas.openxmlformats.org/drawingml/2006/main" noChangeAspect="1"/>
+            </wp:cNvGraphicFramePr>
+            <a:graphic xmlns:a="http://schemas.openxmlformats.org/drawingml/2006/main">
+              <a:graphicData uri="http://schemas.openxmlformats.org/drawingml/2006/picture">
+                <pic:pic xmlns:pic="http://schemas.openxmlformats.org/drawingml/2006/picture">
+                  <pic:nvPicPr>
+                    <pic:cNvPr id="0" name=""/>
+                    <pic:cNvPicPr/>
+                  </pic:nvPicPr>
+                  <pic:blipFill>
+                    <a:blip r:embed="rId16"/>
+                    <a:stretch>
+                      <a:fillRect/>
+                    </a:stretch>
+                  </pic:blipFill>
+                  <pic:spPr>
+                    <a:xfrm>
+                      <a:off x="0" y="0"/>
+                      <a:ext cx="5760720" cy="1640758"/>
+                    </a:xfrm>
+                    <a:prstGeom prst="rect">
+                      <a:avLst/>
+                    </a:prstGeom>
+                  </pic:spPr>
+                </pic:pic>
+              </a:graphicData>
+            </a:graphic>
+          </wp:inline>
+        </w:drawing>
+      </w:r>
+    </w:p>
+    <w:p/>
+    <w:p/>
+    <w:p>
+      <w:pPr>
+        <w:pStyle w:val="Nagwek4"/>
+      </w:pPr>
+      <w:r>
+        <w:lastRenderedPageBreak/>
+        <w:t>Wyszukiwanie punktów najbliższych do losowo wygenerowanego punktu</w:t>
+      </w:r>
     </w:p>
     <w:p>
       <w:pPr>
@@ -4628,8 +4488,239 @@
       </w:pPr>
       <w:r>
         <w:rPr>
+          <w:noProof/>
+          <w:lang w:eastAsia="pl-PL"/>
+        </w:rPr>
+        <w:drawing>
+          <wp:inline distT="0" distB="0" distL="0" distR="0" wp14:anchorId="520EADB5" wp14:editId="0211E2D6">
+            <wp:extent cx="5760720" cy="2079273"/>
+            <wp:effectExtent l="0" t="0" r="0" b="0"/>
+            <wp:docPr id="18" name="Obraz 18"/>
+            <wp:cNvGraphicFramePr>
+              <a:graphicFrameLocks xmlns:a="http://schemas.openxmlformats.org/drawingml/2006/main" noChangeAspect="1"/>
+            </wp:cNvGraphicFramePr>
+            <a:graphic xmlns:a="http://schemas.openxmlformats.org/drawingml/2006/main">
+              <a:graphicData uri="http://schemas.openxmlformats.org/drawingml/2006/picture">
+                <pic:pic xmlns:pic="http://schemas.openxmlformats.org/drawingml/2006/picture">
+                  <pic:nvPicPr>
+                    <pic:cNvPr id="0" name=""/>
+                    <pic:cNvPicPr/>
+                  </pic:nvPicPr>
+                  <pic:blipFill>
+                    <a:blip r:embed="rId17"/>
+                    <a:stretch>
+                      <a:fillRect/>
+                    </a:stretch>
+                  </pic:blipFill>
+                  <pic:spPr>
+                    <a:xfrm>
+                      <a:off x="0" y="0"/>
+                      <a:ext cx="5760720" cy="2079273"/>
+                    </a:xfrm>
+                    <a:prstGeom prst="rect">
+                      <a:avLst/>
+                    </a:prstGeom>
+                  </pic:spPr>
+                </pic:pic>
+              </a:graphicData>
+            </a:graphic>
+          </wp:inline>
+        </w:drawing>
+      </w:r>
+    </w:p>
+    <w:p>
+      <w:r>
+        <w:rPr>
+          <w:noProof/>
+          <w:lang w:eastAsia="pl-PL"/>
+        </w:rPr>
+        <w:drawing>
+          <wp:inline distT="0" distB="0" distL="0" distR="0" wp14:anchorId="06B98671" wp14:editId="04F10CAB">
+            <wp:extent cx="5760720" cy="890505"/>
+            <wp:effectExtent l="0" t="0" r="0" b="5080"/>
+            <wp:docPr id="19" name="Obraz 19"/>
+            <wp:cNvGraphicFramePr>
+              <a:graphicFrameLocks xmlns:a="http://schemas.openxmlformats.org/drawingml/2006/main" noChangeAspect="1"/>
+            </wp:cNvGraphicFramePr>
+            <a:graphic xmlns:a="http://schemas.openxmlformats.org/drawingml/2006/main">
+              <a:graphicData uri="http://schemas.openxmlformats.org/drawingml/2006/picture">
+                <pic:pic xmlns:pic="http://schemas.openxmlformats.org/drawingml/2006/picture">
+                  <pic:nvPicPr>
+                    <pic:cNvPr id="0" name=""/>
+                    <pic:cNvPicPr/>
+                  </pic:nvPicPr>
+                  <pic:blipFill>
+                    <a:blip r:embed="rId18"/>
+                    <a:stretch>
+                      <a:fillRect/>
+                    </a:stretch>
+                  </pic:blipFill>
+                  <pic:spPr>
+                    <a:xfrm>
+                      <a:off x="0" y="0"/>
+                      <a:ext cx="5760720" cy="890505"/>
+                    </a:xfrm>
+                    <a:prstGeom prst="rect">
+                      <a:avLst/>
+                    </a:prstGeom>
+                  </pic:spPr>
+                </pic:pic>
+              </a:graphicData>
+            </a:graphic>
+          </wp:inline>
+        </w:drawing>
+      </w:r>
+    </w:p>
+    <w:p>
+      <w:pPr>
+        <w:pStyle w:val="Nagwek1"/>
+        <w:rPr>
           <w:rFonts w:asciiTheme="minorHAnsi" w:hAnsiTheme="minorHAnsi" w:cstheme="minorHAnsi"/>
-        </w:rPr>
+          <w:b w:val="0"/>
+        </w:rPr>
+      </w:pPr>
+      <w:bookmarkStart w:id="0" w:name="_GoBack"/>
+      <w:r>
+        <w:rPr>
+          <w:noProof/>
+          <w:lang w:eastAsia="pl-PL"/>
+        </w:rPr>
+        <w:drawing>
+          <wp:inline distT="0" distB="0" distL="0" distR="0" wp14:anchorId="31EDE299" wp14:editId="2D121F31">
+            <wp:extent cx="5759532" cy="1935677"/>
+            <wp:effectExtent l="0" t="0" r="0" b="7620"/>
+            <wp:docPr id="21" name="Obraz 21"/>
+            <wp:cNvGraphicFramePr>
+              <a:graphicFrameLocks xmlns:a="http://schemas.openxmlformats.org/drawingml/2006/main" noChangeAspect="1"/>
+            </wp:cNvGraphicFramePr>
+            <a:graphic xmlns:a="http://schemas.openxmlformats.org/drawingml/2006/main">
+              <a:graphicData uri="http://schemas.openxmlformats.org/drawingml/2006/picture">
+                <pic:pic xmlns:pic="http://schemas.openxmlformats.org/drawingml/2006/picture">
+                  <pic:nvPicPr>
+                    <pic:cNvPr id="0" name=""/>
+                    <pic:cNvPicPr/>
+                  </pic:nvPicPr>
+                  <pic:blipFill>
+                    <a:blip r:embed="rId19"/>
+                    <a:stretch>
+                      <a:fillRect/>
+                    </a:stretch>
+                  </pic:blipFill>
+                  <pic:spPr>
+                    <a:xfrm>
+                      <a:off x="0" y="0"/>
+                      <a:ext cx="5760720" cy="1936076"/>
+                    </a:xfrm>
+                    <a:prstGeom prst="rect">
+                      <a:avLst/>
+                    </a:prstGeom>
+                  </pic:spPr>
+                </pic:pic>
+              </a:graphicData>
+            </a:graphic>
+          </wp:inline>
+        </w:drawing>
+      </w:r>
+      <w:bookmarkEnd w:id="0"/>
+    </w:p>
+    <w:p>
+      <w:r>
+        <w:rPr>
+          <w:noProof/>
+          <w:lang w:eastAsia="pl-PL"/>
+        </w:rPr>
+        <w:drawing>
+          <wp:inline distT="0" distB="0" distL="0" distR="0" wp14:anchorId="5A05191B" wp14:editId="27B22F42">
+            <wp:extent cx="5754501" cy="1721922"/>
+            <wp:effectExtent l="0" t="0" r="0" b="0"/>
+            <wp:docPr id="24" name="Obraz 24"/>
+            <wp:cNvGraphicFramePr>
+              <a:graphicFrameLocks xmlns:a="http://schemas.openxmlformats.org/drawingml/2006/main" noChangeAspect="1"/>
+            </wp:cNvGraphicFramePr>
+            <a:graphic xmlns:a="http://schemas.openxmlformats.org/drawingml/2006/main">
+              <a:graphicData uri="http://schemas.openxmlformats.org/drawingml/2006/picture">
+                <pic:pic xmlns:pic="http://schemas.openxmlformats.org/drawingml/2006/picture">
+                  <pic:nvPicPr>
+                    <pic:cNvPr id="0" name=""/>
+                    <pic:cNvPicPr/>
+                  </pic:nvPicPr>
+                  <pic:blipFill>
+                    <a:blip r:embed="rId20"/>
+                    <a:stretch>
+                      <a:fillRect/>
+                    </a:stretch>
+                  </pic:blipFill>
+                  <pic:spPr>
+                    <a:xfrm>
+                      <a:off x="0" y="0"/>
+                      <a:ext cx="5760720" cy="1723783"/>
+                    </a:xfrm>
+                    <a:prstGeom prst="rect">
+                      <a:avLst/>
+                    </a:prstGeom>
+                  </pic:spPr>
+                </pic:pic>
+              </a:graphicData>
+            </a:graphic>
+          </wp:inline>
+        </w:drawing>
+      </w:r>
+    </w:p>
+    <w:p>
+      <w:r>
+        <w:rPr>
+          <w:noProof/>
+          <w:lang w:eastAsia="pl-PL"/>
+        </w:rPr>
+        <w:drawing>
+          <wp:inline distT="0" distB="0" distL="0" distR="0" wp14:anchorId="4405B23E" wp14:editId="0E2A6DCC">
+            <wp:extent cx="5760720" cy="1183869"/>
+            <wp:effectExtent l="0" t="0" r="0" b="0"/>
+            <wp:docPr id="23" name="Obraz 23"/>
+            <wp:cNvGraphicFramePr>
+              <a:graphicFrameLocks xmlns:a="http://schemas.openxmlformats.org/drawingml/2006/main" noChangeAspect="1"/>
+            </wp:cNvGraphicFramePr>
+            <a:graphic xmlns:a="http://schemas.openxmlformats.org/drawingml/2006/main">
+              <a:graphicData uri="http://schemas.openxmlformats.org/drawingml/2006/picture">
+                <pic:pic xmlns:pic="http://schemas.openxmlformats.org/drawingml/2006/picture">
+                  <pic:nvPicPr>
+                    <pic:cNvPr id="0" name=""/>
+                    <pic:cNvPicPr/>
+                  </pic:nvPicPr>
+                  <pic:blipFill>
+                    <a:blip r:embed="rId21"/>
+                    <a:stretch>
+                      <a:fillRect/>
+                    </a:stretch>
+                  </pic:blipFill>
+                  <pic:spPr>
+                    <a:xfrm>
+                      <a:off x="0" y="0"/>
+                      <a:ext cx="5760720" cy="1183869"/>
+                    </a:xfrm>
+                    <a:prstGeom prst="rect">
+                      <a:avLst/>
+                    </a:prstGeom>
+                  </pic:spPr>
+                </pic:pic>
+              </a:graphicData>
+            </a:graphic>
+          </wp:inline>
+        </w:drawing>
+      </w:r>
+    </w:p>
+    <w:p>
+      <w:pPr>
+        <w:pStyle w:val="Nagwek1"/>
+        <w:rPr>
+          <w:rFonts w:asciiTheme="minorHAnsi" w:hAnsiTheme="minorHAnsi" w:cstheme="minorHAnsi"/>
+        </w:rPr>
+      </w:pPr>
+      <w:r>
+        <w:rPr>
+          <w:rFonts w:asciiTheme="minorHAnsi" w:hAnsiTheme="minorHAnsi" w:cstheme="minorHAnsi"/>
+        </w:rPr>
+        <w:lastRenderedPageBreak/>
         <w:t>Podsumowanie</w:t>
       </w:r>
     </w:p>
@@ -4674,13 +4765,7 @@
         <w:rPr>
           <w:rFonts w:cstheme="minorHAnsi"/>
         </w:rPr>
-        <w:t xml:space="preserve">w szczególnych przypadkach może być zauważalny nawet przy konieczności tworzenia indeksu na bieżąco </w:t>
-      </w:r>
-      <w:r>
-        <w:rPr>
-          <w:rFonts w:cstheme="minorHAnsi"/>
-        </w:rPr>
-        <w:t xml:space="preserve">(API QGIS for </w:t>
+        <w:t xml:space="preserve">w szczególnych przypadkach może być zauważalny nawet przy konieczności tworzenia indeksu na bieżąco (API QGIS for </w:t>
       </w:r>
       <w:proofErr w:type="spellStart"/>
       <w:r>
@@ -4694,13 +4779,7 @@
         <w:rPr>
           <w:rFonts w:cstheme="minorHAnsi"/>
         </w:rPr>
-        <w:t>)</w:t>
-      </w:r>
-      <w:r>
-        <w:rPr>
-          <w:rFonts w:cstheme="minorHAnsi"/>
-        </w:rPr>
-        <w:t xml:space="preserve">. Dla niektórych zapytań zauważono ponad 1000 krotne przyspieszenie. Jednak pomimo zastosowania indeksu dla niektórych zapytań przy specyficznych danych nie odnotowano przyspieszenia (dane: </w:t>
+        <w:t xml:space="preserve">). Dla niektórych zapytań zauważono ponad 1000 krotne przyspieszenie. Jednak pomimo zastosowania indeksu dla niektórych zapytań przy specyficznych danych nie odnotowano przyspieszenia (dane: </w:t>
       </w:r>
       <w:proofErr w:type="spellStart"/>
       <w:r>
@@ -5802,28 +5881,28 @@
       </w:pPr>
     </w:lvl>
   </w:abstractNum>
-  <w:num w:numId="4">
+  <w:num w:numId="1">
     <w:abstractNumId w:val="3"/>
   </w:num>
-  <w:num w:numId="5">
+  <w:num w:numId="2">
     <w:abstractNumId w:val="5"/>
   </w:num>
-  <w:num w:numId="6">
+  <w:num w:numId="3">
     <w:abstractNumId w:val="6"/>
   </w:num>
-  <w:num w:numId="7">
+  <w:num w:numId="4">
     <w:abstractNumId w:val="0"/>
   </w:num>
-  <w:num w:numId="8">
+  <w:num w:numId="5">
     <w:abstractNumId w:val="1"/>
   </w:num>
-  <w:num w:numId="9">
+  <w:num w:numId="6">
     <w:abstractNumId w:val="2"/>
   </w:num>
-  <w:num w:numId="10">
+  <w:num w:numId="7">
     <w:abstractNumId w:val="4"/>
   </w:num>
-  <w:num w:numId="11">
+  <w:num w:numId="8">
     <w:abstractNumId w:val="7"/>
   </w:num>
 </w:numbering>
@@ -6030,6 +6109,50 @@
       <w:sz w:val="27"/>
       <w:szCs w:val="27"/>
       <w:lang w:eastAsia="pl-PL"/>
+    </w:rPr>
+  </w:style>
+  <w:style w:type="paragraph" w:styleId="Nagwek4">
+    <w:name w:val="heading 4"/>
+    <w:basedOn w:val="Normalny"/>
+    <w:next w:val="Normalny"/>
+    <w:link w:val="Nagwek4Znak"/>
+    <w:uiPriority w:val="9"/>
+    <w:unhideWhenUsed/>
+    <w:qFormat/>
+    <w:rsid w:val="00FC5A90"/>
+    <w:pPr>
+      <w:keepNext/>
+      <w:keepLines/>
+      <w:spacing w:before="200" w:after="0"/>
+      <w:outlineLvl w:val="3"/>
+    </w:pPr>
+    <w:rPr>
+      <w:rFonts w:asciiTheme="majorHAnsi" w:eastAsiaTheme="majorEastAsia" w:hAnsiTheme="majorHAnsi" w:cstheme="majorBidi"/>
+      <w:b/>
+      <w:bCs/>
+      <w:i/>
+      <w:iCs/>
+      <w:color w:val="6EA0B0" w:themeColor="accent1"/>
+    </w:rPr>
+  </w:style>
+  <w:style w:type="paragraph" w:styleId="Nagwek5">
+    <w:name w:val="heading 5"/>
+    <w:basedOn w:val="Normalny"/>
+    <w:next w:val="Normalny"/>
+    <w:link w:val="Nagwek5Znak"/>
+    <w:uiPriority w:val="9"/>
+    <w:unhideWhenUsed/>
+    <w:qFormat/>
+    <w:rsid w:val="00FC5A90"/>
+    <w:pPr>
+      <w:keepNext/>
+      <w:keepLines/>
+      <w:spacing w:before="200" w:after="0"/>
+      <w:outlineLvl w:val="4"/>
+    </w:pPr>
+    <w:rPr>
+      <w:rFonts w:asciiTheme="majorHAnsi" w:eastAsiaTheme="majorEastAsia" w:hAnsiTheme="majorHAnsi" w:cstheme="majorBidi"/>
+      <w:color w:val="32515C" w:themeColor="accent1" w:themeShade="7F"/>
     </w:rPr>
   </w:style>
   <w:style w:type="character" w:default="1" w:styleId="Domylnaczcionkaakapitu">
@@ -6234,6 +6357,32 @@
       <w:contextualSpacing/>
     </w:pPr>
   </w:style>
+  <w:style w:type="character" w:customStyle="1" w:styleId="Nagwek4Znak">
+    <w:name w:val="Nagłówek 4 Znak"/>
+    <w:basedOn w:val="Domylnaczcionkaakapitu"/>
+    <w:link w:val="Nagwek4"/>
+    <w:uiPriority w:val="9"/>
+    <w:rsid w:val="00FC5A90"/>
+    <w:rPr>
+      <w:rFonts w:asciiTheme="majorHAnsi" w:eastAsiaTheme="majorEastAsia" w:hAnsiTheme="majorHAnsi" w:cstheme="majorBidi"/>
+      <w:b/>
+      <w:bCs/>
+      <w:i/>
+      <w:iCs/>
+      <w:color w:val="6EA0B0" w:themeColor="accent1"/>
+    </w:rPr>
+  </w:style>
+  <w:style w:type="character" w:customStyle="1" w:styleId="Nagwek5Znak">
+    <w:name w:val="Nagłówek 5 Znak"/>
+    <w:basedOn w:val="Domylnaczcionkaakapitu"/>
+    <w:link w:val="Nagwek5"/>
+    <w:uiPriority w:val="9"/>
+    <w:rsid w:val="00FC5A90"/>
+    <w:rPr>
+      <w:rFonts w:asciiTheme="majorHAnsi" w:eastAsiaTheme="majorEastAsia" w:hAnsiTheme="majorHAnsi" w:cstheme="majorBidi"/>
+      <w:color w:val="32515C" w:themeColor="accent1" w:themeShade="7F"/>
+    </w:rPr>
+  </w:style>
 </w:styles>
 </file>
 
@@ -6438,6 +6587,50 @@
       <w:sz w:val="27"/>
       <w:szCs w:val="27"/>
       <w:lang w:eastAsia="pl-PL"/>
+    </w:rPr>
+  </w:style>
+  <w:style w:type="paragraph" w:styleId="Nagwek4">
+    <w:name w:val="heading 4"/>
+    <w:basedOn w:val="Normalny"/>
+    <w:next w:val="Normalny"/>
+    <w:link w:val="Nagwek4Znak"/>
+    <w:uiPriority w:val="9"/>
+    <w:unhideWhenUsed/>
+    <w:qFormat/>
+    <w:rsid w:val="00FC5A90"/>
+    <w:pPr>
+      <w:keepNext/>
+      <w:keepLines/>
+      <w:spacing w:before="200" w:after="0"/>
+      <w:outlineLvl w:val="3"/>
+    </w:pPr>
+    <w:rPr>
+      <w:rFonts w:asciiTheme="majorHAnsi" w:eastAsiaTheme="majorEastAsia" w:hAnsiTheme="majorHAnsi" w:cstheme="majorBidi"/>
+      <w:b/>
+      <w:bCs/>
+      <w:i/>
+      <w:iCs/>
+      <w:color w:val="6EA0B0" w:themeColor="accent1"/>
+    </w:rPr>
+  </w:style>
+  <w:style w:type="paragraph" w:styleId="Nagwek5">
+    <w:name w:val="heading 5"/>
+    <w:basedOn w:val="Normalny"/>
+    <w:next w:val="Normalny"/>
+    <w:link w:val="Nagwek5Znak"/>
+    <w:uiPriority w:val="9"/>
+    <w:unhideWhenUsed/>
+    <w:qFormat/>
+    <w:rsid w:val="00FC5A90"/>
+    <w:pPr>
+      <w:keepNext/>
+      <w:keepLines/>
+      <w:spacing w:before="200" w:after="0"/>
+      <w:outlineLvl w:val="4"/>
+    </w:pPr>
+    <w:rPr>
+      <w:rFonts w:asciiTheme="majorHAnsi" w:eastAsiaTheme="majorEastAsia" w:hAnsiTheme="majorHAnsi" w:cstheme="majorBidi"/>
+      <w:color w:val="32515C" w:themeColor="accent1" w:themeShade="7F"/>
     </w:rPr>
   </w:style>
   <w:style w:type="character" w:default="1" w:styleId="Domylnaczcionkaakapitu">
@@ -6641,6 +6834,32 @@
       <w:ind w:left="720"/>
       <w:contextualSpacing/>
     </w:pPr>
+  </w:style>
+  <w:style w:type="character" w:customStyle="1" w:styleId="Nagwek4Znak">
+    <w:name w:val="Nagłówek 4 Znak"/>
+    <w:basedOn w:val="Domylnaczcionkaakapitu"/>
+    <w:link w:val="Nagwek4"/>
+    <w:uiPriority w:val="9"/>
+    <w:rsid w:val="00FC5A90"/>
+    <w:rPr>
+      <w:rFonts w:asciiTheme="majorHAnsi" w:eastAsiaTheme="majorEastAsia" w:hAnsiTheme="majorHAnsi" w:cstheme="majorBidi"/>
+      <w:b/>
+      <w:bCs/>
+      <w:i/>
+      <w:iCs/>
+      <w:color w:val="6EA0B0" w:themeColor="accent1"/>
+    </w:rPr>
+  </w:style>
+  <w:style w:type="character" w:customStyle="1" w:styleId="Nagwek5Znak">
+    <w:name w:val="Nagłówek 5 Znak"/>
+    <w:basedOn w:val="Domylnaczcionkaakapitu"/>
+    <w:link w:val="Nagwek5"/>
+    <w:uiPriority w:val="9"/>
+    <w:rsid w:val="00FC5A90"/>
+    <w:rPr>
+      <w:rFonts w:asciiTheme="majorHAnsi" w:eastAsiaTheme="majorEastAsia" w:hAnsiTheme="majorHAnsi" w:cstheme="majorBidi"/>
+      <w:color w:val="32515C" w:themeColor="accent1" w:themeShade="7F"/>
+    </w:rPr>
   </w:style>
 </w:styles>
 </file>
@@ -6980,7 +7199,7 @@
 </file>
 
 <file path=customXml/itemProps1.xml><?xml version="1.0" encoding="utf-8"?>
-<ds:datastoreItem xmlns:ds="http://schemas.openxmlformats.org/officeDocument/2006/customXml" ds:itemID="{D6799ED6-2E2E-4992-96DB-54BBBD52BF4D}">
+<ds:datastoreItem xmlns:ds="http://schemas.openxmlformats.org/officeDocument/2006/customXml" ds:itemID="{533A5392-21F4-4C2F-B4BA-300E53633246}">
   <ds:schemaRefs>
     <ds:schemaRef ds:uri="http://schemas.openxmlformats.org/officeDocument/2006/bibliography"/>
   </ds:schemaRefs>

</xml_diff>

<commit_message>
Add title page to documentation
</commit_message>
<xml_diff>
--- a/Porównanie indeksów przestrzennych.docx
+++ b/Porównanie indeksów przestrzennych.docx
@@ -2,20 +2,365 @@
 <file path=word/document.xml><?xml version="1.0" encoding="utf-8"?>
 <w:document xmlns:wpc="http://schemas.microsoft.com/office/word/2010/wordprocessingCanvas" xmlns:mc="http://schemas.openxmlformats.org/markup-compatibility/2006" xmlns:o="urn:schemas-microsoft-com:office:office" xmlns:r="http://schemas.openxmlformats.org/officeDocument/2006/relationships" xmlns:m="http://schemas.openxmlformats.org/officeDocument/2006/math" xmlns:v="urn:schemas-microsoft-com:vml" xmlns:wp14="http://schemas.microsoft.com/office/word/2010/wordprocessingDrawing" xmlns:wp="http://schemas.openxmlformats.org/drawingml/2006/wordprocessingDrawing" xmlns:w10="urn:schemas-microsoft-com:office:word" xmlns:w="http://schemas.openxmlformats.org/wordprocessingml/2006/main" xmlns:w14="http://schemas.microsoft.com/office/word/2010/wordml" xmlns:wpg="http://schemas.microsoft.com/office/word/2010/wordprocessingGroup" xmlns:wpi="http://schemas.microsoft.com/office/word/2010/wordprocessingInk" xmlns:wne="http://schemas.microsoft.com/office/word/2006/wordml" xmlns:wps="http://schemas.microsoft.com/office/word/2010/wordprocessingShape" mc:Ignorable="w14 wp14">
   <w:body>
-    <w:p>
-      <w:pPr>
-        <w:pStyle w:val="Tytu"/>
-        <w:rPr>
-          <w:rFonts w:asciiTheme="minorHAnsi" w:hAnsiTheme="minorHAnsi" w:cstheme="minorHAnsi"/>
-        </w:rPr>
-      </w:pPr>
-      <w:r>
-        <w:rPr>
-          <w:rFonts w:asciiTheme="minorHAnsi" w:hAnsiTheme="minorHAnsi" w:cstheme="minorHAnsi"/>
-        </w:rPr>
-        <w:t>Porównanie indeksów przestrzennych</w:t>
-      </w:r>
-    </w:p>
+    <w:sdt>
+      <w:sdtPr>
+        <w:rPr>
+          <w:rFonts w:asciiTheme="majorHAnsi" w:eastAsiaTheme="majorEastAsia" w:hAnsiTheme="majorHAnsi" w:cstheme="majorBidi"/>
+          <w:caps/>
+        </w:rPr>
+        <w:id w:val="1891845701"/>
+        <w:docPartObj>
+          <w:docPartGallery w:val="Cover Pages"/>
+          <w:docPartUnique/>
+        </w:docPartObj>
+      </w:sdtPr>
+      <w:sdtEndPr>
+        <w:rPr>
+          <w:rFonts w:asciiTheme="minorHAnsi" w:eastAsiaTheme="minorHAnsi" w:hAnsiTheme="minorHAnsi" w:cstheme="minorHAnsi"/>
+          <w:caps w:val="0"/>
+          <w:lang w:eastAsia="en-US"/>
+        </w:rPr>
+      </w:sdtEndPr>
+      <w:sdtContent>
+        <w:tbl>
+          <w:tblPr>
+            <w:tblW w:w="5000" w:type="pct"/>
+            <w:jc w:val="center"/>
+            <w:tblLook w:val="04A0" w:firstRow="1" w:lastRow="0" w:firstColumn="1" w:lastColumn="0" w:noHBand="0" w:noVBand="1"/>
+          </w:tblPr>
+          <w:tblGrid>
+            <w:gridCol w:w="9288"/>
+          </w:tblGrid>
+          <w:tr>
+            <w:trPr>
+              <w:trHeight w:val="2880"/>
+              <w:jc w:val="center"/>
+            </w:trPr>
+            <w:sdt>
+              <w:sdtPr>
+                <w:rPr>
+                  <w:rFonts w:asciiTheme="majorHAnsi" w:eastAsiaTheme="majorEastAsia" w:hAnsiTheme="majorHAnsi" w:cstheme="majorBidi"/>
+                  <w:caps/>
+                </w:rPr>
+                <w:alias w:val="Firma"/>
+                <w:id w:val="15524243"/>
+                <w:placeholder>
+                  <w:docPart w:val="131B2641050041E29AE4CAB933D72734"/>
+                </w:placeholder>
+                <w:dataBinding w:prefixMappings="xmlns:ns0='http://schemas.openxmlformats.org/officeDocument/2006/extended-properties'" w:xpath="/ns0:Properties[1]/ns0:Company[1]" w:storeItemID="{6668398D-A668-4E3E-A5EB-62B293D839F1}"/>
+                <w:text/>
+              </w:sdtPr>
+              <w:sdtContent>
+                <w:tc>
+                  <w:tcPr>
+                    <w:tcW w:w="5000" w:type="pct"/>
+                  </w:tcPr>
+                  <w:p>
+                    <w:pPr>
+                      <w:pStyle w:val="Bezodstpw"/>
+                      <w:jc w:val="center"/>
+                      <w:rPr>
+                        <w:rFonts w:asciiTheme="majorHAnsi" w:eastAsiaTheme="majorEastAsia" w:hAnsiTheme="majorHAnsi" w:cstheme="majorBidi"/>
+                        <w:caps/>
+                      </w:rPr>
+                    </w:pPr>
+                    <w:r>
+                      <w:rPr>
+                        <w:rFonts w:asciiTheme="majorHAnsi" w:eastAsiaTheme="majorEastAsia" w:hAnsiTheme="majorHAnsi" w:cstheme="majorBidi"/>
+                        <w:caps/>
+                      </w:rPr>
+                      <w:t>Aplikacje i usługi gis</w:t>
+                    </w:r>
+                  </w:p>
+                </w:tc>
+              </w:sdtContent>
+            </w:sdt>
+          </w:tr>
+          <w:tr>
+            <w:trPr>
+              <w:trHeight w:val="1440"/>
+              <w:jc w:val="center"/>
+            </w:trPr>
+            <w:sdt>
+              <w:sdtPr>
+                <w:rPr>
+                  <w:rFonts w:asciiTheme="majorHAnsi" w:eastAsiaTheme="majorEastAsia" w:hAnsiTheme="majorHAnsi" w:cstheme="majorBidi"/>
+                  <w:sz w:val="80"/>
+                  <w:szCs w:val="80"/>
+                </w:rPr>
+                <w:alias w:val="Tytuł"/>
+                <w:id w:val="15524250"/>
+                <w:placeholder>
+                  <w:docPart w:val="9734DD7D47534711AECAB875016499E8"/>
+                </w:placeholder>
+                <w:dataBinding w:prefixMappings="xmlns:ns0='http://schemas.openxmlformats.org/package/2006/metadata/core-properties' xmlns:ns1='http://purl.org/dc/elements/1.1/'" w:xpath="/ns0:coreProperties[1]/ns1:title[1]" w:storeItemID="{6C3C8BC8-F283-45AE-878A-BAB7291924A1}"/>
+                <w:text/>
+              </w:sdtPr>
+              <w:sdtContent>
+                <w:tc>
+                  <w:tcPr>
+                    <w:tcW w:w="5000" w:type="pct"/>
+                    <w:tcBorders>
+                      <w:bottom w:val="single" w:sz="4" w:space="0" w:color="6EA0B0" w:themeColor="accent1"/>
+                    </w:tcBorders>
+                    <w:vAlign w:val="center"/>
+                  </w:tcPr>
+                  <w:p>
+                    <w:pPr>
+                      <w:pStyle w:val="Bezodstpw"/>
+                      <w:jc w:val="center"/>
+                      <w:rPr>
+                        <w:rFonts w:asciiTheme="majorHAnsi" w:eastAsiaTheme="majorEastAsia" w:hAnsiTheme="majorHAnsi" w:cstheme="majorBidi"/>
+                        <w:sz w:val="80"/>
+                        <w:szCs w:val="80"/>
+                      </w:rPr>
+                    </w:pPr>
+                    <w:r>
+                      <w:rPr>
+                        <w:rFonts w:asciiTheme="majorHAnsi" w:eastAsiaTheme="majorEastAsia" w:hAnsiTheme="majorHAnsi" w:cstheme="majorBidi"/>
+                        <w:sz w:val="80"/>
+                        <w:szCs w:val="80"/>
+                      </w:rPr>
+                      <w:t>Porównanie indeksów przestrzennych</w:t>
+                    </w:r>
+                  </w:p>
+                </w:tc>
+              </w:sdtContent>
+            </w:sdt>
+          </w:tr>
+          <w:tr>
+            <w:trPr>
+              <w:trHeight w:val="720"/>
+              <w:jc w:val="center"/>
+            </w:trPr>
+            <w:sdt>
+              <w:sdtPr>
+                <w:rPr>
+                  <w:rFonts w:asciiTheme="majorHAnsi" w:eastAsiaTheme="majorEastAsia" w:hAnsiTheme="majorHAnsi" w:cstheme="majorBidi"/>
+                  <w:sz w:val="44"/>
+                  <w:szCs w:val="44"/>
+                </w:rPr>
+                <w:alias w:val="Podtytuł"/>
+                <w:id w:val="15524255"/>
+                <w:placeholder>
+                  <w:docPart w:val="7BCA80C105AD4247809DF5DA68A15119"/>
+                </w:placeholder>
+                <w:dataBinding w:prefixMappings="xmlns:ns0='http://schemas.openxmlformats.org/package/2006/metadata/core-properties' xmlns:ns1='http://purl.org/dc/elements/1.1/'" w:xpath="/ns0:coreProperties[1]/ns1:subject[1]" w:storeItemID="{6C3C8BC8-F283-45AE-878A-BAB7291924A1}"/>
+                <w:text/>
+              </w:sdtPr>
+              <w:sdtContent>
+                <w:tc>
+                  <w:tcPr>
+                    <w:tcW w:w="5000" w:type="pct"/>
+                    <w:tcBorders>
+                      <w:top w:val="single" w:sz="4" w:space="0" w:color="6EA0B0" w:themeColor="accent1"/>
+                    </w:tcBorders>
+                    <w:vAlign w:val="center"/>
+                  </w:tcPr>
+                  <w:p>
+                    <w:pPr>
+                      <w:pStyle w:val="Bezodstpw"/>
+                      <w:jc w:val="center"/>
+                      <w:rPr>
+                        <w:rFonts w:asciiTheme="majorHAnsi" w:eastAsiaTheme="majorEastAsia" w:hAnsiTheme="majorHAnsi" w:cstheme="majorBidi"/>
+                        <w:sz w:val="44"/>
+                        <w:szCs w:val="44"/>
+                      </w:rPr>
+                    </w:pPr>
+                    <w:r>
+                      <w:rPr>
+                        <w:rFonts w:asciiTheme="majorHAnsi" w:eastAsiaTheme="majorEastAsia" w:hAnsiTheme="majorHAnsi" w:cstheme="majorBidi"/>
+                        <w:sz w:val="44"/>
+                        <w:szCs w:val="44"/>
+                      </w:rPr>
+                      <w:t>Dokumentacja</w:t>
+                    </w:r>
+                  </w:p>
+                </w:tc>
+              </w:sdtContent>
+            </w:sdt>
+          </w:tr>
+          <w:tr>
+            <w:trPr>
+              <w:trHeight w:val="360"/>
+              <w:jc w:val="center"/>
+            </w:trPr>
+            <w:tc>
+              <w:tcPr>
+                <w:tcW w:w="5000" w:type="pct"/>
+                <w:vAlign w:val="center"/>
+              </w:tcPr>
+              <w:p>
+                <w:pPr>
+                  <w:pStyle w:val="Bezodstpw"/>
+                  <w:jc w:val="center"/>
+                </w:pPr>
+              </w:p>
+            </w:tc>
+          </w:tr>
+          <w:tr>
+            <w:trPr>
+              <w:trHeight w:val="360"/>
+              <w:jc w:val="center"/>
+            </w:trPr>
+            <w:sdt>
+              <w:sdtPr>
+                <w:rPr>
+                  <w:b/>
+                  <w:bCs/>
+                </w:rPr>
+                <w:alias w:val="Autor"/>
+                <w:id w:val="15524260"/>
+                <w:placeholder>
+                  <w:docPart w:val="68634341955544738713E3D3BEB1D3AF"/>
+                </w:placeholder>
+                <w:dataBinding w:prefixMappings="xmlns:ns0='http://schemas.openxmlformats.org/package/2006/metadata/core-properties' xmlns:ns1='http://purl.org/dc/elements/1.1/'" w:xpath="/ns0:coreProperties[1]/ns1:creator[1]" w:storeItemID="{6C3C8BC8-F283-45AE-878A-BAB7291924A1}"/>
+                <w:text/>
+              </w:sdtPr>
+              <w:sdtContent>
+                <w:tc>
+                  <w:tcPr>
+                    <w:tcW w:w="5000" w:type="pct"/>
+                    <w:vAlign w:val="center"/>
+                  </w:tcPr>
+                  <w:p>
+                    <w:pPr>
+                      <w:pStyle w:val="Bezodstpw"/>
+                      <w:jc w:val="center"/>
+                      <w:rPr>
+                        <w:b/>
+                        <w:bCs/>
+                      </w:rPr>
+                    </w:pPr>
+                    <w:r>
+                      <w:rPr>
+                        <w:b/>
+                        <w:bCs/>
+                      </w:rPr>
+                      <w:t>Karol Dzitkowski</w:t>
+                    </w:r>
+                  </w:p>
+                </w:tc>
+              </w:sdtContent>
+            </w:sdt>
+          </w:tr>
+          <w:tr>
+            <w:trPr>
+              <w:trHeight w:val="360"/>
+              <w:jc w:val="center"/>
+            </w:trPr>
+            <w:sdt>
+              <w:sdtPr>
+                <w:rPr>
+                  <w:b/>
+                  <w:bCs/>
+                </w:rPr>
+                <w:alias w:val="Data"/>
+                <w:id w:val="516659546"/>
+                <w:placeholder>
+                  <w:docPart w:val="A64F198B28234E1FB1A34EDAB34A9A3A"/>
+                </w:placeholder>
+                <w:dataBinding w:prefixMappings="xmlns:ns0='http://schemas.microsoft.com/office/2006/coverPageProps'" w:xpath="/ns0:CoverPageProperties[1]/ns0:PublishDate[1]" w:storeItemID="{55AF091B-3C7A-41E3-B477-F2FDAA23CFDA}"/>
+                <w:date w:fullDate="2014-02-06T00:00:00Z">
+                  <w:dateFormat w:val="yyyy-MM-dd"/>
+                  <w:lid w:val="pl-PL"/>
+                  <w:storeMappedDataAs w:val="dateTime"/>
+                  <w:calendar w:val="gregorian"/>
+                </w:date>
+              </w:sdtPr>
+              <w:sdtContent>
+                <w:tc>
+                  <w:tcPr>
+                    <w:tcW w:w="5000" w:type="pct"/>
+                    <w:vAlign w:val="center"/>
+                  </w:tcPr>
+                  <w:p>
+                    <w:pPr>
+                      <w:pStyle w:val="Bezodstpw"/>
+                      <w:jc w:val="center"/>
+                      <w:rPr>
+                        <w:b/>
+                        <w:bCs/>
+                      </w:rPr>
+                    </w:pPr>
+                    <w:r>
+                      <w:rPr>
+                        <w:b/>
+                        <w:bCs/>
+                      </w:rPr>
+                      <w:t>2014-02-06</w:t>
+                    </w:r>
+                  </w:p>
+                </w:tc>
+              </w:sdtContent>
+            </w:sdt>
+          </w:tr>
+        </w:tbl>
+        <w:p/>
+        <w:p/>
+        <w:tbl>
+          <w:tblPr>
+            <w:tblpPr w:leftFromText="187" w:rightFromText="187" w:horzAnchor="margin" w:tblpXSpec="center" w:tblpYSpec="bottom"/>
+            <w:tblW w:w="5000" w:type="pct"/>
+            <w:tblLook w:val="04A0" w:firstRow="1" w:lastRow="0" w:firstColumn="1" w:lastColumn="0" w:noHBand="0" w:noVBand="1"/>
+          </w:tblPr>
+          <w:tblGrid>
+            <w:gridCol w:w="9288"/>
+          </w:tblGrid>
+          <w:tr>
+            <w:sdt>
+              <w:sdtPr>
+                <w:alias w:val="Streszczenie"/>
+                <w:id w:val="8276291"/>
+                <w:placeholder>
+                  <w:docPart w:val="DBE5A9F205B84EA8A37D465195428D91"/>
+                </w:placeholder>
+                <w:dataBinding w:prefixMappings="xmlns:ns0='http://schemas.microsoft.com/office/2006/coverPageProps'" w:xpath="/ns0:CoverPageProperties[1]/ns0:Abstract[1]" w:storeItemID="{55AF091B-3C7A-41E3-B477-F2FDAA23CFDA}"/>
+                <w:text/>
+              </w:sdtPr>
+              <w:sdtContent>
+                <w:tc>
+                  <w:tcPr>
+                    <w:tcW w:w="5000" w:type="pct"/>
+                  </w:tcPr>
+                  <w:p>
+                    <w:pPr>
+                      <w:pStyle w:val="Bezodstpw"/>
+                      <w:jc w:val="both"/>
+                    </w:pPr>
+                    <w:r>
+                      <w:t>Dokument zawiera dokumentację z porównania różnego rodzaju indeksów z indeksem przestrzennym w QGIS. Opisana została aplikacja stworzona w celu wykonania testów, wraz ze sposobem jej instalacji, a także wyniki przeprowadzonych testów.</w:t>
+                    </w:r>
+                  </w:p>
+                </w:tc>
+              </w:sdtContent>
+            </w:sdt>
+          </w:tr>
+        </w:tbl>
+        <w:p>
+          <w:bookmarkStart w:id="0" w:name="_GoBack"/>
+          <w:bookmarkEnd w:id="0"/>
+        </w:p>
+        <w:p>
+          <w:pPr>
+            <w:rPr>
+              <w:rFonts w:eastAsiaTheme="majorEastAsia" w:cstheme="minorHAnsi"/>
+              <w:color w:val="2C2C2C" w:themeColor="text2" w:themeShade="BF"/>
+              <w:spacing w:val="5"/>
+              <w:kern w:val="28"/>
+              <w:sz w:val="52"/>
+              <w:szCs w:val="52"/>
+            </w:rPr>
+          </w:pPr>
+          <w:r>
+            <w:rPr>
+              <w:rFonts w:cstheme="minorHAnsi"/>
+            </w:rPr>
+            <w:br w:type="page"/>
+          </w:r>
+        </w:p>
+      </w:sdtContent>
+    </w:sdt>
     <w:p>
       <w:pPr>
         <w:pStyle w:val="Nagwek1"/>
@@ -29,6 +374,7 @@
           <w:rFonts w:asciiTheme="minorHAnsi" w:eastAsia="Times New Roman" w:hAnsiTheme="minorHAnsi" w:cstheme="minorHAnsi"/>
           <w:lang w:eastAsia="pl-PL"/>
         </w:rPr>
+        <w:lastRenderedPageBreak/>
         <w:t>Opis projektu</w:t>
       </w:r>
     </w:p>
@@ -941,47 +1287,47 @@
           <w:szCs w:val="20"/>
           <w:lang w:eastAsia="pl-PL"/>
         </w:rPr>
+        <w:t>Zmienne środowiskowe można ustawić klikając prawym przyciskiem myszy na „Mój komputer” i wybierając Właściwości, następnie wchodząc w „Zaawansowane ustawienia systemu” -&gt; „Zmienne środowiskowe”</w:t>
+      </w:r>
+    </w:p>
+    <w:p>
+      <w:pPr>
+        <w:jc w:val="both"/>
+        <w:rPr>
+          <w:rFonts w:cstheme="minorHAnsi"/>
+          <w:sz w:val="20"/>
+          <w:szCs w:val="20"/>
+          <w:lang w:eastAsia="pl-PL"/>
+        </w:rPr>
+      </w:pPr>
+      <w:r>
+        <w:rPr>
+          <w:rFonts w:cstheme="minorHAnsi"/>
+          <w:sz w:val="20"/>
+          <w:szCs w:val="20"/>
+          <w:lang w:eastAsia="pl-PL"/>
+        </w:rPr>
+        <w:t>Ponieważ aplikacja napisana jest w technologii ASP.NET konieczne jest posiadanie zainstalowanej usługi IIS (najlepiej najnowszej), .NET Framework v4.5 oraz MVC 4.</w:t>
+      </w:r>
+    </w:p>
+    <w:p>
+      <w:pPr>
+        <w:jc w:val="both"/>
+        <w:rPr>
+          <w:rFonts w:cstheme="minorHAnsi"/>
+          <w:sz w:val="20"/>
+          <w:szCs w:val="20"/>
+          <w:lang w:eastAsia="pl-PL"/>
+        </w:rPr>
+      </w:pPr>
+      <w:r>
+        <w:rPr>
+          <w:rFonts w:cstheme="minorHAnsi"/>
+          <w:sz w:val="20"/>
+          <w:szCs w:val="20"/>
+          <w:lang w:eastAsia="pl-PL"/>
+        </w:rPr>
         <w:lastRenderedPageBreak/>
-        <w:t>Zmienne środowiskowe można ustawić klikając prawym przyciskiem myszy na „Mój komputer” i wybierając Właściwości, następnie wchodząc w „Zaawansowane ustawienia systemu” -&gt; „Zmienne środowiskowe”</w:t>
-      </w:r>
-    </w:p>
-    <w:p>
-      <w:pPr>
-        <w:jc w:val="both"/>
-        <w:rPr>
-          <w:rFonts w:cstheme="minorHAnsi"/>
-          <w:sz w:val="20"/>
-          <w:szCs w:val="20"/>
-          <w:lang w:eastAsia="pl-PL"/>
-        </w:rPr>
-      </w:pPr>
-      <w:r>
-        <w:rPr>
-          <w:rFonts w:cstheme="minorHAnsi"/>
-          <w:sz w:val="20"/>
-          <w:szCs w:val="20"/>
-          <w:lang w:eastAsia="pl-PL"/>
-        </w:rPr>
-        <w:t>Ponieważ aplikacja napisana jest w technologii ASP.NET konieczne jest posiadanie zainstalowanej usługi IIS (najlepiej najnowszej), .NET Framework v4.5 oraz MVC 4.</w:t>
-      </w:r>
-    </w:p>
-    <w:p>
-      <w:pPr>
-        <w:jc w:val="both"/>
-        <w:rPr>
-          <w:rFonts w:cstheme="minorHAnsi"/>
-          <w:sz w:val="20"/>
-          <w:szCs w:val="20"/>
-          <w:lang w:eastAsia="pl-PL"/>
-        </w:rPr>
-      </w:pPr>
-      <w:r>
-        <w:rPr>
-          <w:rFonts w:cstheme="minorHAnsi"/>
-          <w:sz w:val="20"/>
-          <w:szCs w:val="20"/>
-          <w:lang w:eastAsia="pl-PL"/>
-        </w:rPr>
         <w:t xml:space="preserve">Konfiguracja bazy danych </w:t>
       </w:r>
       <w:proofErr w:type="spellStart"/>
@@ -1941,7 +2287,6 @@
           <w:rFonts w:cstheme="minorHAnsi"/>
           <w:lang w:eastAsia="pl-PL"/>
         </w:rPr>
-        <w:lastRenderedPageBreak/>
         <w:t xml:space="preserve">Ponieważ nie można </w:t>
       </w:r>
       <w:proofErr w:type="spellStart"/>
@@ -2082,6 +2427,7 @@
           <w:highlight w:val="white"/>
           <w:lang w:val="en-GB"/>
         </w:rPr>
+        <w:lastRenderedPageBreak/>
         <w:t xml:space="preserve">    </w:t>
       </w:r>
       <w:proofErr w:type="spellStart"/>
@@ -2854,7 +3200,7 @@
           <w:lang w:eastAsia="pl-PL"/>
         </w:rPr>
         <w:drawing>
-          <wp:inline distT="0" distB="0" distL="0" distR="0" wp14:anchorId="3C63D261" wp14:editId="5C8AB82A">
+          <wp:inline distT="0" distB="0" distL="0" distR="0" wp14:anchorId="0C0DC951" wp14:editId="07F0E845">
             <wp:extent cx="5760720" cy="3321938"/>
             <wp:effectExtent l="0" t="0" r="0" b="0"/>
             <wp:docPr id="4" name="Obraz 4"/>
@@ -2869,7 +3215,7 @@
                     <pic:cNvPicPr/>
                   </pic:nvPicPr>
                   <pic:blipFill>
-                    <a:blip r:embed="rId9"/>
+                    <a:blip r:embed="rId10"/>
                     <a:stretch>
                       <a:fillRect/>
                     </a:stretch>
@@ -2898,12 +3244,20 @@
           <w:lang w:eastAsia="pl-PL"/>
         </w:rPr>
       </w:pPr>
-      <w:r>
+    </w:p>
+    <w:p>
+      <w:pPr>
+        <w:pStyle w:val="Nagwek1"/>
         <w:rPr>
           <w:rFonts w:asciiTheme="minorHAnsi" w:eastAsia="Times New Roman" w:hAnsiTheme="minorHAnsi" w:cstheme="minorHAnsi"/>
           <w:lang w:eastAsia="pl-PL"/>
         </w:rPr>
-        <w:lastRenderedPageBreak/>
+      </w:pPr>
+      <w:r>
+        <w:rPr>
+          <w:rFonts w:asciiTheme="minorHAnsi" w:eastAsia="Times New Roman" w:hAnsiTheme="minorHAnsi" w:cstheme="minorHAnsi"/>
+          <w:lang w:eastAsia="pl-PL"/>
+        </w:rPr>
         <w:t>Przeprowadzone testy</w:t>
       </w:r>
     </w:p>
@@ -3245,7 +3599,7 @@
           <w:lang w:eastAsia="pl-PL"/>
         </w:rPr>
         <w:drawing>
-          <wp:inline distT="0" distB="0" distL="0" distR="0" wp14:anchorId="50C816CC" wp14:editId="271F6D66">
+          <wp:inline distT="0" distB="0" distL="0" distR="0" wp14:anchorId="400B4940" wp14:editId="0C060035">
             <wp:extent cx="5760720" cy="2029052"/>
             <wp:effectExtent l="0" t="0" r="0" b="9525"/>
             <wp:docPr id="1" name="Obraz 1"/>
@@ -3260,7 +3614,7 @@
                     <pic:cNvPicPr/>
                   </pic:nvPicPr>
                   <pic:blipFill>
-                    <a:blip r:embed="rId10"/>
+                    <a:blip r:embed="rId11"/>
                     <a:stretch>
                       <a:fillRect/>
                     </a:stretch>
@@ -3308,6 +3662,7 @@
               <w:rPr>
                 <w:rFonts w:cstheme="minorHAnsi"/>
               </w:rPr>
+              <w:lastRenderedPageBreak/>
               <w:t>Brak indeksu</w:t>
             </w:r>
           </w:p>
@@ -3506,7 +3861,7 @@
           <w:lang w:eastAsia="pl-PL"/>
         </w:rPr>
         <w:drawing>
-          <wp:inline distT="0" distB="0" distL="0" distR="0" wp14:anchorId="3942D784" wp14:editId="5F2F6C8E">
+          <wp:inline distT="0" distB="0" distL="0" distR="0" wp14:anchorId="5D42B091" wp14:editId="627C972C">
             <wp:extent cx="5760720" cy="2073149"/>
             <wp:effectExtent l="0" t="0" r="0" b="3810"/>
             <wp:docPr id="9" name="Obraz 9"/>
@@ -3521,7 +3876,7 @@
                     <pic:cNvPicPr/>
                   </pic:nvPicPr>
                   <pic:blipFill>
-                    <a:blip r:embed="rId11"/>
+                    <a:blip r:embed="rId12"/>
                     <a:stretch>
                       <a:fillRect/>
                     </a:stretch>
@@ -4140,167 +4495,10 @@
           <w:lang w:eastAsia="pl-PL"/>
         </w:rPr>
         <w:drawing>
-          <wp:inline distT="0" distB="0" distL="0" distR="0" wp14:anchorId="51B791F2" wp14:editId="26DBA480">
+          <wp:inline distT="0" distB="0" distL="0" distR="0" wp14:anchorId="60C04D6C" wp14:editId="4C670B4A">
             <wp:extent cx="2974769" cy="1759973"/>
             <wp:effectExtent l="0" t="0" r="0" b="0"/>
             <wp:docPr id="10" name="Obraz 10"/>
-            <wp:cNvGraphicFramePr>
-              <a:graphicFrameLocks xmlns:a="http://schemas.openxmlformats.org/drawingml/2006/main" noChangeAspect="1"/>
-            </wp:cNvGraphicFramePr>
-            <a:graphic xmlns:a="http://schemas.openxmlformats.org/drawingml/2006/main">
-              <a:graphicData uri="http://schemas.openxmlformats.org/drawingml/2006/picture">
-                <pic:pic xmlns:pic="http://schemas.openxmlformats.org/drawingml/2006/picture">
-                  <pic:nvPicPr>
-                    <pic:cNvPr id="0" name=""/>
-                    <pic:cNvPicPr/>
-                  </pic:nvPicPr>
-                  <pic:blipFill>
-                    <a:blip r:embed="rId12"/>
-                    <a:stretch>
-                      <a:fillRect/>
-                    </a:stretch>
-                  </pic:blipFill>
-                  <pic:spPr>
-                    <a:xfrm>
-                      <a:off x="0" y="0"/>
-                      <a:ext cx="2977503" cy="1761591"/>
-                    </a:xfrm>
-                    <a:prstGeom prst="rect">
-                      <a:avLst/>
-                    </a:prstGeom>
-                  </pic:spPr>
-                </pic:pic>
-              </a:graphicData>
-            </a:graphic>
-          </wp:inline>
-        </w:drawing>
-      </w:r>
-    </w:p>
-    <w:p>
-      <w:pPr>
-        <w:spacing w:after="0"/>
-        <w:rPr>
-          <w:rFonts w:cstheme="minorHAnsi"/>
-          <w:sz w:val="20"/>
-          <w:szCs w:val="20"/>
-        </w:rPr>
-      </w:pPr>
-    </w:p>
-    <w:p>
-      <w:pPr>
-        <w:rPr>
-          <w:rFonts w:cstheme="minorHAnsi"/>
-        </w:rPr>
-      </w:pPr>
-      <w:r>
-        <w:rPr>
-          <w:rFonts w:cstheme="minorHAnsi"/>
-        </w:rPr>
-        <w:t xml:space="preserve">Dzieje się tak </w:t>
-      </w:r>
-      <w:proofErr w:type="spellStart"/>
-      <w:r>
-        <w:rPr>
-          <w:rFonts w:cstheme="minorHAnsi"/>
-        </w:rPr>
-        <w:t>najprowdopodobniej</w:t>
-      </w:r>
-      <w:proofErr w:type="spellEnd"/>
-      <w:r>
-        <w:rPr>
-          <w:rFonts w:cstheme="minorHAnsi"/>
-        </w:rPr>
-        <w:t xml:space="preserve"> dlatego, że ST_TOUCHES nie radzi sobie</w:t>
-      </w:r>
-      <w:r>
-        <w:rPr>
-          <w:rFonts w:cstheme="minorHAnsi"/>
-        </w:rPr>
-        <w:t xml:space="preserve"> dobrze</w:t>
-      </w:r>
-      <w:r>
-        <w:rPr>
-          <w:rFonts w:cstheme="minorHAnsi"/>
-        </w:rPr>
-        <w:t xml:space="preserve"> z typami złożonymi jakimi są </w:t>
-      </w:r>
-      <w:proofErr w:type="spellStart"/>
-      <w:r>
-        <w:rPr>
-          <w:rFonts w:cstheme="minorHAnsi"/>
-        </w:rPr>
-        <w:t>Multipolygons</w:t>
-      </w:r>
-      <w:proofErr w:type="spellEnd"/>
-      <w:r>
-        <w:rPr>
-          <w:rFonts w:cstheme="minorHAnsi"/>
-        </w:rPr>
-        <w:t>, szczególnie tak dużymi</w:t>
-      </w:r>
-      <w:r>
-        <w:rPr>
-          <w:rFonts w:cstheme="minorHAnsi"/>
-        </w:rPr>
-        <w:t>.</w:t>
-      </w:r>
-    </w:p>
-    <w:p>
-      <w:pPr>
-        <w:rPr>
-          <w:rFonts w:cstheme="minorHAnsi"/>
-        </w:rPr>
-      </w:pPr>
-    </w:p>
-    <w:p>
-      <w:pPr>
-        <w:rPr>
-          <w:rFonts w:cstheme="minorHAnsi"/>
-        </w:rPr>
-      </w:pPr>
-    </w:p>
-    <w:p>
-      <w:pPr>
-        <w:pStyle w:val="Nagwek3"/>
-      </w:pPr>
-      <w:r>
-        <w:lastRenderedPageBreak/>
-        <w:t xml:space="preserve">Dane </w:t>
-      </w:r>
-      <w:proofErr w:type="spellStart"/>
-      <w:r>
-        <w:t>random_points</w:t>
-      </w:r>
-      <w:proofErr w:type="spellEnd"/>
-      <w:r>
-        <w:t>:</w:t>
-      </w:r>
-    </w:p>
-    <w:p>
-      <w:pPr>
-        <w:pStyle w:val="Nagwek4"/>
-      </w:pPr>
-      <w:r>
-        <w:t>Znajdowanie najbliższych 5 sąsiadów dla każdego punktu</w:t>
-      </w:r>
-    </w:p>
-    <w:p>
-      <w:pPr>
-        <w:pStyle w:val="Nagwek1"/>
-        <w:rPr>
-          <w:rFonts w:asciiTheme="minorHAnsi" w:hAnsiTheme="minorHAnsi" w:cstheme="minorHAnsi"/>
-        </w:rPr>
-      </w:pPr>
-      <w:r>
-        <w:rPr>
-          <w:noProof/>
-          <w:lang w:eastAsia="pl-PL"/>
-        </w:rPr>
-        <w:drawing>
-          <wp:inline distT="0" distB="0" distL="0" distR="0" wp14:anchorId="5299353F" wp14:editId="5A9C8D73">
-            <wp:extent cx="5760720" cy="2068862"/>
-            <wp:effectExtent l="0" t="0" r="0" b="7620"/>
-            <wp:docPr id="3" name="Obraz 3"/>
             <wp:cNvGraphicFramePr>
               <a:graphicFrameLocks xmlns:a="http://schemas.openxmlformats.org/drawingml/2006/main" noChangeAspect="1"/>
             </wp:cNvGraphicFramePr>
@@ -4320,7 +4518,7 @@
                   <pic:spPr>
                     <a:xfrm>
                       <a:off x="0" y="0"/>
-                      <a:ext cx="5760720" cy="2068862"/>
+                      <a:ext cx="2977503" cy="1761591"/>
                     </a:xfrm>
                     <a:prstGeom prst="rect">
                       <a:avLst/>
@@ -4335,6 +4533,113 @@
     </w:p>
     <w:p>
       <w:pPr>
+        <w:spacing w:after="0"/>
+        <w:rPr>
+          <w:rFonts w:cstheme="minorHAnsi"/>
+          <w:sz w:val="20"/>
+          <w:szCs w:val="20"/>
+        </w:rPr>
+      </w:pPr>
+    </w:p>
+    <w:p>
+      <w:pPr>
+        <w:rPr>
+          <w:rFonts w:cstheme="minorHAnsi"/>
+        </w:rPr>
+      </w:pPr>
+      <w:r>
+        <w:rPr>
+          <w:rFonts w:cstheme="minorHAnsi"/>
+        </w:rPr>
+        <w:t xml:space="preserve">Dzieje się tak </w:t>
+      </w:r>
+      <w:proofErr w:type="spellStart"/>
+      <w:r>
+        <w:rPr>
+          <w:rFonts w:cstheme="minorHAnsi"/>
+        </w:rPr>
+        <w:t>najprowdopodobniej</w:t>
+      </w:r>
+      <w:proofErr w:type="spellEnd"/>
+      <w:r>
+        <w:rPr>
+          <w:rFonts w:cstheme="minorHAnsi"/>
+        </w:rPr>
+        <w:t xml:space="preserve"> dlatego, że ST_TOUCHES nie radzi sobie</w:t>
+      </w:r>
+      <w:r>
+        <w:rPr>
+          <w:rFonts w:cstheme="minorHAnsi"/>
+        </w:rPr>
+        <w:t xml:space="preserve"> dobrze</w:t>
+      </w:r>
+      <w:r>
+        <w:rPr>
+          <w:rFonts w:cstheme="minorHAnsi"/>
+        </w:rPr>
+        <w:t xml:space="preserve"> z typami złożonymi jakimi są </w:t>
+      </w:r>
+      <w:proofErr w:type="spellStart"/>
+      <w:r>
+        <w:rPr>
+          <w:rFonts w:cstheme="minorHAnsi"/>
+        </w:rPr>
+        <w:t>Multipolygons</w:t>
+      </w:r>
+      <w:proofErr w:type="spellEnd"/>
+      <w:r>
+        <w:rPr>
+          <w:rFonts w:cstheme="minorHAnsi"/>
+        </w:rPr>
+        <w:t>, szczególnie tak dużymi</w:t>
+      </w:r>
+      <w:r>
+        <w:rPr>
+          <w:rFonts w:cstheme="minorHAnsi"/>
+        </w:rPr>
+        <w:t>.</w:t>
+      </w:r>
+    </w:p>
+    <w:p>
+      <w:pPr>
+        <w:rPr>
+          <w:rFonts w:cstheme="minorHAnsi"/>
+        </w:rPr>
+      </w:pPr>
+    </w:p>
+    <w:p>
+      <w:pPr>
+        <w:rPr>
+          <w:rFonts w:cstheme="minorHAnsi"/>
+        </w:rPr>
+      </w:pPr>
+    </w:p>
+    <w:p>
+      <w:pPr>
+        <w:pStyle w:val="Nagwek3"/>
+      </w:pPr>
+      <w:r>
+        <w:t xml:space="preserve">Dane </w:t>
+      </w:r>
+      <w:proofErr w:type="spellStart"/>
+      <w:r>
+        <w:t>random_points</w:t>
+      </w:r>
+      <w:proofErr w:type="spellEnd"/>
+      <w:r>
+        <w:t>:</w:t>
+      </w:r>
+    </w:p>
+    <w:p>
+      <w:pPr>
+        <w:pStyle w:val="Nagwek4"/>
+      </w:pPr>
+      <w:r>
+        <w:t>Znajdowanie najbliższych 5 sąsiadów dla każdego punktu</w:t>
+      </w:r>
+    </w:p>
+    <w:p>
+      <w:pPr>
         <w:pStyle w:val="Nagwek1"/>
         <w:rPr>
           <w:rFonts w:asciiTheme="minorHAnsi" w:hAnsiTheme="minorHAnsi" w:cstheme="minorHAnsi"/>
@@ -4346,10 +4651,10 @@
           <w:lang w:eastAsia="pl-PL"/>
         </w:rPr>
         <w:drawing>
-          <wp:inline distT="0" distB="0" distL="0" distR="0" wp14:anchorId="2CB50761" wp14:editId="0D1B47E4">
-            <wp:extent cx="5760720" cy="936439"/>
-            <wp:effectExtent l="0" t="0" r="0" b="0"/>
-            <wp:docPr id="6" name="Obraz 6"/>
+          <wp:inline distT="0" distB="0" distL="0" distR="0" wp14:anchorId="2828F4AB" wp14:editId="463F1558">
+            <wp:extent cx="5760720" cy="2068862"/>
+            <wp:effectExtent l="0" t="0" r="0" b="7620"/>
+            <wp:docPr id="3" name="Obraz 3"/>
             <wp:cNvGraphicFramePr>
               <a:graphicFrameLocks xmlns:a="http://schemas.openxmlformats.org/drawingml/2006/main" noChangeAspect="1"/>
             </wp:cNvGraphicFramePr>
@@ -4369,7 +4674,7 @@
                   <pic:spPr>
                     <a:xfrm>
                       <a:off x="0" y="0"/>
-                      <a:ext cx="5760720" cy="936439"/>
+                      <a:ext cx="5760720" cy="2068862"/>
                     </a:xfrm>
                     <a:prstGeom prst="rect">
                       <a:avLst/>
@@ -4383,16 +4688,22 @@
       </w:r>
     </w:p>
     <w:p>
+      <w:pPr>
+        <w:pStyle w:val="Nagwek1"/>
+        <w:rPr>
+          <w:rFonts w:asciiTheme="minorHAnsi" w:hAnsiTheme="minorHAnsi" w:cstheme="minorHAnsi"/>
+        </w:rPr>
+      </w:pPr>
       <w:r>
         <w:rPr>
           <w:noProof/>
           <w:lang w:eastAsia="pl-PL"/>
         </w:rPr>
         <w:drawing>
-          <wp:inline distT="0" distB="0" distL="0" distR="0" wp14:anchorId="11689D57" wp14:editId="01B16DF8">
-            <wp:extent cx="5760720" cy="2049876"/>
-            <wp:effectExtent l="0" t="0" r="0" b="7620"/>
-            <wp:docPr id="7" name="Obraz 7"/>
+          <wp:inline distT="0" distB="0" distL="0" distR="0" wp14:anchorId="7D22A6E8" wp14:editId="356A1F99">
+            <wp:extent cx="5760720" cy="936439"/>
+            <wp:effectExtent l="0" t="0" r="0" b="0"/>
+            <wp:docPr id="6" name="Obraz 6"/>
             <wp:cNvGraphicFramePr>
               <a:graphicFrameLocks xmlns:a="http://schemas.openxmlformats.org/drawingml/2006/main" noChangeAspect="1"/>
             </wp:cNvGraphicFramePr>
@@ -4412,7 +4723,7 @@
                   <pic:spPr>
                     <a:xfrm>
                       <a:off x="0" y="0"/>
-                      <a:ext cx="5760720" cy="2049876"/>
+                      <a:ext cx="5760720" cy="936439"/>
                     </a:xfrm>
                     <a:prstGeom prst="rect">
                       <a:avLst/>
@@ -4432,10 +4743,10 @@
           <w:lang w:eastAsia="pl-PL"/>
         </w:rPr>
         <w:drawing>
-          <wp:inline distT="0" distB="0" distL="0" distR="0" wp14:anchorId="3E0EADD6" wp14:editId="2C09851D">
-            <wp:extent cx="5760720" cy="1640758"/>
-            <wp:effectExtent l="0" t="0" r="0" b="0"/>
-            <wp:docPr id="8" name="Obraz 8"/>
+          <wp:inline distT="0" distB="0" distL="0" distR="0" wp14:anchorId="434AFA3D" wp14:editId="2E6EBED8">
+            <wp:extent cx="5760720" cy="2049876"/>
+            <wp:effectExtent l="0" t="0" r="0" b="7620"/>
+            <wp:docPr id="7" name="Obraz 7"/>
             <wp:cNvGraphicFramePr>
               <a:graphicFrameLocks xmlns:a="http://schemas.openxmlformats.org/drawingml/2006/main" noChangeAspect="1"/>
             </wp:cNvGraphicFramePr>
@@ -4455,7 +4766,7 @@
                   <pic:spPr>
                     <a:xfrm>
                       <a:off x="0" y="0"/>
-                      <a:ext cx="5760720" cy="1640758"/>
+                      <a:ext cx="5760720" cy="2049876"/>
                     </a:xfrm>
                     <a:prstGeom prst="rect">
                       <a:avLst/>
@@ -4468,34 +4779,17 @@
         </w:drawing>
       </w:r>
     </w:p>
-    <w:p/>
-    <w:p/>
-    <w:p>
-      <w:pPr>
-        <w:pStyle w:val="Nagwek4"/>
-      </w:pPr>
-      <w:r>
-        <w:lastRenderedPageBreak/>
-        <w:t>Wyszukiwanie punktów najbliższych do losowo wygenerowanego punktu</w:t>
-      </w:r>
-    </w:p>
-    <w:p>
-      <w:pPr>
-        <w:pStyle w:val="Nagwek1"/>
-        <w:rPr>
-          <w:rFonts w:asciiTheme="minorHAnsi" w:hAnsiTheme="minorHAnsi" w:cstheme="minorHAnsi"/>
-        </w:rPr>
-      </w:pPr>
+    <w:p>
       <w:r>
         <w:rPr>
           <w:noProof/>
           <w:lang w:eastAsia="pl-PL"/>
         </w:rPr>
         <w:drawing>
-          <wp:inline distT="0" distB="0" distL="0" distR="0" wp14:anchorId="520EADB5" wp14:editId="0211E2D6">
-            <wp:extent cx="5760720" cy="2079273"/>
+          <wp:inline distT="0" distB="0" distL="0" distR="0" wp14:anchorId="699C1F49" wp14:editId="256923EA">
+            <wp:extent cx="5760720" cy="1640758"/>
             <wp:effectExtent l="0" t="0" r="0" b="0"/>
-            <wp:docPr id="18" name="Obraz 18"/>
+            <wp:docPr id="8" name="Obraz 8"/>
             <wp:cNvGraphicFramePr>
               <a:graphicFrameLocks xmlns:a="http://schemas.openxmlformats.org/drawingml/2006/main" noChangeAspect="1"/>
             </wp:cNvGraphicFramePr>
@@ -4515,7 +4809,7 @@
                   <pic:spPr>
                     <a:xfrm>
                       <a:off x="0" y="0"/>
-                      <a:ext cx="5760720" cy="2079273"/>
+                      <a:ext cx="5760720" cy="1640758"/>
                     </a:xfrm>
                     <a:prstGeom prst="rect">
                       <a:avLst/>
@@ -4528,17 +4822,33 @@
         </w:drawing>
       </w:r>
     </w:p>
-    <w:p>
+    <w:p/>
+    <w:p>
+      <w:pPr>
+        <w:pStyle w:val="Nagwek4"/>
+      </w:pPr>
+      <w:r>
+        <w:lastRenderedPageBreak/>
+        <w:t>Wyszukiwanie punktów najbliższych do losowo wygenerowanego punktu</w:t>
+      </w:r>
+    </w:p>
+    <w:p>
+      <w:pPr>
+        <w:pStyle w:val="Nagwek1"/>
+        <w:rPr>
+          <w:rFonts w:asciiTheme="minorHAnsi" w:hAnsiTheme="minorHAnsi" w:cstheme="minorHAnsi"/>
+        </w:rPr>
+      </w:pPr>
       <w:r>
         <w:rPr>
           <w:noProof/>
           <w:lang w:eastAsia="pl-PL"/>
         </w:rPr>
         <w:drawing>
-          <wp:inline distT="0" distB="0" distL="0" distR="0" wp14:anchorId="06B98671" wp14:editId="04F10CAB">
-            <wp:extent cx="5760720" cy="890505"/>
-            <wp:effectExtent l="0" t="0" r="0" b="5080"/>
-            <wp:docPr id="19" name="Obraz 19"/>
+          <wp:inline distT="0" distB="0" distL="0" distR="0" wp14:anchorId="4D938D2B" wp14:editId="309B7733">
+            <wp:extent cx="5760720" cy="2079273"/>
+            <wp:effectExtent l="0" t="0" r="0" b="0"/>
+            <wp:docPr id="18" name="Obraz 18"/>
             <wp:cNvGraphicFramePr>
               <a:graphicFrameLocks xmlns:a="http://schemas.openxmlformats.org/drawingml/2006/main" noChangeAspect="1"/>
             </wp:cNvGraphicFramePr>
@@ -4558,7 +4868,7 @@
                   <pic:spPr>
                     <a:xfrm>
                       <a:off x="0" y="0"/>
-                      <a:ext cx="5760720" cy="890505"/>
+                      <a:ext cx="5760720" cy="2079273"/>
                     </a:xfrm>
                     <a:prstGeom prst="rect">
                       <a:avLst/>
@@ -4572,24 +4882,16 @@
       </w:r>
     </w:p>
     <w:p>
-      <w:pPr>
-        <w:pStyle w:val="Nagwek1"/>
-        <w:rPr>
-          <w:rFonts w:asciiTheme="minorHAnsi" w:hAnsiTheme="minorHAnsi" w:cstheme="minorHAnsi"/>
-          <w:b w:val="0"/>
-        </w:rPr>
-      </w:pPr>
-      <w:bookmarkStart w:id="0" w:name="_GoBack"/>
       <w:r>
         <w:rPr>
           <w:noProof/>
           <w:lang w:eastAsia="pl-PL"/>
         </w:rPr>
         <w:drawing>
-          <wp:inline distT="0" distB="0" distL="0" distR="0" wp14:anchorId="31EDE299" wp14:editId="2D121F31">
-            <wp:extent cx="5759532" cy="1935677"/>
-            <wp:effectExtent l="0" t="0" r="0" b="7620"/>
-            <wp:docPr id="21" name="Obraz 21"/>
+          <wp:inline distT="0" distB="0" distL="0" distR="0" wp14:anchorId="5738AB6E" wp14:editId="341574E0">
+            <wp:extent cx="5760720" cy="890505"/>
+            <wp:effectExtent l="0" t="0" r="0" b="5080"/>
+            <wp:docPr id="19" name="Obraz 19"/>
             <wp:cNvGraphicFramePr>
               <a:graphicFrameLocks xmlns:a="http://schemas.openxmlformats.org/drawingml/2006/main" noChangeAspect="1"/>
             </wp:cNvGraphicFramePr>
@@ -4609,7 +4911,7 @@
                   <pic:spPr>
                     <a:xfrm>
                       <a:off x="0" y="0"/>
-                      <a:ext cx="5760720" cy="1936076"/>
+                      <a:ext cx="5760720" cy="890505"/>
                     </a:xfrm>
                     <a:prstGeom prst="rect">
                       <a:avLst/>
@@ -4621,19 +4923,25 @@
           </wp:inline>
         </w:drawing>
       </w:r>
-      <w:bookmarkEnd w:id="0"/>
-    </w:p>
-    <w:p>
+    </w:p>
+    <w:p>
+      <w:pPr>
+        <w:pStyle w:val="Nagwek1"/>
+        <w:rPr>
+          <w:rFonts w:asciiTheme="minorHAnsi" w:hAnsiTheme="minorHAnsi" w:cstheme="minorHAnsi"/>
+          <w:b w:val="0"/>
+        </w:rPr>
+      </w:pPr>
       <w:r>
         <w:rPr>
           <w:noProof/>
           <w:lang w:eastAsia="pl-PL"/>
         </w:rPr>
         <w:drawing>
-          <wp:inline distT="0" distB="0" distL="0" distR="0" wp14:anchorId="5A05191B" wp14:editId="27B22F42">
-            <wp:extent cx="5754501" cy="1721922"/>
-            <wp:effectExtent l="0" t="0" r="0" b="0"/>
-            <wp:docPr id="24" name="Obraz 24"/>
+          <wp:inline distT="0" distB="0" distL="0" distR="0" wp14:anchorId="36318E04" wp14:editId="262204B9">
+            <wp:extent cx="5759532" cy="1935677"/>
+            <wp:effectExtent l="0" t="0" r="0" b="7620"/>
+            <wp:docPr id="21" name="Obraz 21"/>
             <wp:cNvGraphicFramePr>
               <a:graphicFrameLocks xmlns:a="http://schemas.openxmlformats.org/drawingml/2006/main" noChangeAspect="1"/>
             </wp:cNvGraphicFramePr>
@@ -4653,7 +4961,7 @@
                   <pic:spPr>
                     <a:xfrm>
                       <a:off x="0" y="0"/>
-                      <a:ext cx="5760720" cy="1723783"/>
+                      <a:ext cx="5760720" cy="1936076"/>
                     </a:xfrm>
                     <a:prstGeom prst="rect">
                       <a:avLst/>
@@ -4673,10 +4981,10 @@
           <w:lang w:eastAsia="pl-PL"/>
         </w:rPr>
         <w:drawing>
-          <wp:inline distT="0" distB="0" distL="0" distR="0" wp14:anchorId="4405B23E" wp14:editId="0E2A6DCC">
-            <wp:extent cx="5760720" cy="1183869"/>
+          <wp:inline distT="0" distB="0" distL="0" distR="0" wp14:anchorId="021BFBD0" wp14:editId="0697FC6F">
+            <wp:extent cx="5754501" cy="1721922"/>
             <wp:effectExtent l="0" t="0" r="0" b="0"/>
-            <wp:docPr id="23" name="Obraz 23"/>
+            <wp:docPr id="24" name="Obraz 24"/>
             <wp:cNvGraphicFramePr>
               <a:graphicFrameLocks xmlns:a="http://schemas.openxmlformats.org/drawingml/2006/main" noChangeAspect="1"/>
             </wp:cNvGraphicFramePr>
@@ -4696,6 +5004,49 @@
                   <pic:spPr>
                     <a:xfrm>
                       <a:off x="0" y="0"/>
+                      <a:ext cx="5760720" cy="1723783"/>
+                    </a:xfrm>
+                    <a:prstGeom prst="rect">
+                      <a:avLst/>
+                    </a:prstGeom>
+                  </pic:spPr>
+                </pic:pic>
+              </a:graphicData>
+            </a:graphic>
+          </wp:inline>
+        </w:drawing>
+      </w:r>
+    </w:p>
+    <w:p>
+      <w:r>
+        <w:rPr>
+          <w:noProof/>
+          <w:lang w:eastAsia="pl-PL"/>
+        </w:rPr>
+        <w:drawing>
+          <wp:inline distT="0" distB="0" distL="0" distR="0" wp14:anchorId="0FBBE5B4" wp14:editId="3667D76A">
+            <wp:extent cx="5760720" cy="1183869"/>
+            <wp:effectExtent l="0" t="0" r="0" b="0"/>
+            <wp:docPr id="23" name="Obraz 23"/>
+            <wp:cNvGraphicFramePr>
+              <a:graphicFrameLocks xmlns:a="http://schemas.openxmlformats.org/drawingml/2006/main" noChangeAspect="1"/>
+            </wp:cNvGraphicFramePr>
+            <a:graphic xmlns:a="http://schemas.openxmlformats.org/drawingml/2006/main">
+              <a:graphicData uri="http://schemas.openxmlformats.org/drawingml/2006/picture">
+                <pic:pic xmlns:pic="http://schemas.openxmlformats.org/drawingml/2006/picture">
+                  <pic:nvPicPr>
+                    <pic:cNvPr id="0" name=""/>
+                    <pic:cNvPicPr/>
+                  </pic:nvPicPr>
+                  <pic:blipFill>
+                    <a:blip r:embed="rId22"/>
+                    <a:stretch>
+                      <a:fillRect/>
+                    </a:stretch>
+                  </pic:blipFill>
+                  <pic:spPr>
+                    <a:xfrm>
+                      <a:off x="0" y="0"/>
                       <a:ext cx="5760720" cy="1183869"/>
                     </a:xfrm>
                     <a:prstGeom prst="rect">
@@ -4945,7 +5296,9 @@
     <w:sectPr>
       <w:pgSz w:w="11906" w:h="16838"/>
       <w:pgMar w:top="1417" w:right="1417" w:bottom="1417" w:left="1417" w:header="708" w:footer="708" w:gutter="0"/>
+      <w:pgNumType w:start="0"/>
       <w:cols w:space="708"/>
+      <w:titlePg/>
       <w:docGrid w:linePitch="360"/>
     </w:sectPr>
   </w:body>
@@ -6383,6 +6736,31 @@
       <w:color w:val="32515C" w:themeColor="accent1" w:themeShade="7F"/>
     </w:rPr>
   </w:style>
+  <w:style w:type="paragraph" w:styleId="Bezodstpw">
+    <w:name w:val="No Spacing"/>
+    <w:link w:val="BezodstpwZnak"/>
+    <w:uiPriority w:val="1"/>
+    <w:qFormat/>
+    <w:rsid w:val="003103EB"/>
+    <w:pPr>
+      <w:spacing w:after="0" w:line="240" w:lineRule="auto"/>
+    </w:pPr>
+    <w:rPr>
+      <w:rFonts w:eastAsiaTheme="minorEastAsia"/>
+      <w:lang w:eastAsia="pl-PL"/>
+    </w:rPr>
+  </w:style>
+  <w:style w:type="character" w:customStyle="1" w:styleId="BezodstpwZnak">
+    <w:name w:val="Bez odstępów Znak"/>
+    <w:basedOn w:val="Domylnaczcionkaakapitu"/>
+    <w:link w:val="Bezodstpw"/>
+    <w:uiPriority w:val="1"/>
+    <w:rsid w:val="003103EB"/>
+    <w:rPr>
+      <w:rFonts w:eastAsiaTheme="minorEastAsia"/>
+      <w:lang w:eastAsia="pl-PL"/>
+    </w:rPr>
+  </w:style>
 </w:styles>
 </file>
 
@@ -6861,7 +7239,740 @@
       <w:color w:val="32515C" w:themeColor="accent1" w:themeShade="7F"/>
     </w:rPr>
   </w:style>
+  <w:style w:type="paragraph" w:styleId="Bezodstpw">
+    <w:name w:val="No Spacing"/>
+    <w:link w:val="BezodstpwZnak"/>
+    <w:uiPriority w:val="1"/>
+    <w:qFormat/>
+    <w:rsid w:val="003103EB"/>
+    <w:pPr>
+      <w:spacing w:after="0" w:line="240" w:lineRule="auto"/>
+    </w:pPr>
+    <w:rPr>
+      <w:rFonts w:eastAsiaTheme="minorEastAsia"/>
+      <w:lang w:eastAsia="pl-PL"/>
+    </w:rPr>
+  </w:style>
+  <w:style w:type="character" w:customStyle="1" w:styleId="BezodstpwZnak">
+    <w:name w:val="Bez odstępów Znak"/>
+    <w:basedOn w:val="Domylnaczcionkaakapitu"/>
+    <w:link w:val="Bezodstpw"/>
+    <w:uiPriority w:val="1"/>
+    <w:rsid w:val="003103EB"/>
+    <w:rPr>
+      <w:rFonts w:eastAsiaTheme="minorEastAsia"/>
+      <w:lang w:eastAsia="pl-PL"/>
+    </w:rPr>
+  </w:style>
 </w:styles>
+</file>
+
+<file path=word/glossary/document.xml><?xml version="1.0" encoding="utf-8"?>
+<w:glossaryDocument xmlns:wpc="http://schemas.microsoft.com/office/word/2010/wordprocessingCanvas" xmlns:mc="http://schemas.openxmlformats.org/markup-compatibility/2006" xmlns:o="urn:schemas-microsoft-com:office:office" xmlns:r="http://schemas.openxmlformats.org/officeDocument/2006/relationships" xmlns:m="http://schemas.openxmlformats.org/officeDocument/2006/math" xmlns:v="urn:schemas-microsoft-com:vml" xmlns:wp14="http://schemas.microsoft.com/office/word/2010/wordprocessingDrawing" xmlns:wp="http://schemas.openxmlformats.org/drawingml/2006/wordprocessingDrawing" xmlns:w10="urn:schemas-microsoft-com:office:word" xmlns:w="http://schemas.openxmlformats.org/wordprocessingml/2006/main" xmlns:w14="http://schemas.microsoft.com/office/word/2010/wordml" xmlns:wpg="http://schemas.microsoft.com/office/word/2010/wordprocessingGroup" xmlns:wpi="http://schemas.microsoft.com/office/word/2010/wordprocessingInk" xmlns:wne="http://schemas.microsoft.com/office/word/2006/wordml" xmlns:wps="http://schemas.microsoft.com/office/word/2010/wordprocessingShape" mc:Ignorable="w14 wp14">
+  <w:docParts>
+    <w:docPart>
+      <w:docPartPr>
+        <w:name w:val="131B2641050041E29AE4CAB933D72734"/>
+        <w:category>
+          <w:name w:val="Ogólne"/>
+          <w:gallery w:val="placeholder"/>
+        </w:category>
+        <w:types>
+          <w:type w:val="bbPlcHdr"/>
+        </w:types>
+        <w:behaviors>
+          <w:behavior w:val="content"/>
+        </w:behaviors>
+        <w:guid w:val="{635EE077-8B24-4AB7-BE8B-9CE1F15223A1}"/>
+      </w:docPartPr>
+      <w:docPartBody>
+        <w:p>
+          <w:pPr>
+            <w:pStyle w:val="131B2641050041E29AE4CAB933D72734"/>
+          </w:pPr>
+          <w:r>
+            <w:rPr>
+              <w:rFonts w:asciiTheme="majorHAnsi" w:eastAsiaTheme="majorEastAsia" w:hAnsiTheme="majorHAnsi" w:cstheme="majorBidi"/>
+              <w:caps/>
+            </w:rPr>
+            <w:t>[Wpisz nazwę firmy]</w:t>
+          </w:r>
+        </w:p>
+      </w:docPartBody>
+    </w:docPart>
+    <w:docPart>
+      <w:docPartPr>
+        <w:name w:val="9734DD7D47534711AECAB875016499E8"/>
+        <w:category>
+          <w:name w:val="Ogólne"/>
+          <w:gallery w:val="placeholder"/>
+        </w:category>
+        <w:types>
+          <w:type w:val="bbPlcHdr"/>
+        </w:types>
+        <w:behaviors>
+          <w:behavior w:val="content"/>
+        </w:behaviors>
+        <w:guid w:val="{0E7A5CAF-8EBF-498E-AD3C-44CF503EF127}"/>
+      </w:docPartPr>
+      <w:docPartBody>
+        <w:p>
+          <w:pPr>
+            <w:pStyle w:val="9734DD7D47534711AECAB875016499E8"/>
+          </w:pPr>
+          <w:r>
+            <w:rPr>
+              <w:rFonts w:asciiTheme="majorHAnsi" w:eastAsiaTheme="majorEastAsia" w:hAnsiTheme="majorHAnsi" w:cstheme="majorBidi"/>
+              <w:sz w:val="80"/>
+              <w:szCs w:val="80"/>
+            </w:rPr>
+            <w:t>[Wpisz tytuł dokumentu]</w:t>
+          </w:r>
+        </w:p>
+      </w:docPartBody>
+    </w:docPart>
+    <w:docPart>
+      <w:docPartPr>
+        <w:name w:val="7BCA80C105AD4247809DF5DA68A15119"/>
+        <w:category>
+          <w:name w:val="Ogólne"/>
+          <w:gallery w:val="placeholder"/>
+        </w:category>
+        <w:types>
+          <w:type w:val="bbPlcHdr"/>
+        </w:types>
+        <w:behaviors>
+          <w:behavior w:val="content"/>
+        </w:behaviors>
+        <w:guid w:val="{CB357FBC-B740-46A7-AA94-D1A62F024A85}"/>
+      </w:docPartPr>
+      <w:docPartBody>
+        <w:p>
+          <w:pPr>
+            <w:pStyle w:val="7BCA80C105AD4247809DF5DA68A15119"/>
+          </w:pPr>
+          <w:r>
+            <w:rPr>
+              <w:rFonts w:asciiTheme="majorHAnsi" w:eastAsiaTheme="majorEastAsia" w:hAnsiTheme="majorHAnsi" w:cstheme="majorBidi"/>
+              <w:sz w:val="44"/>
+              <w:szCs w:val="44"/>
+            </w:rPr>
+            <w:t>[Wpisz podtytuł dokumentu]</w:t>
+          </w:r>
+        </w:p>
+      </w:docPartBody>
+    </w:docPart>
+    <w:docPart>
+      <w:docPartPr>
+        <w:name w:val="68634341955544738713E3D3BEB1D3AF"/>
+        <w:category>
+          <w:name w:val="Ogólne"/>
+          <w:gallery w:val="placeholder"/>
+        </w:category>
+        <w:types>
+          <w:type w:val="bbPlcHdr"/>
+        </w:types>
+        <w:behaviors>
+          <w:behavior w:val="content"/>
+        </w:behaviors>
+        <w:guid w:val="{EB6C4547-C805-4FE6-8179-1CBCDE241ED1}"/>
+      </w:docPartPr>
+      <w:docPartBody>
+        <w:p>
+          <w:pPr>
+            <w:pStyle w:val="68634341955544738713E3D3BEB1D3AF"/>
+          </w:pPr>
+          <w:r>
+            <w:rPr>
+              <w:b/>
+              <w:bCs/>
+            </w:rPr>
+            <w:t>[Wpisz imię i nazwisko autora]</w:t>
+          </w:r>
+        </w:p>
+      </w:docPartBody>
+    </w:docPart>
+    <w:docPart>
+      <w:docPartPr>
+        <w:name w:val="A64F198B28234E1FB1A34EDAB34A9A3A"/>
+        <w:category>
+          <w:name w:val="Ogólne"/>
+          <w:gallery w:val="placeholder"/>
+        </w:category>
+        <w:types>
+          <w:type w:val="bbPlcHdr"/>
+        </w:types>
+        <w:behaviors>
+          <w:behavior w:val="content"/>
+        </w:behaviors>
+        <w:guid w:val="{DACC66A8-8BF1-49CD-844A-489573A00075}"/>
+      </w:docPartPr>
+      <w:docPartBody>
+        <w:p>
+          <w:pPr>
+            <w:pStyle w:val="A64F198B28234E1FB1A34EDAB34A9A3A"/>
+          </w:pPr>
+          <w:r>
+            <w:rPr>
+              <w:b/>
+              <w:bCs/>
+            </w:rPr>
+            <w:t>[Wybierz datę]</w:t>
+          </w:r>
+        </w:p>
+      </w:docPartBody>
+    </w:docPart>
+  </w:docParts>
+</w:glossaryDocument>
+</file>
+
+<file path=word/glossary/fontTable.xml><?xml version="1.0" encoding="utf-8"?>
+<w:fonts xmlns:mc="http://schemas.openxmlformats.org/markup-compatibility/2006" xmlns:r="http://schemas.openxmlformats.org/officeDocument/2006/relationships" xmlns:w="http://schemas.openxmlformats.org/wordprocessingml/2006/main" xmlns:w14="http://schemas.microsoft.com/office/word/2010/wordml" mc:Ignorable="w14">
+  <w:font w:name="Symbol">
+    <w:panose1 w:val="05050102010706020507"/>
+    <w:charset w:val="02"/>
+    <w:family w:val="roman"/>
+    <w:pitch w:val="variable"/>
+    <w:sig w:usb0="00000000" w:usb1="10000000" w:usb2="00000000" w:usb3="00000000" w:csb0="80000000" w:csb1="00000000"/>
+  </w:font>
+  <w:font w:name="Times New Roman">
+    <w:panose1 w:val="02020603050405020304"/>
+    <w:charset w:val="EE"/>
+    <w:family w:val="roman"/>
+    <w:pitch w:val="variable"/>
+    <w:sig w:usb0="E0002EFF" w:usb1="C0007843" w:usb2="00000009" w:usb3="00000000" w:csb0="000001FF" w:csb1="00000000"/>
+  </w:font>
+  <w:font w:name="Courier New">
+    <w:panose1 w:val="02070309020205020404"/>
+    <w:charset w:val="EE"/>
+    <w:family w:val="modern"/>
+    <w:pitch w:val="fixed"/>
+    <w:sig w:usb0="E0002AFF" w:usb1="C0007843" w:usb2="00000009" w:usb3="00000000" w:csb0="000001FF" w:csb1="00000000"/>
+  </w:font>
+  <w:font w:name="Wingdings">
+    <w:panose1 w:val="05000000000000000000"/>
+    <w:charset w:val="02"/>
+    <w:family w:val="auto"/>
+    <w:pitch w:val="variable"/>
+    <w:sig w:usb0="00000000" w:usb1="10000000" w:usb2="00000000" w:usb3="00000000" w:csb0="80000000" w:csb1="00000000"/>
+  </w:font>
+  <w:font w:name="Arial">
+    <w:panose1 w:val="020B0604020202020204"/>
+    <w:charset w:val="EE"/>
+    <w:family w:val="swiss"/>
+    <w:pitch w:val="variable"/>
+    <w:sig w:usb0="E0002AFF" w:usb1="C0007843" w:usb2="00000009" w:usb3="00000000" w:csb0="000001FF" w:csb1="00000000"/>
+  </w:font>
+  <w:font w:name="Franklin Gothic Book">
+    <w:panose1 w:val="020B0503020102020204"/>
+    <w:charset w:val="EE"/>
+    <w:family w:val="swiss"/>
+    <w:pitch w:val="variable"/>
+    <w:sig w:usb0="00000287" w:usb1="00000000" w:usb2="00000000" w:usb3="00000000" w:csb0="0000009F" w:csb1="00000000"/>
+  </w:font>
+  <w:font w:name="Tahoma">
+    <w:panose1 w:val="020B0604030504040204"/>
+    <w:charset w:val="00"/>
+    <w:family w:val="swiss"/>
+    <w:notTrueType/>
+    <w:pitch w:val="variable"/>
+    <w:sig w:usb0="00000003" w:usb1="00000000" w:usb2="00000000" w:usb3="00000000" w:csb0="00000001" w:csb1="00000000"/>
+  </w:font>
+  <w:font w:name="Helvetica">
+    <w:panose1 w:val="020B0604020202020204"/>
+    <w:charset w:val="EE"/>
+    <w:family w:val="swiss"/>
+    <w:pitch w:val="variable"/>
+    <w:sig w:usb0="E0002AFF" w:usb1="C0007843" w:usb2="00000009" w:usb3="00000000" w:csb0="000001FF" w:csb1="00000000"/>
+  </w:font>
+  <w:font w:name="Calibri">
+    <w:panose1 w:val="020F0502020204030204"/>
+    <w:charset w:val="EE"/>
+    <w:family w:val="swiss"/>
+    <w:pitch w:val="variable"/>
+    <w:sig w:usb0="E00002FF" w:usb1="4000ACFF" w:usb2="00000001" w:usb3="00000000" w:csb0="0000019F" w:csb1="00000000"/>
+  </w:font>
+  <w:font w:name="Cambria">
+    <w:panose1 w:val="02040503050406030204"/>
+    <w:charset w:val="EE"/>
+    <w:family w:val="roman"/>
+    <w:pitch w:val="variable"/>
+    <w:sig w:usb0="E00002FF" w:usb1="400004FF" w:usb2="00000000" w:usb3="00000000" w:csb0="0000019F" w:csb1="00000000"/>
+  </w:font>
+</w:fonts>
+</file>
+
+<file path=word/glossary/settings.xml><?xml version="1.0" encoding="utf-8"?>
+<w:settings xmlns:mc="http://schemas.openxmlformats.org/markup-compatibility/2006" xmlns:o="urn:schemas-microsoft-com:office:office" xmlns:r="http://schemas.openxmlformats.org/officeDocument/2006/relationships" xmlns:m="http://schemas.openxmlformats.org/officeDocument/2006/math" xmlns:v="urn:schemas-microsoft-com:vml" xmlns:w10="urn:schemas-microsoft-com:office:word" xmlns:w="http://schemas.openxmlformats.org/wordprocessingml/2006/main" xmlns:w14="http://schemas.microsoft.com/office/word/2010/wordml" xmlns:sl="http://schemas.openxmlformats.org/schemaLibrary/2006/main" mc:Ignorable="w14">
+  <w:view w:val="normal"/>
+  <w:defaultTabStop w:val="708"/>
+  <w:hyphenationZone w:val="425"/>
+  <w:characterSpacingControl w:val="doNotCompress"/>
+  <w:compat>
+    <w:useFELayout/>
+    <w:compatSetting w:name="compatibilityMode" w:uri="http://schemas.microsoft.com/office/word" w:val="14"/>
+    <w:compatSetting w:name="overrideTableStyleFontSizeAndJustification" w:uri="http://schemas.microsoft.com/office/word" w:val="1"/>
+    <w:compatSetting w:name="enableOpenTypeFeatures" w:uri="http://schemas.microsoft.com/office/word" w:val="1"/>
+    <w:compatSetting w:name="doNotFlipMirrorIndents" w:uri="http://schemas.microsoft.com/office/word" w:val="1"/>
+  </w:compat>
+  <w:rsids>
+    <w:rsidRoot w:val="001E7D61"/>
+    <w:rsid w:val="001E7D61"/>
+    <w:rsid w:val="007F2174"/>
+  </w:rsids>
+  <m:mathPr>
+    <m:mathFont m:val="Cambria Math"/>
+    <m:brkBin m:val="before"/>
+    <m:brkBinSub m:val="--"/>
+    <m:smallFrac m:val="0"/>
+    <m:dispDef/>
+    <m:lMargin m:val="0"/>
+    <m:rMargin m:val="0"/>
+    <m:defJc m:val="centerGroup"/>
+    <m:wrapIndent m:val="1440"/>
+    <m:intLim m:val="subSup"/>
+    <m:naryLim m:val="undOvr"/>
+  </m:mathPr>
+  <w:themeFontLang w:val="pl-PL"/>
+  <w:clrSchemeMapping w:bg1="light1" w:t1="dark1" w:bg2="light2" w:t2="dark2" w:accent1="accent1" w:accent2="accent2" w:accent3="accent3" w:accent4="accent4" w:accent5="accent5" w:accent6="accent6" w:hyperlink="hyperlink" w:followedHyperlink="followedHyperlink"/>
+  <w:decimalSymbol w:val=","/>
+  <w:listSeparator w:val=";"/>
+</w:settings>
+</file>
+
+<file path=word/glossary/styles.xml><?xml version="1.0" encoding="utf-8"?>
+<w:styles xmlns:mc="http://schemas.openxmlformats.org/markup-compatibility/2006" xmlns:r="http://schemas.openxmlformats.org/officeDocument/2006/relationships" xmlns:w="http://schemas.openxmlformats.org/wordprocessingml/2006/main" xmlns:w14="http://schemas.microsoft.com/office/word/2010/wordml" mc:Ignorable="w14">
+  <w:docDefaults>
+    <w:rPrDefault>
+      <w:rPr>
+        <w:rFonts w:asciiTheme="minorHAnsi" w:eastAsiaTheme="minorEastAsia" w:hAnsiTheme="minorHAnsi" w:cstheme="minorBidi"/>
+        <w:sz w:val="22"/>
+        <w:szCs w:val="22"/>
+        <w:lang w:val="pl-PL" w:eastAsia="pl-PL" w:bidi="ar-SA"/>
+      </w:rPr>
+    </w:rPrDefault>
+    <w:pPrDefault>
+      <w:pPr>
+        <w:spacing w:after="200" w:line="276" w:lineRule="auto"/>
+      </w:pPr>
+    </w:pPrDefault>
+  </w:docDefaults>
+  <w:latentStyles w:defLockedState="0" w:defUIPriority="99" w:defSemiHidden="1" w:defUnhideWhenUsed="1" w:defQFormat="0" w:count="267">
+    <w:lsdException w:name="Normal" w:semiHidden="0" w:uiPriority="0" w:unhideWhenUsed="0" w:qFormat="1"/>
+    <w:lsdException w:name="heading 1" w:semiHidden="0" w:uiPriority="9" w:unhideWhenUsed="0" w:qFormat="1"/>
+    <w:lsdException w:name="heading 2" w:uiPriority="9" w:qFormat="1"/>
+    <w:lsdException w:name="heading 3" w:uiPriority="9" w:qFormat="1"/>
+    <w:lsdException w:name="heading 4" w:uiPriority="9" w:qFormat="1"/>
+    <w:lsdException w:name="heading 5" w:uiPriority="9" w:qFormat="1"/>
+    <w:lsdException w:name="heading 6" w:uiPriority="9" w:qFormat="1"/>
+    <w:lsdException w:name="heading 7" w:uiPriority="9" w:qFormat="1"/>
+    <w:lsdException w:name="heading 8" w:uiPriority="9" w:qFormat="1"/>
+    <w:lsdException w:name="heading 9" w:uiPriority="9" w:qFormat="1"/>
+    <w:lsdException w:name="toc 1" w:uiPriority="39"/>
+    <w:lsdException w:name="toc 2" w:uiPriority="39"/>
+    <w:lsdException w:name="toc 3" w:uiPriority="39"/>
+    <w:lsdException w:name="toc 4" w:uiPriority="39"/>
+    <w:lsdException w:name="toc 5" w:uiPriority="39"/>
+    <w:lsdException w:name="toc 6" w:uiPriority="39"/>
+    <w:lsdException w:name="toc 7" w:uiPriority="39"/>
+    <w:lsdException w:name="toc 8" w:uiPriority="39"/>
+    <w:lsdException w:name="toc 9" w:uiPriority="39"/>
+    <w:lsdException w:name="caption" w:uiPriority="35" w:qFormat="1"/>
+    <w:lsdException w:name="Title" w:semiHidden="0" w:uiPriority="10" w:unhideWhenUsed="0" w:qFormat="1"/>
+    <w:lsdException w:name="Default Paragraph Font" w:uiPriority="1"/>
+    <w:lsdException w:name="Subtitle" w:semiHidden="0" w:uiPriority="11" w:unhideWhenUsed="0" w:qFormat="1"/>
+    <w:lsdException w:name="Strong" w:semiHidden="0" w:uiPriority="22" w:unhideWhenUsed="0" w:qFormat="1"/>
+    <w:lsdException w:name="Emphasis" w:semiHidden="0" w:uiPriority="20" w:unhideWhenUsed="0" w:qFormat="1"/>
+    <w:lsdException w:name="Table Grid" w:semiHidden="0" w:uiPriority="59" w:unhideWhenUsed="0"/>
+    <w:lsdException w:name="Placeholder Text" w:unhideWhenUsed="0"/>
+    <w:lsdException w:name="No Spacing" w:semiHidden="0" w:uiPriority="1" w:unhideWhenUsed="0" w:qFormat="1"/>
+    <w:lsdException w:name="Light Shading" w:semiHidden="0" w:uiPriority="60" w:unhideWhenUsed="0"/>
+    <w:lsdException w:name="Light List" w:semiHidden="0" w:uiPriority="61" w:unhideWhenUsed="0"/>
+    <w:lsdException w:name="Light Grid" w:semiHidden="0" w:uiPriority="62" w:unhideWhenUsed="0"/>
+    <w:lsdException w:name="Medium Shading 1" w:semiHidden="0" w:uiPriority="63" w:unhideWhenUsed="0"/>
+    <w:lsdException w:name="Medium Shading 2" w:semiHidden="0" w:uiPriority="64" w:unhideWhenUsed="0"/>
+    <w:lsdException w:name="Medium List 1" w:semiHidden="0" w:uiPriority="65" w:unhideWhenUsed="0"/>
+    <w:lsdException w:name="Medium List 2" w:semiHidden="0" w:uiPriority="66" w:unhideWhenUsed="0"/>
+    <w:lsdException w:name="Medium Grid 1" w:semiHidden="0" w:uiPriority="67" w:unhideWhenUsed="0"/>
+    <w:lsdException w:name="Medium Grid 2" w:semiHidden="0" w:uiPriority="68" w:unhideWhenUsed="0"/>
+    <w:lsdException w:name="Medium Grid 3" w:semiHidden="0" w:uiPriority="69" w:unhideWhenUsed="0"/>
+    <w:lsdException w:name="Dark List" w:semiHidden="0" w:uiPriority="70" w:unhideWhenUsed="0"/>
+    <w:lsdException w:name="Colorful Shading" w:semiHidden="0" w:uiPriority="71" w:unhideWhenUsed="0"/>
+    <w:lsdException w:name="Colorful List" w:semiHidden="0" w:uiPriority="72" w:unhideWhenUsed="0"/>
+    <w:lsdException w:name="Colorful Grid" w:semiHidden="0" w:uiPriority="73" w:unhideWhenUsed="0"/>
+    <w:lsdException w:name="Light Shading Accent 1" w:semiHidden="0" w:uiPriority="60" w:unhideWhenUsed="0"/>
+    <w:lsdException w:name="Light List Accent 1" w:semiHidden="0" w:uiPriority="61" w:unhideWhenUsed="0"/>
+    <w:lsdException w:name="Light Grid Accent 1" w:semiHidden="0" w:uiPriority="62" w:unhideWhenUsed="0"/>
+    <w:lsdException w:name="Medium Shading 1 Accent 1" w:semiHidden="0" w:uiPriority="63" w:unhideWhenUsed="0"/>
+    <w:lsdException w:name="Medium Shading 2 Accent 1" w:semiHidden="0" w:uiPriority="64" w:unhideWhenUsed="0"/>
+    <w:lsdException w:name="Medium List 1 Accent 1" w:semiHidden="0" w:uiPriority="65" w:unhideWhenUsed="0"/>
+    <w:lsdException w:name="Revision" w:unhideWhenUsed="0"/>
+    <w:lsdException w:name="List Paragraph" w:semiHidden="0" w:uiPriority="34" w:unhideWhenUsed="0" w:qFormat="1"/>
+    <w:lsdException w:name="Quote" w:semiHidden="0" w:uiPriority="29" w:unhideWhenUsed="0" w:qFormat="1"/>
+    <w:lsdException w:name="Intense Quote" w:semiHidden="0" w:uiPriority="30" w:unhideWhenUsed="0" w:qFormat="1"/>
+    <w:lsdException w:name="Medium List 2 Accent 1" w:semiHidden="0" w:uiPriority="66" w:unhideWhenUsed="0"/>
+    <w:lsdException w:name="Medium Grid 1 Accent 1" w:semiHidden="0" w:uiPriority="67" w:unhideWhenUsed="0"/>
+    <w:lsdException w:name="Medium Grid 2 Accent 1" w:semiHidden="0" w:uiPriority="68" w:unhideWhenUsed="0"/>
+    <w:lsdException w:name="Medium Grid 3 Accent 1" w:semiHidden="0" w:uiPriority="69" w:unhideWhenUsed="0"/>
+    <w:lsdException w:name="Dark List Accent 1" w:semiHidden="0" w:uiPriority="70" w:unhideWhenUsed="0"/>
+    <w:lsdException w:name="Colorful Shading Accent 1" w:semiHidden="0" w:uiPriority="71" w:unhideWhenUsed="0"/>
+    <w:lsdException w:name="Colorful List Accent 1" w:semiHidden="0" w:uiPriority="72" w:unhideWhenUsed="0"/>
+    <w:lsdException w:name="Colorful Grid Accent 1" w:semiHidden="0" w:uiPriority="73" w:unhideWhenUsed="0"/>
+    <w:lsdException w:name="Light Shading Accent 2" w:semiHidden="0" w:uiPriority="60" w:unhideWhenUsed="0"/>
+    <w:lsdException w:name="Light List Accent 2" w:semiHidden="0" w:uiPriority="61" w:unhideWhenUsed="0"/>
+    <w:lsdException w:name="Light Grid Accent 2" w:semiHidden="0" w:uiPriority="62" w:unhideWhenUsed="0"/>
+    <w:lsdException w:name="Medium Shading 1 Accent 2" w:semiHidden="0" w:uiPriority="63" w:unhideWhenUsed="0"/>
+    <w:lsdException w:name="Medium Shading 2 Accent 2" w:semiHidden="0" w:uiPriority="64" w:unhideWhenUsed="0"/>
+    <w:lsdException w:name="Medium List 1 Accent 2" w:semiHidden="0" w:uiPriority="65" w:unhideWhenUsed="0"/>
+    <w:lsdException w:name="Medium List 2 Accent 2" w:semiHidden="0" w:uiPriority="66" w:unhideWhenUsed="0"/>
+    <w:lsdException w:name="Medium Grid 1 Accent 2" w:semiHidden="0" w:uiPriority="67" w:unhideWhenUsed="0"/>
+    <w:lsdException w:name="Medium Grid 2 Accent 2" w:semiHidden="0" w:uiPriority="68" w:unhideWhenUsed="0"/>
+    <w:lsdException w:name="Medium Grid 3 Accent 2" w:semiHidden="0" w:uiPriority="69" w:unhideWhenUsed="0"/>
+    <w:lsdException w:name="Dark List Accent 2" w:semiHidden="0" w:uiPriority="70" w:unhideWhenUsed="0"/>
+    <w:lsdException w:name="Colorful Shading Accent 2" w:semiHidden="0" w:uiPriority="71" w:unhideWhenUsed="0"/>
+    <w:lsdException w:name="Colorful List Accent 2" w:semiHidden="0" w:uiPriority="72" w:unhideWhenUsed="0"/>
+    <w:lsdException w:name="Colorful Grid Accent 2" w:semiHidden="0" w:uiPriority="73" w:unhideWhenUsed="0"/>
+    <w:lsdException w:name="Light Shading Accent 3" w:semiHidden="0" w:uiPriority="60" w:unhideWhenUsed="0"/>
+    <w:lsdException w:name="Light List Accent 3" w:semiHidden="0" w:uiPriority="61" w:unhideWhenUsed="0"/>
+    <w:lsdException w:name="Light Grid Accent 3" w:semiHidden="0" w:uiPriority="62" w:unhideWhenUsed="0"/>
+    <w:lsdException w:name="Medium Shading 1 Accent 3" w:semiHidden="0" w:uiPriority="63" w:unhideWhenUsed="0"/>
+    <w:lsdException w:name="Medium Shading 2 Accent 3" w:semiHidden="0" w:uiPriority="64" w:unhideWhenUsed="0"/>
+    <w:lsdException w:name="Medium List 1 Accent 3" w:semiHidden="0" w:uiPriority="65" w:unhideWhenUsed="0"/>
+    <w:lsdException w:name="Medium List 2 Accent 3" w:semiHidden="0" w:uiPriority="66" w:unhideWhenUsed="0"/>
+    <w:lsdException w:name="Medium Grid 1 Accent 3" w:semiHidden="0" w:uiPriority="67" w:unhideWhenUsed="0"/>
+    <w:lsdException w:name="Medium Grid 2 Accent 3" w:semiHidden="0" w:uiPriority="68" w:unhideWhenUsed="0"/>
+    <w:lsdException w:name="Medium Grid 3 Accent 3" w:semiHidden="0" w:uiPriority="69" w:unhideWhenUsed="0"/>
+    <w:lsdException w:name="Dark List Accent 3" w:semiHidden="0" w:uiPriority="70" w:unhideWhenUsed="0"/>
+    <w:lsdException w:name="Colorful Shading Accent 3" w:semiHidden="0" w:uiPriority="71" w:unhideWhenUsed="0"/>
+    <w:lsdException w:name="Colorful List Accent 3" w:semiHidden="0" w:uiPriority="72" w:unhideWhenUsed="0"/>
+    <w:lsdException w:name="Colorful Grid Accent 3" w:semiHidden="0" w:uiPriority="73" w:unhideWhenUsed="0"/>
+    <w:lsdException w:name="Light Shading Accent 4" w:semiHidden="0" w:uiPriority="60" w:unhideWhenUsed="0"/>
+    <w:lsdException w:name="Light List Accent 4" w:semiHidden="0" w:uiPriority="61" w:unhideWhenUsed="0"/>
+    <w:lsdException w:name="Light Grid Accent 4" w:semiHidden="0" w:uiPriority="62" w:unhideWhenUsed="0"/>
+    <w:lsdException w:name="Medium Shading 1 Accent 4" w:semiHidden="0" w:uiPriority="63" w:unhideWhenUsed="0"/>
+    <w:lsdException w:name="Medium Shading 2 Accent 4" w:semiHidden="0" w:uiPriority="64" w:unhideWhenUsed="0"/>
+    <w:lsdException w:name="Medium List 1 Accent 4" w:semiHidden="0" w:uiPriority="65" w:unhideWhenUsed="0"/>
+    <w:lsdException w:name="Medium List 2 Accent 4" w:semiHidden="0" w:uiPriority="66" w:unhideWhenUsed="0"/>
+    <w:lsdException w:name="Medium Grid 1 Accent 4" w:semiHidden="0" w:uiPriority="67" w:unhideWhenUsed="0"/>
+    <w:lsdException w:name="Medium Grid 2 Accent 4" w:semiHidden="0" w:uiPriority="68" w:unhideWhenUsed="0"/>
+    <w:lsdException w:name="Medium Grid 3 Accent 4" w:semiHidden="0" w:uiPriority="69" w:unhideWhenUsed="0"/>
+    <w:lsdException w:name="Dark List Accent 4" w:semiHidden="0" w:uiPriority="70" w:unhideWhenUsed="0"/>
+    <w:lsdException w:name="Colorful Shading Accent 4" w:semiHidden="0" w:uiPriority="71" w:unhideWhenUsed="0"/>
+    <w:lsdException w:name="Colorful List Accent 4" w:semiHidden="0" w:uiPriority="72" w:unhideWhenUsed="0"/>
+    <w:lsdException w:name="Colorful Grid Accent 4" w:semiHidden="0" w:uiPriority="73" w:unhideWhenUsed="0"/>
+    <w:lsdException w:name="Light Shading Accent 5" w:semiHidden="0" w:uiPriority="60" w:unhideWhenUsed="0"/>
+    <w:lsdException w:name="Light List Accent 5" w:semiHidden="0" w:uiPriority="61" w:unhideWhenUsed="0"/>
+    <w:lsdException w:name="Light Grid Accent 5" w:semiHidden="0" w:uiPriority="62" w:unhideWhenUsed="0"/>
+    <w:lsdException w:name="Medium Shading 1 Accent 5" w:semiHidden="0" w:uiPriority="63" w:unhideWhenUsed="0"/>
+    <w:lsdException w:name="Medium Shading 2 Accent 5" w:semiHidden="0" w:uiPriority="64" w:unhideWhenUsed="0"/>
+    <w:lsdException w:name="Medium List 1 Accent 5" w:semiHidden="0" w:uiPriority="65" w:unhideWhenUsed="0"/>
+    <w:lsdException w:name="Medium List 2 Accent 5" w:semiHidden="0" w:uiPriority="66" w:unhideWhenUsed="0"/>
+    <w:lsdException w:name="Medium Grid 1 Accent 5" w:semiHidden="0" w:uiPriority="67" w:unhideWhenUsed="0"/>
+    <w:lsdException w:name="Medium Grid 2 Accent 5" w:semiHidden="0" w:uiPriority="68" w:unhideWhenUsed="0"/>
+    <w:lsdException w:name="Medium Grid 3 Accent 5" w:semiHidden="0" w:uiPriority="69" w:unhideWhenUsed="0"/>
+    <w:lsdException w:name="Dark List Accent 5" w:semiHidden="0" w:uiPriority="70" w:unhideWhenUsed="0"/>
+    <w:lsdException w:name="Colorful Shading Accent 5" w:semiHidden="0" w:uiPriority="71" w:unhideWhenUsed="0"/>
+    <w:lsdException w:name="Colorful List Accent 5" w:semiHidden="0" w:uiPriority="72" w:unhideWhenUsed="0"/>
+    <w:lsdException w:name="Colorful Grid Accent 5" w:semiHidden="0" w:uiPriority="73" w:unhideWhenUsed="0"/>
+    <w:lsdException w:name="Light Shading Accent 6" w:semiHidden="0" w:uiPriority="60" w:unhideWhenUsed="0"/>
+    <w:lsdException w:name="Light List Accent 6" w:semiHidden="0" w:uiPriority="61" w:unhideWhenUsed="0"/>
+    <w:lsdException w:name="Light Grid Accent 6" w:semiHidden="0" w:uiPriority="62" w:unhideWhenUsed="0"/>
+    <w:lsdException w:name="Medium Shading 1 Accent 6" w:semiHidden="0" w:uiPriority="63" w:unhideWhenUsed="0"/>
+    <w:lsdException w:name="Medium Shading 2 Accent 6" w:semiHidden="0" w:uiPriority="64" w:unhideWhenUsed="0"/>
+    <w:lsdException w:name="Medium List 1 Accent 6" w:semiHidden="0" w:uiPriority="65" w:unhideWhenUsed="0"/>
+    <w:lsdException w:name="Medium List 2 Accent 6" w:semiHidden="0" w:uiPriority="66" w:unhideWhenUsed="0"/>
+    <w:lsdException w:name="Medium Grid 1 Accent 6" w:semiHidden="0" w:uiPriority="67" w:unhideWhenUsed="0"/>
+    <w:lsdException w:name="Medium Grid 2 Accent 6" w:semiHidden="0" w:uiPriority="68" w:unhideWhenUsed="0"/>
+    <w:lsdException w:name="Medium Grid 3 Accent 6" w:semiHidden="0" w:uiPriority="69" w:unhideWhenUsed="0"/>
+    <w:lsdException w:name="Dark List Accent 6" w:semiHidden="0" w:uiPriority="70" w:unhideWhenUsed="0"/>
+    <w:lsdException w:name="Colorful Shading Accent 6" w:semiHidden="0" w:uiPriority="71" w:unhideWhenUsed="0"/>
+    <w:lsdException w:name="Colorful List Accent 6" w:semiHidden="0" w:uiPriority="72" w:unhideWhenUsed="0"/>
+    <w:lsdException w:name="Colorful Grid Accent 6" w:semiHidden="0" w:uiPriority="73" w:unhideWhenUsed="0"/>
+    <w:lsdException w:name="Subtle Emphasis" w:semiHidden="0" w:uiPriority="19" w:unhideWhenUsed="0" w:qFormat="1"/>
+    <w:lsdException w:name="Intense Emphasis" w:semiHidden="0" w:uiPriority="21" w:unhideWhenUsed="0" w:qFormat="1"/>
+    <w:lsdException w:name="Subtle Reference" w:semiHidden="0" w:uiPriority="31" w:unhideWhenUsed="0" w:qFormat="1"/>
+    <w:lsdException w:name="Intense Reference" w:semiHidden="0" w:uiPriority="32" w:unhideWhenUsed="0" w:qFormat="1"/>
+    <w:lsdException w:name="Book Title" w:semiHidden="0" w:uiPriority="33" w:unhideWhenUsed="0" w:qFormat="1"/>
+    <w:lsdException w:name="Bibliography" w:uiPriority="37"/>
+    <w:lsdException w:name="TOC Heading" w:uiPriority="39" w:qFormat="1"/>
+  </w:latentStyles>
+  <w:style w:type="paragraph" w:default="1" w:styleId="Normalny">
+    <w:name w:val="Normal"/>
+    <w:qFormat/>
+  </w:style>
+  <w:style w:type="character" w:default="1" w:styleId="Domylnaczcionkaakapitu">
+    <w:name w:val="Default Paragraph Font"/>
+    <w:uiPriority w:val="1"/>
+    <w:semiHidden/>
+    <w:unhideWhenUsed/>
+  </w:style>
+  <w:style w:type="table" w:default="1" w:styleId="Standardowy">
+    <w:name w:val="Normal Table"/>
+    <w:uiPriority w:val="99"/>
+    <w:semiHidden/>
+    <w:unhideWhenUsed/>
+    <w:tblPr>
+      <w:tblInd w:w="0" w:type="dxa"/>
+      <w:tblCellMar>
+        <w:top w:w="0" w:type="dxa"/>
+        <w:left w:w="108" w:type="dxa"/>
+        <w:bottom w:w="0" w:type="dxa"/>
+        <w:right w:w="108" w:type="dxa"/>
+      </w:tblCellMar>
+    </w:tblPr>
+  </w:style>
+  <w:style w:type="numbering" w:default="1" w:styleId="Bezlisty">
+    <w:name w:val="No List"/>
+    <w:uiPriority w:val="99"/>
+    <w:semiHidden/>
+    <w:unhideWhenUsed/>
+  </w:style>
+  <w:style w:type="paragraph" w:customStyle="1" w:styleId="131B2641050041E29AE4CAB933D72734">
+    <w:name w:val="131B2641050041E29AE4CAB933D72734"/>
+    <w:rsid w:val="001E7D61"/>
+  </w:style>
+  <w:style w:type="paragraph" w:customStyle="1" w:styleId="9734DD7D47534711AECAB875016499E8">
+    <w:name w:val="9734DD7D47534711AECAB875016499E8"/>
+    <w:rsid w:val="001E7D61"/>
+  </w:style>
+  <w:style w:type="paragraph" w:customStyle="1" w:styleId="7BCA80C105AD4247809DF5DA68A15119">
+    <w:name w:val="7BCA80C105AD4247809DF5DA68A15119"/>
+    <w:rsid w:val="001E7D61"/>
+  </w:style>
+  <w:style w:type="paragraph" w:customStyle="1" w:styleId="68634341955544738713E3D3BEB1D3AF">
+    <w:name w:val="68634341955544738713E3D3BEB1D3AF"/>
+    <w:rsid w:val="001E7D61"/>
+  </w:style>
+  <w:style w:type="paragraph" w:customStyle="1" w:styleId="A64F198B28234E1FB1A34EDAB34A9A3A">
+    <w:name w:val="A64F198B28234E1FB1A34EDAB34A9A3A"/>
+    <w:rsid w:val="001E7D61"/>
+  </w:style>
+  <w:style w:type="paragraph" w:customStyle="1" w:styleId="DBE5A9F205B84EA8A37D465195428D91">
+    <w:name w:val="DBE5A9F205B84EA8A37D465195428D91"/>
+    <w:rsid w:val="001E7D61"/>
+  </w:style>
+</w:styles>
+</file>
+
+<file path=word/glossary/stylesWithEffects.xml><?xml version="1.0" encoding="utf-8"?>
+<w:styles xmlns:wpc="http://schemas.microsoft.com/office/word/2010/wordprocessingCanvas" xmlns:mc="http://schemas.openxmlformats.org/markup-compatibility/2006" xmlns:o="urn:schemas-microsoft-com:office:office" xmlns:r="http://schemas.openxmlformats.org/officeDocument/2006/relationships" xmlns:m="http://schemas.openxmlformats.org/officeDocument/2006/math" xmlns:v="urn:schemas-microsoft-com:vml" xmlns:wp14="http://schemas.microsoft.com/office/word/2010/wordprocessingDrawing" xmlns:wp="http://schemas.openxmlformats.org/drawingml/2006/wordprocessingDrawing" xmlns:w10="urn:schemas-microsoft-com:office:word" xmlns:w="http://schemas.openxmlformats.org/wordprocessingml/2006/main" xmlns:w14="http://schemas.microsoft.com/office/word/2010/wordml" xmlns:wpg="http://schemas.microsoft.com/office/word/2010/wordprocessingGroup" xmlns:wpi="http://schemas.microsoft.com/office/word/2010/wordprocessingInk" xmlns:wne="http://schemas.microsoft.com/office/word/2006/wordml" xmlns:wps="http://schemas.microsoft.com/office/word/2010/wordprocessingShape" mc:Ignorable="w14 wp14">
+  <w:docDefaults>
+    <w:rPrDefault>
+      <w:rPr>
+        <w:rFonts w:asciiTheme="minorHAnsi" w:eastAsiaTheme="minorEastAsia" w:hAnsiTheme="minorHAnsi" w:cstheme="minorBidi"/>
+        <w:sz w:val="22"/>
+        <w:szCs w:val="22"/>
+        <w:lang w:val="pl-PL" w:eastAsia="pl-PL" w:bidi="ar-SA"/>
+      </w:rPr>
+    </w:rPrDefault>
+    <w:pPrDefault>
+      <w:pPr>
+        <w:spacing w:after="200" w:line="276" w:lineRule="auto"/>
+      </w:pPr>
+    </w:pPrDefault>
+  </w:docDefaults>
+  <w:latentStyles w:defLockedState="0" w:defUIPriority="99" w:defSemiHidden="1" w:defUnhideWhenUsed="1" w:defQFormat="0" w:count="267">
+    <w:lsdException w:name="Normal" w:semiHidden="0" w:uiPriority="0" w:unhideWhenUsed="0" w:qFormat="1"/>
+    <w:lsdException w:name="heading 1" w:semiHidden="0" w:uiPriority="9" w:unhideWhenUsed="0" w:qFormat="1"/>
+    <w:lsdException w:name="heading 2" w:uiPriority="9" w:qFormat="1"/>
+    <w:lsdException w:name="heading 3" w:uiPriority="9" w:qFormat="1"/>
+    <w:lsdException w:name="heading 4" w:uiPriority="9" w:qFormat="1"/>
+    <w:lsdException w:name="heading 5" w:uiPriority="9" w:qFormat="1"/>
+    <w:lsdException w:name="heading 6" w:uiPriority="9" w:qFormat="1"/>
+    <w:lsdException w:name="heading 7" w:uiPriority="9" w:qFormat="1"/>
+    <w:lsdException w:name="heading 8" w:uiPriority="9" w:qFormat="1"/>
+    <w:lsdException w:name="heading 9" w:uiPriority="9" w:qFormat="1"/>
+    <w:lsdException w:name="toc 1" w:uiPriority="39"/>
+    <w:lsdException w:name="toc 2" w:uiPriority="39"/>
+    <w:lsdException w:name="toc 3" w:uiPriority="39"/>
+    <w:lsdException w:name="toc 4" w:uiPriority="39"/>
+    <w:lsdException w:name="toc 5" w:uiPriority="39"/>
+    <w:lsdException w:name="toc 6" w:uiPriority="39"/>
+    <w:lsdException w:name="toc 7" w:uiPriority="39"/>
+    <w:lsdException w:name="toc 8" w:uiPriority="39"/>
+    <w:lsdException w:name="toc 9" w:uiPriority="39"/>
+    <w:lsdException w:name="caption" w:uiPriority="35" w:qFormat="1"/>
+    <w:lsdException w:name="Title" w:semiHidden="0" w:uiPriority="10" w:unhideWhenUsed="0" w:qFormat="1"/>
+    <w:lsdException w:name="Default Paragraph Font" w:uiPriority="1"/>
+    <w:lsdException w:name="Subtitle" w:semiHidden="0" w:uiPriority="11" w:unhideWhenUsed="0" w:qFormat="1"/>
+    <w:lsdException w:name="Strong" w:semiHidden="0" w:uiPriority="22" w:unhideWhenUsed="0" w:qFormat="1"/>
+    <w:lsdException w:name="Emphasis" w:semiHidden="0" w:uiPriority="20" w:unhideWhenUsed="0" w:qFormat="1"/>
+    <w:lsdException w:name="Table Grid" w:semiHidden="0" w:uiPriority="59" w:unhideWhenUsed="0"/>
+    <w:lsdException w:name="Placeholder Text" w:unhideWhenUsed="0"/>
+    <w:lsdException w:name="No Spacing" w:semiHidden="0" w:uiPriority="1" w:unhideWhenUsed="0" w:qFormat="1"/>
+    <w:lsdException w:name="Light Shading" w:semiHidden="0" w:uiPriority="60" w:unhideWhenUsed="0"/>
+    <w:lsdException w:name="Light List" w:semiHidden="0" w:uiPriority="61" w:unhideWhenUsed="0"/>
+    <w:lsdException w:name="Light Grid" w:semiHidden="0" w:uiPriority="62" w:unhideWhenUsed="0"/>
+    <w:lsdException w:name="Medium Shading 1" w:semiHidden="0" w:uiPriority="63" w:unhideWhenUsed="0"/>
+    <w:lsdException w:name="Medium Shading 2" w:semiHidden="0" w:uiPriority="64" w:unhideWhenUsed="0"/>
+    <w:lsdException w:name="Medium List 1" w:semiHidden="0" w:uiPriority="65" w:unhideWhenUsed="0"/>
+    <w:lsdException w:name="Medium List 2" w:semiHidden="0" w:uiPriority="66" w:unhideWhenUsed="0"/>
+    <w:lsdException w:name="Medium Grid 1" w:semiHidden="0" w:uiPriority="67" w:unhideWhenUsed="0"/>
+    <w:lsdException w:name="Medium Grid 2" w:semiHidden="0" w:uiPriority="68" w:unhideWhenUsed="0"/>
+    <w:lsdException w:name="Medium Grid 3" w:semiHidden="0" w:uiPriority="69" w:unhideWhenUsed="0"/>
+    <w:lsdException w:name="Dark List" w:semiHidden="0" w:uiPriority="70" w:unhideWhenUsed="0"/>
+    <w:lsdException w:name="Colorful Shading" w:semiHidden="0" w:uiPriority="71" w:unhideWhenUsed="0"/>
+    <w:lsdException w:name="Colorful List" w:semiHidden="0" w:uiPriority="72" w:unhideWhenUsed="0"/>
+    <w:lsdException w:name="Colorful Grid" w:semiHidden="0" w:uiPriority="73" w:unhideWhenUsed="0"/>
+    <w:lsdException w:name="Light Shading Accent 1" w:semiHidden="0" w:uiPriority="60" w:unhideWhenUsed="0"/>
+    <w:lsdException w:name="Light List Accent 1" w:semiHidden="0" w:uiPriority="61" w:unhideWhenUsed="0"/>
+    <w:lsdException w:name="Light Grid Accent 1" w:semiHidden="0" w:uiPriority="62" w:unhideWhenUsed="0"/>
+    <w:lsdException w:name="Medium Shading 1 Accent 1" w:semiHidden="0" w:uiPriority="63" w:unhideWhenUsed="0"/>
+    <w:lsdException w:name="Medium Shading 2 Accent 1" w:semiHidden="0" w:uiPriority="64" w:unhideWhenUsed="0"/>
+    <w:lsdException w:name="Medium List 1 Accent 1" w:semiHidden="0" w:uiPriority="65" w:unhideWhenUsed="0"/>
+    <w:lsdException w:name="Revision" w:unhideWhenUsed="0"/>
+    <w:lsdException w:name="List Paragraph" w:semiHidden="0" w:uiPriority="34" w:unhideWhenUsed="0" w:qFormat="1"/>
+    <w:lsdException w:name="Quote" w:semiHidden="0" w:uiPriority="29" w:unhideWhenUsed="0" w:qFormat="1"/>
+    <w:lsdException w:name="Intense Quote" w:semiHidden="0" w:uiPriority="30" w:unhideWhenUsed="0" w:qFormat="1"/>
+    <w:lsdException w:name="Medium List 2 Accent 1" w:semiHidden="0" w:uiPriority="66" w:unhideWhenUsed="0"/>
+    <w:lsdException w:name="Medium Grid 1 Accent 1" w:semiHidden="0" w:uiPriority="67" w:unhideWhenUsed="0"/>
+    <w:lsdException w:name="Medium Grid 2 Accent 1" w:semiHidden="0" w:uiPriority="68" w:unhideWhenUsed="0"/>
+    <w:lsdException w:name="Medium Grid 3 Accent 1" w:semiHidden="0" w:uiPriority="69" w:unhideWhenUsed="0"/>
+    <w:lsdException w:name="Dark List Accent 1" w:semiHidden="0" w:uiPriority="70" w:unhideWhenUsed="0"/>
+    <w:lsdException w:name="Colorful Shading Accent 1" w:semiHidden="0" w:uiPriority="71" w:unhideWhenUsed="0"/>
+    <w:lsdException w:name="Colorful List Accent 1" w:semiHidden="0" w:uiPriority="72" w:unhideWhenUsed="0"/>
+    <w:lsdException w:name="Colorful Grid Accent 1" w:semiHidden="0" w:uiPriority="73" w:unhideWhenUsed="0"/>
+    <w:lsdException w:name="Light Shading Accent 2" w:semiHidden="0" w:uiPriority="60" w:unhideWhenUsed="0"/>
+    <w:lsdException w:name="Light List Accent 2" w:semiHidden="0" w:uiPriority="61" w:unhideWhenUsed="0"/>
+    <w:lsdException w:name="Light Grid Accent 2" w:semiHidden="0" w:uiPriority="62" w:unhideWhenUsed="0"/>
+    <w:lsdException w:name="Medium Shading 1 Accent 2" w:semiHidden="0" w:uiPriority="63" w:unhideWhenUsed="0"/>
+    <w:lsdException w:name="Medium Shading 2 Accent 2" w:semiHidden="0" w:uiPriority="64" w:unhideWhenUsed="0"/>
+    <w:lsdException w:name="Medium List 1 Accent 2" w:semiHidden="0" w:uiPriority="65" w:unhideWhenUsed="0"/>
+    <w:lsdException w:name="Medium List 2 Accent 2" w:semiHidden="0" w:uiPriority="66" w:unhideWhenUsed="0"/>
+    <w:lsdException w:name="Medium Grid 1 Accent 2" w:semiHidden="0" w:uiPriority="67" w:unhideWhenUsed="0"/>
+    <w:lsdException w:name="Medium Grid 2 Accent 2" w:semiHidden="0" w:uiPriority="68" w:unhideWhenUsed="0"/>
+    <w:lsdException w:name="Medium Grid 3 Accent 2" w:semiHidden="0" w:uiPriority="69" w:unhideWhenUsed="0"/>
+    <w:lsdException w:name="Dark List Accent 2" w:semiHidden="0" w:uiPriority="70" w:unhideWhenUsed="0"/>
+    <w:lsdException w:name="Colorful Shading Accent 2" w:semiHidden="0" w:uiPriority="71" w:unhideWhenUsed="0"/>
+    <w:lsdException w:name="Colorful List Accent 2" w:semiHidden="0" w:uiPriority="72" w:unhideWhenUsed="0"/>
+    <w:lsdException w:name="Colorful Grid Accent 2" w:semiHidden="0" w:uiPriority="73" w:unhideWhenUsed="0"/>
+    <w:lsdException w:name="Light Shading Accent 3" w:semiHidden="0" w:uiPriority="60" w:unhideWhenUsed="0"/>
+    <w:lsdException w:name="Light List Accent 3" w:semiHidden="0" w:uiPriority="61" w:unhideWhenUsed="0"/>
+    <w:lsdException w:name="Light Grid Accent 3" w:semiHidden="0" w:uiPriority="62" w:unhideWhenUsed="0"/>
+    <w:lsdException w:name="Medium Shading 1 Accent 3" w:semiHidden="0" w:uiPriority="63" w:unhideWhenUsed="0"/>
+    <w:lsdException w:name="Medium Shading 2 Accent 3" w:semiHidden="0" w:uiPriority="64" w:unhideWhenUsed="0"/>
+    <w:lsdException w:name="Medium List 1 Accent 3" w:semiHidden="0" w:uiPriority="65" w:unhideWhenUsed="0"/>
+    <w:lsdException w:name="Medium List 2 Accent 3" w:semiHidden="0" w:uiPriority="66" w:unhideWhenUsed="0"/>
+    <w:lsdException w:name="Medium Grid 1 Accent 3" w:semiHidden="0" w:uiPriority="67" w:unhideWhenUsed="0"/>
+    <w:lsdException w:name="Medium Grid 2 Accent 3" w:semiHidden="0" w:uiPriority="68" w:unhideWhenUsed="0"/>
+    <w:lsdException w:name="Medium Grid 3 Accent 3" w:semiHidden="0" w:uiPriority="69" w:unhideWhenUsed="0"/>
+    <w:lsdException w:name="Dark List Accent 3" w:semiHidden="0" w:uiPriority="70" w:unhideWhenUsed="0"/>
+    <w:lsdException w:name="Colorful Shading Accent 3" w:semiHidden="0" w:uiPriority="71" w:unhideWhenUsed="0"/>
+    <w:lsdException w:name="Colorful List Accent 3" w:semiHidden="0" w:uiPriority="72" w:unhideWhenUsed="0"/>
+    <w:lsdException w:name="Colorful Grid Accent 3" w:semiHidden="0" w:uiPriority="73" w:unhideWhenUsed="0"/>
+    <w:lsdException w:name="Light Shading Accent 4" w:semiHidden="0" w:uiPriority="60" w:unhideWhenUsed="0"/>
+    <w:lsdException w:name="Light List Accent 4" w:semiHidden="0" w:uiPriority="61" w:unhideWhenUsed="0"/>
+    <w:lsdException w:name="Light Grid Accent 4" w:semiHidden="0" w:uiPriority="62" w:unhideWhenUsed="0"/>
+    <w:lsdException w:name="Medium Shading 1 Accent 4" w:semiHidden="0" w:uiPriority="63" w:unhideWhenUsed="0"/>
+    <w:lsdException w:name="Medium Shading 2 Accent 4" w:semiHidden="0" w:uiPriority="64" w:unhideWhenUsed="0"/>
+    <w:lsdException w:name="Medium List 1 Accent 4" w:semiHidden="0" w:uiPriority="65" w:unhideWhenUsed="0"/>
+    <w:lsdException w:name="Medium List 2 Accent 4" w:semiHidden="0" w:uiPriority="66" w:unhideWhenUsed="0"/>
+    <w:lsdException w:name="Medium Grid 1 Accent 4" w:semiHidden="0" w:uiPriority="67" w:unhideWhenUsed="0"/>
+    <w:lsdException w:name="Medium Grid 2 Accent 4" w:semiHidden="0" w:uiPriority="68" w:unhideWhenUsed="0"/>
+    <w:lsdException w:name="Medium Grid 3 Accent 4" w:semiHidden="0" w:uiPriority="69" w:unhideWhenUsed="0"/>
+    <w:lsdException w:name="Dark List Accent 4" w:semiHidden="0" w:uiPriority="70" w:unhideWhenUsed="0"/>
+    <w:lsdException w:name="Colorful Shading Accent 4" w:semiHidden="0" w:uiPriority="71" w:unhideWhenUsed="0"/>
+    <w:lsdException w:name="Colorful List Accent 4" w:semiHidden="0" w:uiPriority="72" w:unhideWhenUsed="0"/>
+    <w:lsdException w:name="Colorful Grid Accent 4" w:semiHidden="0" w:uiPriority="73" w:unhideWhenUsed="0"/>
+    <w:lsdException w:name="Light Shading Accent 5" w:semiHidden="0" w:uiPriority="60" w:unhideWhenUsed="0"/>
+    <w:lsdException w:name="Light List Accent 5" w:semiHidden="0" w:uiPriority="61" w:unhideWhenUsed="0"/>
+    <w:lsdException w:name="Light Grid Accent 5" w:semiHidden="0" w:uiPriority="62" w:unhideWhenUsed="0"/>
+    <w:lsdException w:name="Medium Shading 1 Accent 5" w:semiHidden="0" w:uiPriority="63" w:unhideWhenUsed="0"/>
+    <w:lsdException w:name="Medium Shading 2 Accent 5" w:semiHidden="0" w:uiPriority="64" w:unhideWhenUsed="0"/>
+    <w:lsdException w:name="Medium List 1 Accent 5" w:semiHidden="0" w:uiPriority="65" w:unhideWhenUsed="0"/>
+    <w:lsdException w:name="Medium List 2 Accent 5" w:semiHidden="0" w:uiPriority="66" w:unhideWhenUsed="0"/>
+    <w:lsdException w:name="Medium Grid 1 Accent 5" w:semiHidden="0" w:uiPriority="67" w:unhideWhenUsed="0"/>
+    <w:lsdException w:name="Medium Grid 2 Accent 5" w:semiHidden="0" w:uiPriority="68" w:unhideWhenUsed="0"/>
+    <w:lsdException w:name="Medium Grid 3 Accent 5" w:semiHidden="0" w:uiPriority="69" w:unhideWhenUsed="0"/>
+    <w:lsdException w:name="Dark List Accent 5" w:semiHidden="0" w:uiPriority="70" w:unhideWhenUsed="0"/>
+    <w:lsdException w:name="Colorful Shading Accent 5" w:semiHidden="0" w:uiPriority="71" w:unhideWhenUsed="0"/>
+    <w:lsdException w:name="Colorful List Accent 5" w:semiHidden="0" w:uiPriority="72" w:unhideWhenUsed="0"/>
+    <w:lsdException w:name="Colorful Grid Accent 5" w:semiHidden="0" w:uiPriority="73" w:unhideWhenUsed="0"/>
+    <w:lsdException w:name="Light Shading Accent 6" w:semiHidden="0" w:uiPriority="60" w:unhideWhenUsed="0"/>
+    <w:lsdException w:name="Light List Accent 6" w:semiHidden="0" w:uiPriority="61" w:unhideWhenUsed="0"/>
+    <w:lsdException w:name="Light Grid Accent 6" w:semiHidden="0" w:uiPriority="62" w:unhideWhenUsed="0"/>
+    <w:lsdException w:name="Medium Shading 1 Accent 6" w:semiHidden="0" w:uiPriority="63" w:unhideWhenUsed="0"/>
+    <w:lsdException w:name="Medium Shading 2 Accent 6" w:semiHidden="0" w:uiPriority="64" w:unhideWhenUsed="0"/>
+    <w:lsdException w:name="Medium List 1 Accent 6" w:semiHidden="0" w:uiPriority="65" w:unhideWhenUsed="0"/>
+    <w:lsdException w:name="Medium List 2 Accent 6" w:semiHidden="0" w:uiPriority="66" w:unhideWhenUsed="0"/>
+    <w:lsdException w:name="Medium Grid 1 Accent 6" w:semiHidden="0" w:uiPriority="67" w:unhideWhenUsed="0"/>
+    <w:lsdException w:name="Medium Grid 2 Accent 6" w:semiHidden="0" w:uiPriority="68" w:unhideWhenUsed="0"/>
+    <w:lsdException w:name="Medium Grid 3 Accent 6" w:semiHidden="0" w:uiPriority="69" w:unhideWhenUsed="0"/>
+    <w:lsdException w:name="Dark List Accent 6" w:semiHidden="0" w:uiPriority="70" w:unhideWhenUsed="0"/>
+    <w:lsdException w:name="Colorful Shading Accent 6" w:semiHidden="0" w:uiPriority="71" w:unhideWhenUsed="0"/>
+    <w:lsdException w:name="Colorful List Accent 6" w:semiHidden="0" w:uiPriority="72" w:unhideWhenUsed="0"/>
+    <w:lsdException w:name="Colorful Grid Accent 6" w:semiHidden="0" w:uiPriority="73" w:unhideWhenUsed="0"/>
+    <w:lsdException w:name="Subtle Emphasis" w:semiHidden="0" w:uiPriority="19" w:unhideWhenUsed="0" w:qFormat="1"/>
+    <w:lsdException w:name="Intense Emphasis" w:semiHidden="0" w:uiPriority="21" w:unhideWhenUsed="0" w:qFormat="1"/>
+    <w:lsdException w:name="Subtle Reference" w:semiHidden="0" w:uiPriority="31" w:unhideWhenUsed="0" w:qFormat="1"/>
+    <w:lsdException w:name="Intense Reference" w:semiHidden="0" w:uiPriority="32" w:unhideWhenUsed="0" w:qFormat="1"/>
+    <w:lsdException w:name="Book Title" w:semiHidden="0" w:uiPriority="33" w:unhideWhenUsed="0" w:qFormat="1"/>
+    <w:lsdException w:name="Bibliography" w:uiPriority="37"/>
+    <w:lsdException w:name="TOC Heading" w:uiPriority="39" w:qFormat="1"/>
+  </w:latentStyles>
+  <w:style w:type="paragraph" w:default="1" w:styleId="Normalny">
+    <w:name w:val="Normal"/>
+    <w:qFormat/>
+  </w:style>
+  <w:style w:type="character" w:default="1" w:styleId="Domylnaczcionkaakapitu">
+    <w:name w:val="Default Paragraph Font"/>
+    <w:uiPriority w:val="1"/>
+    <w:semiHidden/>
+    <w:unhideWhenUsed/>
+  </w:style>
+  <w:style w:type="table" w:default="1" w:styleId="Standardowy">
+    <w:name w:val="Normal Table"/>
+    <w:uiPriority w:val="99"/>
+    <w:semiHidden/>
+    <w:unhideWhenUsed/>
+    <w:tblPr>
+      <w:tblInd w:w="0" w:type="dxa"/>
+      <w:tblCellMar>
+        <w:top w:w="0" w:type="dxa"/>
+        <w:left w:w="108" w:type="dxa"/>
+        <w:bottom w:w="0" w:type="dxa"/>
+        <w:right w:w="108" w:type="dxa"/>
+      </w:tblCellMar>
+    </w:tblPr>
+  </w:style>
+  <w:style w:type="numbering" w:default="1" w:styleId="Bezlisty">
+    <w:name w:val="No List"/>
+    <w:uiPriority w:val="99"/>
+    <w:semiHidden/>
+    <w:unhideWhenUsed/>
+  </w:style>
+  <w:style w:type="paragraph" w:customStyle="1" w:styleId="131B2641050041E29AE4CAB933D72734">
+    <w:name w:val="131B2641050041E29AE4CAB933D72734"/>
+    <w:rsid w:val="001E7D61"/>
+  </w:style>
+  <w:style w:type="paragraph" w:customStyle="1" w:styleId="9734DD7D47534711AECAB875016499E8">
+    <w:name w:val="9734DD7D47534711AECAB875016499E8"/>
+    <w:rsid w:val="001E7D61"/>
+  </w:style>
+  <w:style w:type="paragraph" w:customStyle="1" w:styleId="7BCA80C105AD4247809DF5DA68A15119">
+    <w:name w:val="7BCA80C105AD4247809DF5DA68A15119"/>
+    <w:rsid w:val="001E7D61"/>
+  </w:style>
+  <w:style w:type="paragraph" w:customStyle="1" w:styleId="68634341955544738713E3D3BEB1D3AF">
+    <w:name w:val="68634341955544738713E3D3BEB1D3AF"/>
+    <w:rsid w:val="001E7D61"/>
+  </w:style>
+  <w:style w:type="paragraph" w:customStyle="1" w:styleId="A64F198B28234E1FB1A34EDAB34A9A3A">
+    <w:name w:val="A64F198B28234E1FB1A34EDAB34A9A3A"/>
+    <w:rsid w:val="001E7D61"/>
+  </w:style>
+  <w:style w:type="paragraph" w:customStyle="1" w:styleId="DBE5A9F205B84EA8A37D465195428D91">
+    <w:name w:val="DBE5A9F205B84EA8A37D465195428D91"/>
+    <w:rsid w:val="001E7D61"/>
+  </w:style>
+</w:styles>
+</file>
+
+<file path=word/glossary/webSettings.xml><?xml version="1.0" encoding="utf-8"?>
+<w:webSettings xmlns:mc="http://schemas.openxmlformats.org/markup-compatibility/2006" xmlns:r="http://schemas.openxmlformats.org/officeDocument/2006/relationships" xmlns:w="http://schemas.openxmlformats.org/wordprocessingml/2006/main" xmlns:w14="http://schemas.microsoft.com/office/word/2010/wordml" mc:Ignorable="w14">
+  <w:optimizeForBrowser/>
+  <w:allowPNG/>
+</w:webSettings>
 </file>
 
 <file path=word/theme/theme1.xml><?xml version="1.0" encoding="utf-8"?>
@@ -7195,11 +8306,30 @@
 </file>
 
 <file path=customXml/item1.xml><?xml version="1.0" encoding="utf-8"?>
+<CoverPageProperties xmlns="http://schemas.microsoft.com/office/2006/coverPageProps">
+  <PublishDate>2014-02-06T00:00:00</PublishDate>
+  <Abstract>Dokument zawiera dokumentację z porównania różnego rodzaju indeksów z indeksem przestrzennym w QGIS. Opisana została aplikacja stworzona w celu wykonania testów, wraz ze sposobem jej instalacji, a także wyniki przeprowadzonych testów.</Abstract>
+  <CompanyAddress/>
+  <CompanyPhone/>
+  <CompanyFax/>
+  <CompanyEmail/>
+</CoverPageProperties>
+</file>
+
+<file path=customXml/item2.xml><?xml version="1.0" encoding="utf-8"?>
 <b:Sources xmlns:b="http://schemas.openxmlformats.org/officeDocument/2006/bibliography" xmlns="http://schemas.openxmlformats.org/officeDocument/2006/bibliography" SelectedStyle="\APA.XSL" StyleName="APA"/>
 </file>
 
 <file path=customXml/itemProps1.xml><?xml version="1.0" encoding="utf-8"?>
-<ds:datastoreItem xmlns:ds="http://schemas.openxmlformats.org/officeDocument/2006/customXml" ds:itemID="{533A5392-21F4-4C2F-B4BA-300E53633246}">
+<ds:datastoreItem xmlns:ds="http://schemas.openxmlformats.org/officeDocument/2006/customXml" ds:itemID="{55AF091B-3C7A-41E3-B477-F2FDAA23CFDA}">
+  <ds:schemaRefs>
+    <ds:schemaRef ds:uri="http://schemas.microsoft.com/office/2006/coverPageProps"/>
+  </ds:schemaRefs>
+</ds:datastoreItem>
+</file>
+
+<file path=customXml/itemProps2.xml><?xml version="1.0" encoding="utf-8"?>
+<ds:datastoreItem xmlns:ds="http://schemas.openxmlformats.org/officeDocument/2006/customXml" ds:itemID="{CC78B74A-0596-487C-90EB-CAD8AE22B743}">
   <ds:schemaRefs>
     <ds:schemaRef ds:uri="http://schemas.openxmlformats.org/officeDocument/2006/bibliography"/>
   </ds:schemaRefs>

</xml_diff>

<commit_message>
add Index of content to documentation
</commit_message>
<xml_diff>
--- a/Porównanie indeksów przestrzennych.docx
+++ b/Porównanie indeksów przestrzennych.docx
@@ -7,6 +7,7 @@
         <w:rPr>
           <w:rFonts w:asciiTheme="majorHAnsi" w:eastAsiaTheme="majorEastAsia" w:hAnsiTheme="majorHAnsi" w:cstheme="majorBidi"/>
           <w:caps/>
+          <w:lang w:eastAsia="en-US"/>
         </w:rPr>
         <w:id w:val="1891845701"/>
         <w:docPartObj>
@@ -18,7 +19,6 @@
         <w:rPr>
           <w:rFonts w:asciiTheme="minorHAnsi" w:eastAsiaTheme="minorHAnsi" w:hAnsiTheme="minorHAnsi" w:cstheme="minorHAnsi"/>
           <w:caps w:val="0"/>
-          <w:lang w:eastAsia="en-US"/>
         </w:rPr>
       </w:sdtEndPr>
       <w:sdtContent>
@@ -41,6 +41,7 @@
                 <w:rPr>
                   <w:rFonts w:asciiTheme="majorHAnsi" w:eastAsiaTheme="majorEastAsia" w:hAnsiTheme="majorHAnsi" w:cstheme="majorBidi"/>
                   <w:caps/>
+                  <w:lang w:eastAsia="en-US"/>
                 </w:rPr>
                 <w:alias w:val="Firma"/>
                 <w:id w:val="15524243"/>
@@ -50,6 +51,11 @@
                 <w:dataBinding w:prefixMappings="xmlns:ns0='http://schemas.openxmlformats.org/officeDocument/2006/extended-properties'" w:xpath="/ns0:Properties[1]/ns0:Company[1]" w:storeItemID="{6668398D-A668-4E3E-A5EB-62B293D839F1}"/>
                 <w:text/>
               </w:sdtPr>
+              <w:sdtEndPr>
+                <w:rPr>
+                  <w:lang w:eastAsia="pl-PL"/>
+                </w:rPr>
+              </w:sdtEndPr>
               <w:sdtContent>
                 <w:tc>
                   <w:tcPr>
@@ -96,6 +102,7 @@
                 <w:dataBinding w:prefixMappings="xmlns:ns0='http://schemas.openxmlformats.org/package/2006/metadata/core-properties' xmlns:ns1='http://purl.org/dc/elements/1.1/'" w:xpath="/ns0:coreProperties[1]/ns1:title[1]" w:storeItemID="{6C3C8BC8-F283-45AE-878A-BAB7291924A1}"/>
                 <w:text/>
               </w:sdtPr>
+              <w:sdtEndPr/>
               <w:sdtContent>
                 <w:tc>
                   <w:tcPr>
@@ -148,6 +155,7 @@
                 <w:dataBinding w:prefixMappings="xmlns:ns0='http://schemas.openxmlformats.org/package/2006/metadata/core-properties' xmlns:ns1='http://purl.org/dc/elements/1.1/'" w:xpath="/ns0:coreProperties[1]/ns1:subject[1]" w:storeItemID="{6C3C8BC8-F283-45AE-878A-BAB7291924A1}"/>
                 <w:text/>
               </w:sdtPr>
+              <w:sdtEndPr/>
               <w:sdtContent>
                 <w:tc>
                   <w:tcPr>
@@ -217,6 +225,7 @@
                 <w:dataBinding w:prefixMappings="xmlns:ns0='http://schemas.openxmlformats.org/package/2006/metadata/core-properties' xmlns:ns1='http://purl.org/dc/elements/1.1/'" w:xpath="/ns0:coreProperties[1]/ns1:creator[1]" w:storeItemID="{6C3C8BC8-F283-45AE-878A-BAB7291924A1}"/>
                 <w:text/>
               </w:sdtPr>
+              <w:sdtEndPr/>
               <w:sdtContent>
                 <w:tc>
                   <w:tcPr>
@@ -268,6 +277,7 @@
                   <w:calendar w:val="gregorian"/>
                 </w:date>
               </w:sdtPr>
+              <w:sdtEndPr/>
               <w:sdtContent>
                 <w:tc>
                   <w:tcPr>
@@ -312,12 +322,10 @@
               <w:sdtPr>
                 <w:alias w:val="Streszczenie"/>
                 <w:id w:val="8276291"/>
-                <w:placeholder>
-                  <w:docPart w:val="DBE5A9F205B84EA8A37D465195428D91"/>
-                </w:placeholder>
                 <w:dataBinding w:prefixMappings="xmlns:ns0='http://schemas.microsoft.com/office/2006/coverPageProps'" w:xpath="/ns0:CoverPageProperties[1]/ns0:Abstract[1]" w:storeItemID="{55AF091B-3C7A-41E3-B477-F2FDAA23CFDA}"/>
                 <w:text/>
               </w:sdtPr>
+              <w:sdtEndPr/>
               <w:sdtContent>
                 <w:tc>
                   <w:tcPr>
@@ -337,10 +345,7 @@
             </w:sdt>
           </w:tr>
         </w:tbl>
-        <w:p>
-          <w:bookmarkStart w:id="0" w:name="_GoBack"/>
-          <w:bookmarkEnd w:id="0"/>
-        </w:p>
+        <w:p/>
         <w:p>
           <w:pPr>
             <w:rPr>
@@ -361,6 +366,1111 @@
         </w:p>
       </w:sdtContent>
     </w:sdt>
+    <w:sdt>
+      <w:sdtPr>
+        <w:id w:val="-888107673"/>
+        <w:docPartObj>
+          <w:docPartGallery w:val="Table of Contents"/>
+          <w:docPartUnique/>
+        </w:docPartObj>
+      </w:sdtPr>
+      <w:sdtEndPr>
+        <w:rPr>
+          <w:rFonts w:asciiTheme="minorHAnsi" w:eastAsiaTheme="minorHAnsi" w:hAnsiTheme="minorHAnsi" w:cstheme="minorBidi"/>
+          <w:color w:val="auto"/>
+          <w:sz w:val="22"/>
+          <w:szCs w:val="22"/>
+          <w:lang w:eastAsia="en-US"/>
+        </w:rPr>
+      </w:sdtEndPr>
+      <w:sdtContent>
+        <w:p>
+          <w:pPr>
+            <w:pStyle w:val="Nagwekspisutreci"/>
+          </w:pPr>
+          <w:r>
+            <w:t>Spis treści</w:t>
+          </w:r>
+        </w:p>
+        <w:p>
+          <w:pPr>
+            <w:pStyle w:val="Spistreci1"/>
+            <w:tabs>
+              <w:tab w:val="right" w:leader="dot" w:pos="9062"/>
+            </w:tabs>
+            <w:rPr>
+              <w:rFonts w:eastAsiaTheme="minorEastAsia"/>
+              <w:noProof/>
+              <w:lang w:eastAsia="pl-PL"/>
+            </w:rPr>
+          </w:pPr>
+          <w:r>
+            <w:fldChar w:fldCharType="begin"/>
+          </w:r>
+          <w:r>
+            <w:instrText xml:space="preserve"> TOC \o "1-3" \h \z \u </w:instrText>
+          </w:r>
+          <w:r>
+            <w:fldChar w:fldCharType="separate"/>
+          </w:r>
+          <w:hyperlink w:anchor="_Toc389555599" w:history="1">
+            <w:r>
+              <w:rPr>
+                <w:rStyle w:val="Hipercze"/>
+                <w:rFonts w:eastAsia="Times New Roman" w:cstheme="minorHAnsi"/>
+                <w:noProof/>
+                <w:lang w:eastAsia="pl-PL"/>
+              </w:rPr>
+              <w:t>Opis projektu</w:t>
+            </w:r>
+            <w:r>
+              <w:rPr>
+                <w:noProof/>
+                <w:webHidden/>
+              </w:rPr>
+              <w:tab/>
+            </w:r>
+            <w:r>
+              <w:rPr>
+                <w:noProof/>
+                <w:webHidden/>
+              </w:rPr>
+              <w:fldChar w:fldCharType="begin"/>
+            </w:r>
+            <w:r>
+              <w:rPr>
+                <w:noProof/>
+                <w:webHidden/>
+              </w:rPr>
+              <w:instrText xml:space="preserve"> PAGEREF _Toc389555599 \h </w:instrText>
+            </w:r>
+            <w:r>
+              <w:rPr>
+                <w:noProof/>
+                <w:webHidden/>
+              </w:rPr>
+            </w:r>
+            <w:r>
+              <w:rPr>
+                <w:noProof/>
+                <w:webHidden/>
+              </w:rPr>
+              <w:fldChar w:fldCharType="separate"/>
+            </w:r>
+            <w:r>
+              <w:rPr>
+                <w:noProof/>
+                <w:webHidden/>
+              </w:rPr>
+              <w:t>2</w:t>
+            </w:r>
+            <w:r>
+              <w:rPr>
+                <w:noProof/>
+                <w:webHidden/>
+              </w:rPr>
+              <w:fldChar w:fldCharType="end"/>
+            </w:r>
+          </w:hyperlink>
+        </w:p>
+        <w:p>
+          <w:pPr>
+            <w:pStyle w:val="Spistreci1"/>
+            <w:tabs>
+              <w:tab w:val="right" w:leader="dot" w:pos="9062"/>
+            </w:tabs>
+            <w:rPr>
+              <w:rFonts w:eastAsiaTheme="minorEastAsia"/>
+              <w:noProof/>
+              <w:lang w:eastAsia="pl-PL"/>
+            </w:rPr>
+          </w:pPr>
+          <w:hyperlink w:anchor="_Toc389555600" w:history="1">
+            <w:r>
+              <w:rPr>
+                <w:rStyle w:val="Hipercze"/>
+                <w:rFonts w:cstheme="minorHAnsi"/>
+                <w:noProof/>
+                <w:lang w:eastAsia="pl-PL"/>
+              </w:rPr>
+              <w:t>Konfiguracja</w:t>
+            </w:r>
+            <w:r>
+              <w:rPr>
+                <w:noProof/>
+                <w:webHidden/>
+              </w:rPr>
+              <w:tab/>
+            </w:r>
+            <w:r>
+              <w:rPr>
+                <w:noProof/>
+                <w:webHidden/>
+              </w:rPr>
+              <w:fldChar w:fldCharType="begin"/>
+            </w:r>
+            <w:r>
+              <w:rPr>
+                <w:noProof/>
+                <w:webHidden/>
+              </w:rPr>
+              <w:instrText xml:space="preserve"> PAGEREF _Toc389555600 \h </w:instrText>
+            </w:r>
+            <w:r>
+              <w:rPr>
+                <w:noProof/>
+                <w:webHidden/>
+              </w:rPr>
+            </w:r>
+            <w:r>
+              <w:rPr>
+                <w:noProof/>
+                <w:webHidden/>
+              </w:rPr>
+              <w:fldChar w:fldCharType="separate"/>
+            </w:r>
+            <w:r>
+              <w:rPr>
+                <w:noProof/>
+                <w:webHidden/>
+              </w:rPr>
+              <w:t>2</w:t>
+            </w:r>
+            <w:r>
+              <w:rPr>
+                <w:noProof/>
+                <w:webHidden/>
+              </w:rPr>
+              <w:fldChar w:fldCharType="end"/>
+            </w:r>
+          </w:hyperlink>
+        </w:p>
+        <w:p>
+          <w:pPr>
+            <w:pStyle w:val="Spistreci1"/>
+            <w:tabs>
+              <w:tab w:val="right" w:leader="dot" w:pos="9062"/>
+            </w:tabs>
+            <w:rPr>
+              <w:rFonts w:eastAsiaTheme="minorEastAsia"/>
+              <w:noProof/>
+              <w:lang w:eastAsia="pl-PL"/>
+            </w:rPr>
+          </w:pPr>
+          <w:hyperlink w:anchor="_Toc389555601" w:history="1">
+            <w:r>
+              <w:rPr>
+                <w:rStyle w:val="Hipercze"/>
+                <w:rFonts w:cstheme="minorHAnsi"/>
+                <w:noProof/>
+                <w:lang w:eastAsia="pl-PL"/>
+              </w:rPr>
+              <w:t>Implementacja i wynik pracy</w:t>
+            </w:r>
+            <w:r>
+              <w:rPr>
+                <w:noProof/>
+                <w:webHidden/>
+              </w:rPr>
+              <w:tab/>
+            </w:r>
+            <w:r>
+              <w:rPr>
+                <w:noProof/>
+                <w:webHidden/>
+              </w:rPr>
+              <w:fldChar w:fldCharType="begin"/>
+            </w:r>
+            <w:r>
+              <w:rPr>
+                <w:noProof/>
+                <w:webHidden/>
+              </w:rPr>
+              <w:instrText xml:space="preserve"> PAGEREF _Toc389555601 \h </w:instrText>
+            </w:r>
+            <w:r>
+              <w:rPr>
+                <w:noProof/>
+                <w:webHidden/>
+              </w:rPr>
+            </w:r>
+            <w:r>
+              <w:rPr>
+                <w:noProof/>
+                <w:webHidden/>
+              </w:rPr>
+              <w:fldChar w:fldCharType="separate"/>
+            </w:r>
+            <w:r>
+              <w:rPr>
+                <w:noProof/>
+                <w:webHidden/>
+              </w:rPr>
+              <w:t>3</w:t>
+            </w:r>
+            <w:r>
+              <w:rPr>
+                <w:noProof/>
+                <w:webHidden/>
+              </w:rPr>
+              <w:fldChar w:fldCharType="end"/>
+            </w:r>
+          </w:hyperlink>
+        </w:p>
+        <w:p>
+          <w:pPr>
+            <w:pStyle w:val="Spistreci1"/>
+            <w:tabs>
+              <w:tab w:val="right" w:leader="dot" w:pos="9062"/>
+            </w:tabs>
+            <w:rPr>
+              <w:rFonts w:eastAsiaTheme="minorEastAsia"/>
+              <w:noProof/>
+              <w:lang w:eastAsia="pl-PL"/>
+            </w:rPr>
+          </w:pPr>
+          <w:hyperlink w:anchor="_Toc389555602" w:history="1">
+            <w:r>
+              <w:rPr>
+                <w:rStyle w:val="Hipercze"/>
+                <w:rFonts w:eastAsia="Times New Roman" w:cstheme="minorHAnsi"/>
+                <w:noProof/>
+                <w:lang w:eastAsia="pl-PL"/>
+              </w:rPr>
+              <w:t>Przeprowadzone testy</w:t>
+            </w:r>
+            <w:r>
+              <w:rPr>
+                <w:noProof/>
+                <w:webHidden/>
+              </w:rPr>
+              <w:tab/>
+            </w:r>
+            <w:r>
+              <w:rPr>
+                <w:noProof/>
+                <w:webHidden/>
+              </w:rPr>
+              <w:fldChar w:fldCharType="begin"/>
+            </w:r>
+            <w:r>
+              <w:rPr>
+                <w:noProof/>
+                <w:webHidden/>
+              </w:rPr>
+              <w:instrText xml:space="preserve"> PAGEREF _Toc389555602 \h </w:instrText>
+            </w:r>
+            <w:r>
+              <w:rPr>
+                <w:noProof/>
+                <w:webHidden/>
+              </w:rPr>
+            </w:r>
+            <w:r>
+              <w:rPr>
+                <w:noProof/>
+                <w:webHidden/>
+              </w:rPr>
+              <w:fldChar w:fldCharType="separate"/>
+            </w:r>
+            <w:r>
+              <w:rPr>
+                <w:noProof/>
+                <w:webHidden/>
+              </w:rPr>
+              <w:t>5</w:t>
+            </w:r>
+            <w:r>
+              <w:rPr>
+                <w:noProof/>
+                <w:webHidden/>
+              </w:rPr>
+              <w:fldChar w:fldCharType="end"/>
+            </w:r>
+          </w:hyperlink>
+        </w:p>
+        <w:p>
+          <w:pPr>
+            <w:pStyle w:val="Spistreci3"/>
+            <w:tabs>
+              <w:tab w:val="right" w:leader="dot" w:pos="9062"/>
+            </w:tabs>
+            <w:rPr>
+              <w:rFonts w:eastAsiaTheme="minorEastAsia"/>
+              <w:noProof/>
+              <w:lang w:eastAsia="pl-PL"/>
+            </w:rPr>
+          </w:pPr>
+          <w:hyperlink w:anchor="_Toc389555603" w:history="1">
+            <w:r>
+              <w:rPr>
+                <w:rStyle w:val="Hipercze"/>
+                <w:rFonts w:cstheme="minorHAnsi"/>
+                <w:noProof/>
+              </w:rPr>
+              <w:t>Użyte dane:</w:t>
+            </w:r>
+            <w:r>
+              <w:rPr>
+                <w:noProof/>
+                <w:webHidden/>
+              </w:rPr>
+              <w:tab/>
+            </w:r>
+            <w:r>
+              <w:rPr>
+                <w:noProof/>
+                <w:webHidden/>
+              </w:rPr>
+              <w:fldChar w:fldCharType="begin"/>
+            </w:r>
+            <w:r>
+              <w:rPr>
+                <w:noProof/>
+                <w:webHidden/>
+              </w:rPr>
+              <w:instrText xml:space="preserve"> PAGEREF _Toc389555603 \h </w:instrText>
+            </w:r>
+            <w:r>
+              <w:rPr>
+                <w:noProof/>
+                <w:webHidden/>
+              </w:rPr>
+            </w:r>
+            <w:r>
+              <w:rPr>
+                <w:noProof/>
+                <w:webHidden/>
+              </w:rPr>
+              <w:fldChar w:fldCharType="separate"/>
+            </w:r>
+            <w:r>
+              <w:rPr>
+                <w:noProof/>
+                <w:webHidden/>
+              </w:rPr>
+              <w:t>5</w:t>
+            </w:r>
+            <w:r>
+              <w:rPr>
+                <w:noProof/>
+                <w:webHidden/>
+              </w:rPr>
+              <w:fldChar w:fldCharType="end"/>
+            </w:r>
+          </w:hyperlink>
+        </w:p>
+        <w:p>
+          <w:pPr>
+            <w:pStyle w:val="Spistreci3"/>
+            <w:tabs>
+              <w:tab w:val="right" w:leader="dot" w:pos="9062"/>
+            </w:tabs>
+            <w:rPr>
+              <w:rFonts w:eastAsiaTheme="minorEastAsia"/>
+              <w:noProof/>
+              <w:lang w:eastAsia="pl-PL"/>
+            </w:rPr>
+          </w:pPr>
+          <w:hyperlink w:anchor="_Toc389555604" w:history="1">
+            <w:r>
+              <w:rPr>
+                <w:rStyle w:val="Hipercze"/>
+                <w:rFonts w:cstheme="minorHAnsi"/>
+                <w:noProof/>
+              </w:rPr>
+              <w:t>Zbadane indeksy:</w:t>
+            </w:r>
+            <w:r>
+              <w:rPr>
+                <w:noProof/>
+                <w:webHidden/>
+              </w:rPr>
+              <w:tab/>
+            </w:r>
+            <w:r>
+              <w:rPr>
+                <w:noProof/>
+                <w:webHidden/>
+              </w:rPr>
+              <w:fldChar w:fldCharType="begin"/>
+            </w:r>
+            <w:r>
+              <w:rPr>
+                <w:noProof/>
+                <w:webHidden/>
+              </w:rPr>
+              <w:instrText xml:space="preserve"> PAGEREF _Toc389555604 \h </w:instrText>
+            </w:r>
+            <w:r>
+              <w:rPr>
+                <w:noProof/>
+                <w:webHidden/>
+              </w:rPr>
+            </w:r>
+            <w:r>
+              <w:rPr>
+                <w:noProof/>
+                <w:webHidden/>
+              </w:rPr>
+              <w:fldChar w:fldCharType="separate"/>
+            </w:r>
+            <w:r>
+              <w:rPr>
+                <w:noProof/>
+                <w:webHidden/>
+              </w:rPr>
+              <w:t>5</w:t>
+            </w:r>
+            <w:r>
+              <w:rPr>
+                <w:noProof/>
+                <w:webHidden/>
+              </w:rPr>
+              <w:fldChar w:fldCharType="end"/>
+            </w:r>
+          </w:hyperlink>
+        </w:p>
+        <w:p>
+          <w:pPr>
+            <w:pStyle w:val="Spistreci3"/>
+            <w:tabs>
+              <w:tab w:val="right" w:leader="dot" w:pos="9062"/>
+            </w:tabs>
+            <w:rPr>
+              <w:rFonts w:eastAsiaTheme="minorEastAsia"/>
+              <w:noProof/>
+              <w:lang w:eastAsia="pl-PL"/>
+            </w:rPr>
+          </w:pPr>
+          <w:hyperlink w:anchor="_Toc389555605" w:history="1">
+            <w:r>
+              <w:rPr>
+                <w:rStyle w:val="Hipercze"/>
+                <w:rFonts w:cstheme="minorHAnsi"/>
+                <w:noProof/>
+              </w:rPr>
+              <w:t>Rodzaje zapytań:</w:t>
+            </w:r>
+            <w:r>
+              <w:rPr>
+                <w:noProof/>
+                <w:webHidden/>
+              </w:rPr>
+              <w:tab/>
+            </w:r>
+            <w:r>
+              <w:rPr>
+                <w:noProof/>
+                <w:webHidden/>
+              </w:rPr>
+              <w:fldChar w:fldCharType="begin"/>
+            </w:r>
+            <w:r>
+              <w:rPr>
+                <w:noProof/>
+                <w:webHidden/>
+              </w:rPr>
+              <w:instrText xml:space="preserve"> PAGEREF _Toc389555605 \h </w:instrText>
+            </w:r>
+            <w:r>
+              <w:rPr>
+                <w:noProof/>
+                <w:webHidden/>
+              </w:rPr>
+            </w:r>
+            <w:r>
+              <w:rPr>
+                <w:noProof/>
+                <w:webHidden/>
+              </w:rPr>
+              <w:fldChar w:fldCharType="separate"/>
+            </w:r>
+            <w:r>
+              <w:rPr>
+                <w:noProof/>
+                <w:webHidden/>
+              </w:rPr>
+              <w:t>5</w:t>
+            </w:r>
+            <w:r>
+              <w:rPr>
+                <w:noProof/>
+                <w:webHidden/>
+              </w:rPr>
+              <w:fldChar w:fldCharType="end"/>
+            </w:r>
+          </w:hyperlink>
+        </w:p>
+        <w:p>
+          <w:pPr>
+            <w:pStyle w:val="Spistreci1"/>
+            <w:tabs>
+              <w:tab w:val="right" w:leader="dot" w:pos="9062"/>
+            </w:tabs>
+            <w:rPr>
+              <w:rFonts w:eastAsiaTheme="minorEastAsia"/>
+              <w:noProof/>
+              <w:lang w:eastAsia="pl-PL"/>
+            </w:rPr>
+          </w:pPr>
+          <w:hyperlink w:anchor="_Toc389555606" w:history="1">
+            <w:r>
+              <w:rPr>
+                <w:rStyle w:val="Hipercze"/>
+                <w:rFonts w:eastAsia="Times New Roman" w:cstheme="minorHAnsi"/>
+                <w:noProof/>
+              </w:rPr>
+              <w:t>Wyniki testów</w:t>
+            </w:r>
+            <w:r>
+              <w:rPr>
+                <w:noProof/>
+                <w:webHidden/>
+              </w:rPr>
+              <w:tab/>
+            </w:r>
+            <w:r>
+              <w:rPr>
+                <w:noProof/>
+                <w:webHidden/>
+              </w:rPr>
+              <w:fldChar w:fldCharType="begin"/>
+            </w:r>
+            <w:r>
+              <w:rPr>
+                <w:noProof/>
+                <w:webHidden/>
+              </w:rPr>
+              <w:instrText xml:space="preserve"> PAGEREF _Toc389555606 \h </w:instrText>
+            </w:r>
+            <w:r>
+              <w:rPr>
+                <w:noProof/>
+                <w:webHidden/>
+              </w:rPr>
+            </w:r>
+            <w:r>
+              <w:rPr>
+                <w:noProof/>
+                <w:webHidden/>
+              </w:rPr>
+              <w:fldChar w:fldCharType="separate"/>
+            </w:r>
+            <w:r>
+              <w:rPr>
+                <w:noProof/>
+                <w:webHidden/>
+              </w:rPr>
+              <w:t>5</w:t>
+            </w:r>
+            <w:r>
+              <w:rPr>
+                <w:noProof/>
+                <w:webHidden/>
+              </w:rPr>
+              <w:fldChar w:fldCharType="end"/>
+            </w:r>
+          </w:hyperlink>
+        </w:p>
+        <w:p>
+          <w:pPr>
+            <w:pStyle w:val="Spistreci2"/>
+            <w:tabs>
+              <w:tab w:val="right" w:leader="dot" w:pos="9062"/>
+            </w:tabs>
+            <w:rPr>
+              <w:noProof/>
+            </w:rPr>
+          </w:pPr>
+          <w:hyperlink w:anchor="_Toc389555607" w:history="1">
+            <w:r>
+              <w:rPr>
+                <w:rStyle w:val="Hipercze"/>
+                <w:noProof/>
+              </w:rPr>
+              <w:t>Dane „countries”</w:t>
+            </w:r>
+            <w:r>
+              <w:rPr>
+                <w:noProof/>
+                <w:webHidden/>
+              </w:rPr>
+              <w:tab/>
+            </w:r>
+            <w:r>
+              <w:rPr>
+                <w:noProof/>
+                <w:webHidden/>
+              </w:rPr>
+              <w:fldChar w:fldCharType="begin"/>
+            </w:r>
+            <w:r>
+              <w:rPr>
+                <w:noProof/>
+                <w:webHidden/>
+              </w:rPr>
+              <w:instrText xml:space="preserve"> PAGEREF _Toc389555607 \h </w:instrText>
+            </w:r>
+            <w:r>
+              <w:rPr>
+                <w:noProof/>
+                <w:webHidden/>
+              </w:rPr>
+            </w:r>
+            <w:r>
+              <w:rPr>
+                <w:noProof/>
+                <w:webHidden/>
+              </w:rPr>
+              <w:fldChar w:fldCharType="separate"/>
+            </w:r>
+            <w:r>
+              <w:rPr>
+                <w:noProof/>
+                <w:webHidden/>
+              </w:rPr>
+              <w:t>5</w:t>
+            </w:r>
+            <w:r>
+              <w:rPr>
+                <w:noProof/>
+                <w:webHidden/>
+              </w:rPr>
+              <w:fldChar w:fldCharType="end"/>
+            </w:r>
+          </w:hyperlink>
+        </w:p>
+        <w:p>
+          <w:pPr>
+            <w:pStyle w:val="Spistreci3"/>
+            <w:tabs>
+              <w:tab w:val="right" w:leader="dot" w:pos="9062"/>
+            </w:tabs>
+            <w:rPr>
+              <w:rFonts w:eastAsiaTheme="minorEastAsia"/>
+              <w:noProof/>
+              <w:lang w:eastAsia="pl-PL"/>
+            </w:rPr>
+          </w:pPr>
+          <w:hyperlink w:anchor="_Toc389555608" w:history="1">
+            <w:r>
+              <w:rPr>
+                <w:rStyle w:val="Hipercze"/>
+                <w:noProof/>
+              </w:rPr>
+              <w:t>Zapytanie FindPointsNearRandomPoints</w:t>
+            </w:r>
+            <w:r>
+              <w:rPr>
+                <w:noProof/>
+                <w:webHidden/>
+              </w:rPr>
+              <w:tab/>
+            </w:r>
+            <w:r>
+              <w:rPr>
+                <w:noProof/>
+                <w:webHidden/>
+              </w:rPr>
+              <w:fldChar w:fldCharType="begin"/>
+            </w:r>
+            <w:r>
+              <w:rPr>
+                <w:noProof/>
+                <w:webHidden/>
+              </w:rPr>
+              <w:instrText xml:space="preserve"> PAGEREF _Toc389555608 \h </w:instrText>
+            </w:r>
+            <w:r>
+              <w:rPr>
+                <w:noProof/>
+                <w:webHidden/>
+              </w:rPr>
+            </w:r>
+            <w:r>
+              <w:rPr>
+                <w:noProof/>
+                <w:webHidden/>
+              </w:rPr>
+              <w:fldChar w:fldCharType="separate"/>
+            </w:r>
+            <w:r>
+              <w:rPr>
+                <w:noProof/>
+                <w:webHidden/>
+              </w:rPr>
+              <w:t>5</w:t>
+            </w:r>
+            <w:r>
+              <w:rPr>
+                <w:noProof/>
+                <w:webHidden/>
+              </w:rPr>
+              <w:fldChar w:fldCharType="end"/>
+            </w:r>
+          </w:hyperlink>
+        </w:p>
+        <w:p>
+          <w:pPr>
+            <w:pStyle w:val="Spistreci3"/>
+            <w:tabs>
+              <w:tab w:val="right" w:leader="dot" w:pos="9062"/>
+            </w:tabs>
+            <w:rPr>
+              <w:rFonts w:eastAsiaTheme="minorEastAsia"/>
+              <w:noProof/>
+              <w:lang w:eastAsia="pl-PL"/>
+            </w:rPr>
+          </w:pPr>
+          <w:hyperlink w:anchor="_Toc389555609" w:history="1">
+            <w:r>
+              <w:rPr>
+                <w:rStyle w:val="Hipercze"/>
+                <w:noProof/>
+              </w:rPr>
+              <w:t>Zapytanie FindNearestNeighbours</w:t>
+            </w:r>
+            <w:r>
+              <w:rPr>
+                <w:noProof/>
+                <w:webHidden/>
+              </w:rPr>
+              <w:tab/>
+            </w:r>
+            <w:r>
+              <w:rPr>
+                <w:noProof/>
+                <w:webHidden/>
+              </w:rPr>
+              <w:fldChar w:fldCharType="begin"/>
+            </w:r>
+            <w:r>
+              <w:rPr>
+                <w:noProof/>
+                <w:webHidden/>
+              </w:rPr>
+              <w:instrText xml:space="preserve"> PAGEREF _Toc389555609 \h </w:instrText>
+            </w:r>
+            <w:r>
+              <w:rPr>
+                <w:noProof/>
+                <w:webHidden/>
+              </w:rPr>
+            </w:r>
+            <w:r>
+              <w:rPr>
+                <w:noProof/>
+                <w:webHidden/>
+              </w:rPr>
+              <w:fldChar w:fldCharType="separate"/>
+            </w:r>
+            <w:r>
+              <w:rPr>
+                <w:noProof/>
+                <w:webHidden/>
+              </w:rPr>
+              <w:t>6</w:t>
+            </w:r>
+            <w:r>
+              <w:rPr>
+                <w:noProof/>
+                <w:webHidden/>
+              </w:rPr>
+              <w:fldChar w:fldCharType="end"/>
+            </w:r>
+          </w:hyperlink>
+        </w:p>
+        <w:p>
+          <w:pPr>
+            <w:pStyle w:val="Spistreci2"/>
+            <w:tabs>
+              <w:tab w:val="right" w:leader="dot" w:pos="9062"/>
+            </w:tabs>
+            <w:rPr>
+              <w:noProof/>
+            </w:rPr>
+          </w:pPr>
+          <w:hyperlink w:anchor="_Toc389555610" w:history="1">
+            <w:r>
+              <w:rPr>
+                <w:rStyle w:val="Hipercze"/>
+                <w:noProof/>
+              </w:rPr>
+              <w:t>Dane random_points</w:t>
+            </w:r>
+            <w:r>
+              <w:rPr>
+                <w:noProof/>
+                <w:webHidden/>
+              </w:rPr>
+              <w:tab/>
+            </w:r>
+            <w:r>
+              <w:rPr>
+                <w:noProof/>
+                <w:webHidden/>
+              </w:rPr>
+              <w:fldChar w:fldCharType="begin"/>
+            </w:r>
+            <w:r>
+              <w:rPr>
+                <w:noProof/>
+                <w:webHidden/>
+              </w:rPr>
+              <w:instrText xml:space="preserve"> PAGEREF _Toc389555610 \h </w:instrText>
+            </w:r>
+            <w:r>
+              <w:rPr>
+                <w:noProof/>
+                <w:webHidden/>
+              </w:rPr>
+            </w:r>
+            <w:r>
+              <w:rPr>
+                <w:noProof/>
+                <w:webHidden/>
+              </w:rPr>
+              <w:fldChar w:fldCharType="separate"/>
+            </w:r>
+            <w:r>
+              <w:rPr>
+                <w:noProof/>
+                <w:webHidden/>
+              </w:rPr>
+              <w:t>7</w:t>
+            </w:r>
+            <w:r>
+              <w:rPr>
+                <w:noProof/>
+                <w:webHidden/>
+              </w:rPr>
+              <w:fldChar w:fldCharType="end"/>
+            </w:r>
+          </w:hyperlink>
+        </w:p>
+        <w:p>
+          <w:pPr>
+            <w:pStyle w:val="Spistreci3"/>
+            <w:tabs>
+              <w:tab w:val="right" w:leader="dot" w:pos="9062"/>
+            </w:tabs>
+            <w:rPr>
+              <w:rFonts w:eastAsiaTheme="minorEastAsia"/>
+              <w:noProof/>
+              <w:lang w:eastAsia="pl-PL"/>
+            </w:rPr>
+          </w:pPr>
+          <w:hyperlink w:anchor="_Toc389555611" w:history="1">
+            <w:r>
+              <w:rPr>
+                <w:rStyle w:val="Hipercze"/>
+                <w:noProof/>
+              </w:rPr>
+              <w:t>Znajdowanie najbliższych 5 sąsiadów dla każdego punktu</w:t>
+            </w:r>
+            <w:r>
+              <w:rPr>
+                <w:noProof/>
+                <w:webHidden/>
+              </w:rPr>
+              <w:tab/>
+            </w:r>
+            <w:r>
+              <w:rPr>
+                <w:noProof/>
+                <w:webHidden/>
+              </w:rPr>
+              <w:fldChar w:fldCharType="begin"/>
+            </w:r>
+            <w:r>
+              <w:rPr>
+                <w:noProof/>
+                <w:webHidden/>
+              </w:rPr>
+              <w:instrText xml:space="preserve"> PAGEREF _Toc389555611 \h </w:instrText>
+            </w:r>
+            <w:r>
+              <w:rPr>
+                <w:noProof/>
+                <w:webHidden/>
+              </w:rPr>
+            </w:r>
+            <w:r>
+              <w:rPr>
+                <w:noProof/>
+                <w:webHidden/>
+              </w:rPr>
+              <w:fldChar w:fldCharType="separate"/>
+            </w:r>
+            <w:r>
+              <w:rPr>
+                <w:noProof/>
+                <w:webHidden/>
+              </w:rPr>
+              <w:t>7</w:t>
+            </w:r>
+            <w:r>
+              <w:rPr>
+                <w:noProof/>
+                <w:webHidden/>
+              </w:rPr>
+              <w:fldChar w:fldCharType="end"/>
+            </w:r>
+          </w:hyperlink>
+        </w:p>
+        <w:p>
+          <w:pPr>
+            <w:pStyle w:val="Spistreci3"/>
+            <w:tabs>
+              <w:tab w:val="right" w:leader="dot" w:pos="9062"/>
+            </w:tabs>
+            <w:rPr>
+              <w:rFonts w:eastAsiaTheme="minorEastAsia"/>
+              <w:noProof/>
+              <w:lang w:eastAsia="pl-PL"/>
+            </w:rPr>
+          </w:pPr>
+          <w:hyperlink w:anchor="_Toc389555612" w:history="1">
+            <w:r>
+              <w:rPr>
+                <w:rStyle w:val="Hipercze"/>
+                <w:noProof/>
+              </w:rPr>
+              <w:t>Wyszukiwanie punktów najbliższych do losowo wygenerowanego punktu</w:t>
+            </w:r>
+            <w:r>
+              <w:rPr>
+                <w:noProof/>
+                <w:webHidden/>
+              </w:rPr>
+              <w:tab/>
+            </w:r>
+            <w:r>
+              <w:rPr>
+                <w:noProof/>
+                <w:webHidden/>
+              </w:rPr>
+              <w:fldChar w:fldCharType="begin"/>
+            </w:r>
+            <w:r>
+              <w:rPr>
+                <w:noProof/>
+                <w:webHidden/>
+              </w:rPr>
+              <w:instrText xml:space="preserve"> PAGEREF _Toc389555612 \h </w:instrText>
+            </w:r>
+            <w:r>
+              <w:rPr>
+                <w:noProof/>
+                <w:webHidden/>
+              </w:rPr>
+            </w:r>
+            <w:r>
+              <w:rPr>
+                <w:noProof/>
+                <w:webHidden/>
+              </w:rPr>
+              <w:fldChar w:fldCharType="separate"/>
+            </w:r>
+            <w:r>
+              <w:rPr>
+                <w:noProof/>
+                <w:webHidden/>
+              </w:rPr>
+              <w:t>8</w:t>
+            </w:r>
+            <w:r>
+              <w:rPr>
+                <w:noProof/>
+                <w:webHidden/>
+              </w:rPr>
+              <w:fldChar w:fldCharType="end"/>
+            </w:r>
+          </w:hyperlink>
+        </w:p>
+        <w:p>
+          <w:pPr>
+            <w:pStyle w:val="Spistreci1"/>
+            <w:tabs>
+              <w:tab w:val="right" w:leader="dot" w:pos="9062"/>
+            </w:tabs>
+            <w:rPr>
+              <w:rFonts w:eastAsiaTheme="minorEastAsia"/>
+              <w:noProof/>
+              <w:lang w:eastAsia="pl-PL"/>
+            </w:rPr>
+          </w:pPr>
+          <w:hyperlink w:anchor="_Toc389555613" w:history="1">
+            <w:r>
+              <w:rPr>
+                <w:rStyle w:val="Hipercze"/>
+                <w:rFonts w:cstheme="minorHAnsi"/>
+                <w:noProof/>
+              </w:rPr>
+              <w:t>Podsumowanie</w:t>
+            </w:r>
+            <w:r>
+              <w:rPr>
+                <w:noProof/>
+                <w:webHidden/>
+              </w:rPr>
+              <w:tab/>
+            </w:r>
+            <w:r>
+              <w:rPr>
+                <w:noProof/>
+                <w:webHidden/>
+              </w:rPr>
+              <w:fldChar w:fldCharType="begin"/>
+            </w:r>
+            <w:r>
+              <w:rPr>
+                <w:noProof/>
+                <w:webHidden/>
+              </w:rPr>
+              <w:instrText xml:space="preserve"> PAGEREF _Toc389555613 \h </w:instrText>
+            </w:r>
+            <w:r>
+              <w:rPr>
+                <w:noProof/>
+                <w:webHidden/>
+              </w:rPr>
+            </w:r>
+            <w:r>
+              <w:rPr>
+                <w:noProof/>
+                <w:webHidden/>
+              </w:rPr>
+              <w:fldChar w:fldCharType="separate"/>
+            </w:r>
+            <w:r>
+              <w:rPr>
+                <w:noProof/>
+                <w:webHidden/>
+              </w:rPr>
+              <w:t>9</w:t>
+            </w:r>
+            <w:r>
+              <w:rPr>
+                <w:noProof/>
+                <w:webHidden/>
+              </w:rPr>
+              <w:fldChar w:fldCharType="end"/>
+            </w:r>
+          </w:hyperlink>
+        </w:p>
+        <w:p>
+          <w:r>
+            <w:rPr>
+              <w:b/>
+              <w:bCs/>
+            </w:rPr>
+            <w:fldChar w:fldCharType="end"/>
+          </w:r>
+        </w:p>
+      </w:sdtContent>
+    </w:sdt>
     <w:p>
       <w:pPr>
         <w:pStyle w:val="Nagwek1"/>
@@ -369,6 +1479,117 @@
           <w:lang w:eastAsia="pl-PL"/>
         </w:rPr>
       </w:pPr>
+    </w:p>
+    <w:p>
+      <w:pPr>
+        <w:rPr>
+          <w:lang w:eastAsia="pl-PL"/>
+        </w:rPr>
+      </w:pPr>
+      <w:bookmarkStart w:id="0" w:name="_GoBack"/>
+      <w:bookmarkEnd w:id="0"/>
+    </w:p>
+    <w:p>
+      <w:pPr>
+        <w:rPr>
+          <w:lang w:eastAsia="pl-PL"/>
+        </w:rPr>
+      </w:pPr>
+    </w:p>
+    <w:p>
+      <w:pPr>
+        <w:rPr>
+          <w:lang w:eastAsia="pl-PL"/>
+        </w:rPr>
+      </w:pPr>
+    </w:p>
+    <w:p>
+      <w:pPr>
+        <w:rPr>
+          <w:lang w:eastAsia="pl-PL"/>
+        </w:rPr>
+      </w:pPr>
+    </w:p>
+    <w:p>
+      <w:pPr>
+        <w:rPr>
+          <w:lang w:eastAsia="pl-PL"/>
+        </w:rPr>
+      </w:pPr>
+    </w:p>
+    <w:p>
+      <w:pPr>
+        <w:rPr>
+          <w:lang w:eastAsia="pl-PL"/>
+        </w:rPr>
+      </w:pPr>
+    </w:p>
+    <w:p>
+      <w:pPr>
+        <w:rPr>
+          <w:lang w:eastAsia="pl-PL"/>
+        </w:rPr>
+      </w:pPr>
+    </w:p>
+    <w:p>
+      <w:pPr>
+        <w:rPr>
+          <w:lang w:eastAsia="pl-PL"/>
+        </w:rPr>
+      </w:pPr>
+    </w:p>
+    <w:p>
+      <w:pPr>
+        <w:rPr>
+          <w:lang w:eastAsia="pl-PL"/>
+        </w:rPr>
+      </w:pPr>
+    </w:p>
+    <w:p>
+      <w:pPr>
+        <w:rPr>
+          <w:lang w:eastAsia="pl-PL"/>
+        </w:rPr>
+      </w:pPr>
+    </w:p>
+    <w:p>
+      <w:pPr>
+        <w:rPr>
+          <w:lang w:eastAsia="pl-PL"/>
+        </w:rPr>
+      </w:pPr>
+    </w:p>
+    <w:p>
+      <w:pPr>
+        <w:rPr>
+          <w:lang w:eastAsia="pl-PL"/>
+        </w:rPr>
+      </w:pPr>
+    </w:p>
+    <w:p>
+      <w:pPr>
+        <w:rPr>
+          <w:lang w:eastAsia="pl-PL"/>
+        </w:rPr>
+      </w:pPr>
+      <w:r>
+        <w:rPr>
+          <w:b/>
+          <w:bCs/>
+          <w:lang w:eastAsia="pl-PL"/>
+        </w:rPr>
+        <w:br w:type="page"/>
+      </w:r>
+    </w:p>
+    <w:p>
+      <w:pPr>
+        <w:pStyle w:val="Nagwek1"/>
+        <w:rPr>
+          <w:rFonts w:asciiTheme="minorHAnsi" w:eastAsia="Times New Roman" w:hAnsiTheme="minorHAnsi" w:cstheme="minorHAnsi"/>
+          <w:lang w:eastAsia="pl-PL"/>
+        </w:rPr>
+      </w:pPr>
+      <w:bookmarkStart w:id="1" w:name="_Toc389555599"/>
       <w:r>
         <w:rPr>
           <w:rFonts w:asciiTheme="minorHAnsi" w:eastAsia="Times New Roman" w:hAnsiTheme="minorHAnsi" w:cstheme="minorHAnsi"/>
@@ -377,6 +1598,7 @@
         <w:lastRenderedPageBreak/>
         <w:t>Opis projektu</w:t>
       </w:r>
+      <w:bookmarkEnd w:id="1"/>
     </w:p>
     <w:p>
       <w:pPr>
@@ -514,6 +1736,7 @@
           <w:lang w:eastAsia="pl-PL"/>
         </w:rPr>
       </w:pPr>
+      <w:bookmarkStart w:id="2" w:name="_Toc389555600"/>
       <w:r>
         <w:rPr>
           <w:rFonts w:asciiTheme="minorHAnsi" w:hAnsiTheme="minorHAnsi" w:cstheme="minorHAnsi"/>
@@ -521,6 +1744,7 @@
         </w:rPr>
         <w:t>Konfiguracja</w:t>
       </w:r>
+      <w:bookmarkEnd w:id="2"/>
     </w:p>
     <w:p>
       <w:pPr>
@@ -1628,6 +2852,7 @@
           <w:lang w:eastAsia="pl-PL"/>
         </w:rPr>
       </w:pPr>
+      <w:bookmarkStart w:id="3" w:name="_Toc389555601"/>
       <w:r>
         <w:rPr>
           <w:rFonts w:asciiTheme="minorHAnsi" w:hAnsiTheme="minorHAnsi" w:cstheme="minorHAnsi"/>
@@ -1635,14 +2860,7 @@
         </w:rPr>
         <w:t>Implementacja i wynik pracy</w:t>
       </w:r>
-    </w:p>
-    <w:p>
-      <w:pPr>
-        <w:rPr>
-          <w:rFonts w:cstheme="minorHAnsi"/>
-          <w:lang w:eastAsia="pl-PL"/>
-        </w:rPr>
-      </w:pPr>
+      <w:bookmarkEnd w:id="3"/>
     </w:p>
     <w:p>
       <w:pPr>
@@ -2427,7 +3645,6 @@
           <w:highlight w:val="white"/>
           <w:lang w:val="en-GB"/>
         </w:rPr>
-        <w:lastRenderedPageBreak/>
         <w:t xml:space="preserve">    </w:t>
       </w:r>
       <w:proofErr w:type="spellStart"/>
@@ -2466,6 +3683,7 @@
           <w:rFonts w:cstheme="minorHAnsi"/>
           <w:lang w:eastAsia="pl-PL"/>
         </w:rPr>
+        <w:lastRenderedPageBreak/>
         <w:t xml:space="preserve">który niestety wykonuje się dość długo, zatem testy dla dużych zbiorów danych wykonują się bardzo długo. Okazuje się że utworzenie indeksu GIST w </w:t>
       </w:r>
       <w:proofErr w:type="spellStart"/>
@@ -3200,7 +4418,7 @@
           <w:lang w:eastAsia="pl-PL"/>
         </w:rPr>
         <w:drawing>
-          <wp:inline distT="0" distB="0" distL="0" distR="0" wp14:anchorId="0C0DC951" wp14:editId="07F0E845">
+          <wp:inline distT="0" distB="0" distL="0" distR="0" wp14:anchorId="6D269F98" wp14:editId="7DC57720">
             <wp:extent cx="5760720" cy="3321938"/>
             <wp:effectExtent l="0" t="0" r="0" b="0"/>
             <wp:docPr id="4" name="Obraz 4"/>
@@ -3247,19 +4465,29 @@
     </w:p>
     <w:p>
       <w:pPr>
+        <w:rPr>
+          <w:lang w:eastAsia="pl-PL"/>
+        </w:rPr>
+      </w:pPr>
+    </w:p>
+    <w:p>
+      <w:pPr>
         <w:pStyle w:val="Nagwek1"/>
         <w:rPr>
           <w:rFonts w:asciiTheme="minorHAnsi" w:eastAsia="Times New Roman" w:hAnsiTheme="minorHAnsi" w:cstheme="minorHAnsi"/>
           <w:lang w:eastAsia="pl-PL"/>
         </w:rPr>
       </w:pPr>
+      <w:bookmarkStart w:id="4" w:name="_Toc389555602"/>
       <w:r>
         <w:rPr>
           <w:rFonts w:asciiTheme="minorHAnsi" w:eastAsia="Times New Roman" w:hAnsiTheme="minorHAnsi" w:cstheme="minorHAnsi"/>
           <w:lang w:eastAsia="pl-PL"/>
         </w:rPr>
+        <w:lastRenderedPageBreak/>
         <w:t>Przeprowadzone testy</w:t>
       </w:r>
+      <w:bookmarkEnd w:id="4"/>
     </w:p>
     <w:p>
       <w:pPr>
@@ -3268,12 +4496,14 @@
           <w:rFonts w:asciiTheme="minorHAnsi" w:hAnsiTheme="minorHAnsi" w:cstheme="minorHAnsi"/>
         </w:rPr>
       </w:pPr>
+      <w:bookmarkStart w:id="5" w:name="_Toc389555603"/>
       <w:r>
         <w:rPr>
           <w:rFonts w:asciiTheme="minorHAnsi" w:hAnsiTheme="minorHAnsi" w:cstheme="minorHAnsi"/>
         </w:rPr>
         <w:t>Użyte dane:</w:t>
       </w:r>
+      <w:bookmarkEnd w:id="5"/>
     </w:p>
     <w:p>
       <w:pPr>
@@ -3310,12 +4540,14 @@
           <w:rFonts w:asciiTheme="minorHAnsi" w:hAnsiTheme="minorHAnsi" w:cstheme="minorHAnsi"/>
         </w:rPr>
       </w:pPr>
+      <w:bookmarkStart w:id="6" w:name="_Toc389555604"/>
       <w:r>
         <w:rPr>
           <w:rFonts w:asciiTheme="minorHAnsi" w:hAnsiTheme="minorHAnsi" w:cstheme="minorHAnsi"/>
         </w:rPr>
         <w:t>Zbadane indeksy:</w:t>
       </w:r>
+      <w:bookmarkEnd w:id="6"/>
     </w:p>
     <w:p>
       <w:pPr>
@@ -3380,12 +4612,14 @@
           <w:rFonts w:asciiTheme="minorHAnsi" w:hAnsiTheme="minorHAnsi" w:cstheme="minorHAnsi"/>
         </w:rPr>
       </w:pPr>
+      <w:bookmarkStart w:id="7" w:name="_Toc389555605"/>
       <w:r>
         <w:rPr>
           <w:rFonts w:asciiTheme="minorHAnsi" w:hAnsiTheme="minorHAnsi" w:cstheme="minorHAnsi"/>
         </w:rPr>
         <w:t>Rodzaje zapytań:</w:t>
       </w:r>
+      <w:bookmarkEnd w:id="7"/>
     </w:p>
     <w:p>
       <w:pPr>
@@ -3533,58 +4767,50 @@
           <w:rFonts w:asciiTheme="minorHAnsi" w:eastAsia="Times New Roman" w:hAnsiTheme="minorHAnsi" w:cstheme="minorHAnsi"/>
         </w:rPr>
       </w:pPr>
+      <w:bookmarkStart w:id="8" w:name="_Toc389555606"/>
       <w:r>
         <w:rPr>
           <w:rFonts w:asciiTheme="minorHAnsi" w:eastAsia="Times New Roman" w:hAnsiTheme="minorHAnsi" w:cstheme="minorHAnsi"/>
         </w:rPr>
         <w:t>Wyniki testów</w:t>
       </w:r>
-    </w:p>
-    <w:p/>
+      <w:bookmarkEnd w:id="8"/>
+    </w:p>
+    <w:p>
+      <w:pPr>
+        <w:pStyle w:val="Nagwek2"/>
+      </w:pPr>
+      <w:bookmarkStart w:id="9" w:name="_Toc389555607"/>
+      <w:r>
+        <w:t xml:space="preserve">Dane </w:t>
+      </w:r>
+      <w:r>
+        <w:t>„</w:t>
+      </w:r>
+      <w:proofErr w:type="spellStart"/>
+      <w:r>
+        <w:t>countries</w:t>
+      </w:r>
+      <w:proofErr w:type="spellEnd"/>
+      <w:r>
+        <w:t>”</w:t>
+      </w:r>
+      <w:bookmarkEnd w:id="9"/>
+    </w:p>
     <w:p>
       <w:pPr>
         <w:pStyle w:val="Nagwek3"/>
       </w:pPr>
-      <w:r>
-        <w:t xml:space="preserve">Dane </w:t>
-      </w:r>
-      <w:proofErr w:type="spellStart"/>
-      <w:r>
-        <w:t>countries</w:t>
-      </w:r>
-      <w:proofErr w:type="spellEnd"/>
-      <w:r>
-        <w:t>:</w:t>
-      </w:r>
-    </w:p>
-    <w:p>
-      <w:pPr>
-        <w:rPr>
-          <w:rFonts w:cstheme="minorHAnsi"/>
-        </w:rPr>
-      </w:pPr>
-      <w:r>
-        <w:rPr>
-          <w:rFonts w:cstheme="minorHAnsi"/>
-        </w:rPr>
+      <w:bookmarkStart w:id="10" w:name="_Toc389555608"/>
+      <w:r>
         <w:t xml:space="preserve">Zapytanie </w:t>
       </w:r>
       <w:proofErr w:type="spellStart"/>
       <w:r>
-        <w:rPr>
-          <w:rFonts w:eastAsia="Times New Roman" w:cstheme="minorHAnsi"/>
-          <w:color w:val="333333"/>
-          <w:lang w:eastAsia="pl-PL"/>
-        </w:rPr>
         <w:t>FindPointsNearRandomPoints</w:t>
       </w:r>
-      <w:proofErr w:type="spellEnd"/>
-      <w:r>
-        <w:rPr>
-          <w:rFonts w:cstheme="minorHAnsi"/>
-        </w:rPr>
-        <w:t>:</w:t>
-      </w:r>
+      <w:bookmarkEnd w:id="10"/>
+      <w:proofErr w:type="spellEnd"/>
     </w:p>
     <w:p>
       <w:pPr>
@@ -3599,7 +4825,7 @@
           <w:lang w:eastAsia="pl-PL"/>
         </w:rPr>
         <w:drawing>
-          <wp:inline distT="0" distB="0" distL="0" distR="0" wp14:anchorId="400B4940" wp14:editId="0C060035">
+          <wp:inline distT="0" distB="0" distL="0" distR="0" wp14:anchorId="1B77F43F" wp14:editId="63E1E4D5">
             <wp:extent cx="5760720" cy="2029052"/>
             <wp:effectExtent l="0" t="0" r="0" b="9525"/>
             <wp:docPr id="1" name="Obraz 1"/>
@@ -3662,7 +4888,6 @@
               <w:rPr>
                 <w:rFonts w:cstheme="minorHAnsi"/>
               </w:rPr>
-              <w:lastRenderedPageBreak/>
               <w:t>Brak indeksu</w:t>
             </w:r>
           </w:p>
@@ -3822,32 +5047,19 @@
     </w:p>
     <w:p>
       <w:pPr>
-        <w:rPr>
-          <w:rFonts w:cstheme="minorHAnsi"/>
-        </w:rPr>
-      </w:pPr>
-      <w:r>
-        <w:rPr>
-          <w:rFonts w:cstheme="minorHAnsi"/>
-        </w:rPr>
+        <w:pStyle w:val="Nagwek3"/>
+      </w:pPr>
+      <w:bookmarkStart w:id="11" w:name="_Toc389555609"/>
+      <w:r>
+        <w:lastRenderedPageBreak/>
         <w:t xml:space="preserve">Zapytanie </w:t>
       </w:r>
       <w:proofErr w:type="spellStart"/>
       <w:r>
-        <w:rPr>
-          <w:rFonts w:eastAsia="Times New Roman" w:cstheme="minorHAnsi"/>
-          <w:color w:val="333333"/>
-          <w:lang w:eastAsia="pl-PL"/>
-        </w:rPr>
         <w:t>FindNearestNeighbours</w:t>
       </w:r>
-      <w:proofErr w:type="spellEnd"/>
-      <w:r>
-        <w:rPr>
-          <w:rFonts w:cstheme="minorHAnsi"/>
-        </w:rPr>
-        <w:t>:</w:t>
-      </w:r>
+      <w:bookmarkEnd w:id="11"/>
+      <w:proofErr w:type="spellEnd"/>
     </w:p>
     <w:p>
       <w:pPr>
@@ -3861,7 +5073,7 @@
           <w:lang w:eastAsia="pl-PL"/>
         </w:rPr>
         <w:drawing>
-          <wp:inline distT="0" distB="0" distL="0" distR="0" wp14:anchorId="5D42B091" wp14:editId="627C972C">
+          <wp:inline distT="0" distB="0" distL="0" distR="0" wp14:anchorId="6C14B850" wp14:editId="71EFB558">
             <wp:extent cx="5760720" cy="2073149"/>
             <wp:effectExtent l="0" t="0" r="0" b="3810"/>
             <wp:docPr id="9" name="Obraz 9"/>
@@ -4495,7 +5707,7 @@
           <w:lang w:eastAsia="pl-PL"/>
         </w:rPr>
         <w:drawing>
-          <wp:inline distT="0" distB="0" distL="0" distR="0" wp14:anchorId="60C04D6C" wp14:editId="4C670B4A">
+          <wp:inline distT="0" distB="0" distL="0" distR="0" wp14:anchorId="140CDA8C" wp14:editId="4C28DDCA">
             <wp:extent cx="2974769" cy="1759973"/>
             <wp:effectExtent l="0" t="0" r="0" b="0"/>
             <wp:docPr id="10" name="Obraz 10"/>
@@ -4616,33 +5828,34 @@
     </w:p>
     <w:p>
       <w:pPr>
+        <w:pStyle w:val="Nagwek2"/>
+      </w:pPr>
+      <w:bookmarkStart w:id="12" w:name="_Toc389555610"/>
+      <w:r>
+        <w:lastRenderedPageBreak/>
+        <w:t xml:space="preserve">Dane </w:t>
+      </w:r>
+      <w:proofErr w:type="spellStart"/>
+      <w:r>
+        <w:t>random_points</w:t>
+      </w:r>
+      <w:bookmarkEnd w:id="12"/>
+      <w:proofErr w:type="spellEnd"/>
+    </w:p>
+    <w:p>
+      <w:pPr>
         <w:pStyle w:val="Nagwek3"/>
       </w:pPr>
-      <w:r>
-        <w:t xml:space="preserve">Dane </w:t>
-      </w:r>
-      <w:proofErr w:type="spellStart"/>
-      <w:r>
-        <w:t>random_points</w:t>
-      </w:r>
-      <w:proofErr w:type="spellEnd"/>
-      <w:r>
-        <w:t>:</w:t>
-      </w:r>
-    </w:p>
-    <w:p>
-      <w:pPr>
-        <w:pStyle w:val="Nagwek4"/>
-      </w:pPr>
+      <w:bookmarkStart w:id="13" w:name="_Toc389555611"/>
       <w:r>
         <w:t>Znajdowanie najbliższych 5 sąsiadów dla każdego punktu</w:t>
       </w:r>
-    </w:p>
-    <w:p>
-      <w:pPr>
-        <w:pStyle w:val="Nagwek1"/>
-        <w:rPr>
-          <w:rFonts w:asciiTheme="minorHAnsi" w:hAnsiTheme="minorHAnsi" w:cstheme="minorHAnsi"/>
+      <w:bookmarkEnd w:id="13"/>
+    </w:p>
+    <w:p>
+      <w:pPr>
+        <w:rPr>
+          <w:rFonts w:cstheme="minorHAnsi"/>
         </w:rPr>
       </w:pPr>
       <w:r>
@@ -4651,7 +5864,7 @@
           <w:lang w:eastAsia="pl-PL"/>
         </w:rPr>
         <w:drawing>
-          <wp:inline distT="0" distB="0" distL="0" distR="0" wp14:anchorId="2828F4AB" wp14:editId="463F1558">
+          <wp:inline distT="0" distB="0" distL="0" distR="0" wp14:anchorId="494A85F7" wp14:editId="4B0237C9">
             <wp:extent cx="5760720" cy="2068862"/>
             <wp:effectExtent l="0" t="0" r="0" b="7620"/>
             <wp:docPr id="3" name="Obraz 3"/>
@@ -4689,9 +5902,8 @@
     </w:p>
     <w:p>
       <w:pPr>
-        <w:pStyle w:val="Nagwek1"/>
-        <w:rPr>
-          <w:rFonts w:asciiTheme="minorHAnsi" w:hAnsiTheme="minorHAnsi" w:cstheme="minorHAnsi"/>
+        <w:rPr>
+          <w:rFonts w:cstheme="minorHAnsi"/>
         </w:rPr>
       </w:pPr>
       <w:r>
@@ -4700,7 +5912,7 @@
           <w:lang w:eastAsia="pl-PL"/>
         </w:rPr>
         <w:drawing>
-          <wp:inline distT="0" distB="0" distL="0" distR="0" wp14:anchorId="7D22A6E8" wp14:editId="356A1F99">
+          <wp:inline distT="0" distB="0" distL="0" distR="0" wp14:anchorId="519ABD64" wp14:editId="38608C5B">
             <wp:extent cx="5760720" cy="936439"/>
             <wp:effectExtent l="0" t="0" r="0" b="0"/>
             <wp:docPr id="6" name="Obraz 6"/>
@@ -4743,7 +5955,7 @@
           <w:lang w:eastAsia="pl-PL"/>
         </w:rPr>
         <w:drawing>
-          <wp:inline distT="0" distB="0" distL="0" distR="0" wp14:anchorId="434AFA3D" wp14:editId="2E6EBED8">
+          <wp:inline distT="0" distB="0" distL="0" distR="0" wp14:anchorId="16D1E9CE" wp14:editId="0E034B65">
             <wp:extent cx="5760720" cy="2049876"/>
             <wp:effectExtent l="0" t="0" r="0" b="7620"/>
             <wp:docPr id="7" name="Obraz 7"/>
@@ -4786,7 +5998,7 @@
           <w:lang w:eastAsia="pl-PL"/>
         </w:rPr>
         <w:drawing>
-          <wp:inline distT="0" distB="0" distL="0" distR="0" wp14:anchorId="699C1F49" wp14:editId="256923EA">
+          <wp:inline distT="0" distB="0" distL="0" distR="0" wp14:anchorId="2F702714" wp14:editId="7C97E561">
             <wp:extent cx="5760720" cy="1640758"/>
             <wp:effectExtent l="0" t="0" r="0" b="0"/>
             <wp:docPr id="8" name="Obraz 8"/>
@@ -4823,20 +6035,22 @@
       </w:r>
     </w:p>
     <w:p/>
-    <w:p>
-      <w:pPr>
-        <w:pStyle w:val="Nagwek4"/>
-      </w:pPr>
+    <w:p/>
+    <w:p>
+      <w:pPr>
+        <w:pStyle w:val="Nagwek3"/>
+      </w:pPr>
+      <w:bookmarkStart w:id="14" w:name="_Toc389555612"/>
       <w:r>
         <w:lastRenderedPageBreak/>
         <w:t>Wyszukiwanie punktów najbliższych do losowo wygenerowanego punktu</w:t>
       </w:r>
-    </w:p>
-    <w:p>
-      <w:pPr>
-        <w:pStyle w:val="Nagwek1"/>
-        <w:rPr>
-          <w:rFonts w:asciiTheme="minorHAnsi" w:hAnsiTheme="minorHAnsi" w:cstheme="minorHAnsi"/>
+      <w:bookmarkEnd w:id="14"/>
+    </w:p>
+    <w:p>
+      <w:pPr>
+        <w:rPr>
+          <w:rFonts w:cstheme="minorHAnsi"/>
         </w:rPr>
       </w:pPr>
       <w:r>
@@ -4845,7 +6059,7 @@
           <w:lang w:eastAsia="pl-PL"/>
         </w:rPr>
         <w:drawing>
-          <wp:inline distT="0" distB="0" distL="0" distR="0" wp14:anchorId="4D938D2B" wp14:editId="309B7733">
+          <wp:inline distT="0" distB="0" distL="0" distR="0" wp14:anchorId="6C517333" wp14:editId="0BBD5E9F">
             <wp:extent cx="5760720" cy="2079273"/>
             <wp:effectExtent l="0" t="0" r="0" b="0"/>
             <wp:docPr id="18" name="Obraz 18"/>
@@ -4888,7 +6102,7 @@
           <w:lang w:eastAsia="pl-PL"/>
         </w:rPr>
         <w:drawing>
-          <wp:inline distT="0" distB="0" distL="0" distR="0" wp14:anchorId="5738AB6E" wp14:editId="341574E0">
+          <wp:inline distT="0" distB="0" distL="0" distR="0" wp14:anchorId="6662F4FE" wp14:editId="7D5D9873">
             <wp:extent cx="5760720" cy="890505"/>
             <wp:effectExtent l="0" t="0" r="0" b="5080"/>
             <wp:docPr id="19" name="Obraz 19"/>
@@ -4926,10 +6140,9 @@
     </w:p>
     <w:p>
       <w:pPr>
-        <w:pStyle w:val="Nagwek1"/>
-        <w:rPr>
-          <w:rFonts w:asciiTheme="minorHAnsi" w:hAnsiTheme="minorHAnsi" w:cstheme="minorHAnsi"/>
-          <w:b w:val="0"/>
+        <w:rPr>
+          <w:rFonts w:cstheme="minorHAnsi"/>
+          <w:b/>
         </w:rPr>
       </w:pPr>
       <w:r>
@@ -4938,7 +6151,7 @@
           <w:lang w:eastAsia="pl-PL"/>
         </w:rPr>
         <w:drawing>
-          <wp:inline distT="0" distB="0" distL="0" distR="0" wp14:anchorId="36318E04" wp14:editId="262204B9">
+          <wp:inline distT="0" distB="0" distL="0" distR="0" wp14:anchorId="5B009AEB" wp14:editId="41440588">
             <wp:extent cx="5759532" cy="1935677"/>
             <wp:effectExtent l="0" t="0" r="0" b="7620"/>
             <wp:docPr id="21" name="Obraz 21"/>
@@ -4981,7 +6194,7 @@
           <w:lang w:eastAsia="pl-PL"/>
         </w:rPr>
         <w:drawing>
-          <wp:inline distT="0" distB="0" distL="0" distR="0" wp14:anchorId="021BFBD0" wp14:editId="0697FC6F">
+          <wp:inline distT="0" distB="0" distL="0" distR="0" wp14:anchorId="2511E626" wp14:editId="3AB7184C">
             <wp:extent cx="5754501" cy="1721922"/>
             <wp:effectExtent l="0" t="0" r="0" b="0"/>
             <wp:docPr id="24" name="Obraz 24"/>
@@ -5024,7 +6237,7 @@
           <w:lang w:eastAsia="pl-PL"/>
         </w:rPr>
         <w:drawing>
-          <wp:inline distT="0" distB="0" distL="0" distR="0" wp14:anchorId="0FBBE5B4" wp14:editId="3667D76A">
+          <wp:inline distT="0" distB="0" distL="0" distR="0" wp14:anchorId="1D2BE2F2" wp14:editId="37AE0E65">
             <wp:extent cx="5760720" cy="1183869"/>
             <wp:effectExtent l="0" t="0" r="0" b="0"/>
             <wp:docPr id="23" name="Obraz 23"/>
@@ -5067,6 +6280,7 @@
           <w:rFonts w:asciiTheme="minorHAnsi" w:hAnsiTheme="minorHAnsi" w:cstheme="minorHAnsi"/>
         </w:rPr>
       </w:pPr>
+      <w:bookmarkStart w:id="15" w:name="_Toc389555613"/>
       <w:r>
         <w:rPr>
           <w:rFonts w:asciiTheme="minorHAnsi" w:hAnsiTheme="minorHAnsi" w:cstheme="minorHAnsi"/>
@@ -5074,6 +6288,7 @@
         <w:lastRenderedPageBreak/>
         <w:t>Podsumowanie</w:t>
       </w:r>
+      <w:bookmarkEnd w:id="15"/>
     </w:p>
     <w:p>
       <w:pPr>
@@ -6442,6 +7657,30 @@
       <w:color w:val="4B7B8A" w:themeColor="accent1" w:themeShade="BF"/>
       <w:sz w:val="28"/>
       <w:szCs w:val="28"/>
+    </w:rPr>
+  </w:style>
+  <w:style w:type="paragraph" w:styleId="Nagwek2">
+    <w:name w:val="heading 2"/>
+    <w:basedOn w:val="Normalny"/>
+    <w:next w:val="Normalny"/>
+    <w:link w:val="Nagwek2Znak"/>
+    <w:uiPriority w:val="9"/>
+    <w:unhideWhenUsed/>
+    <w:qFormat/>
+    <w:rsid w:val="00AB71DB"/>
+    <w:pPr>
+      <w:keepNext/>
+      <w:keepLines/>
+      <w:spacing w:before="200" w:after="0"/>
+      <w:outlineLvl w:val="1"/>
+    </w:pPr>
+    <w:rPr>
+      <w:rFonts w:asciiTheme="majorHAnsi" w:eastAsiaTheme="majorEastAsia" w:hAnsiTheme="majorHAnsi" w:cstheme="majorBidi"/>
+      <w:b/>
+      <w:bCs/>
+      <w:color w:val="6EA0B0" w:themeColor="accent1"/>
+      <w:sz w:val="26"/>
+      <w:szCs w:val="26"/>
     </w:rPr>
   </w:style>
   <w:style w:type="paragraph" w:styleId="Nagwek3">
@@ -6761,6 +8000,86 @@
       <w:lang w:eastAsia="pl-PL"/>
     </w:rPr>
   </w:style>
+  <w:style w:type="paragraph" w:styleId="Nagwekspisutreci">
+    <w:name w:val="TOC Heading"/>
+    <w:basedOn w:val="Nagwek1"/>
+    <w:next w:val="Normalny"/>
+    <w:uiPriority w:val="39"/>
+    <w:semiHidden/>
+    <w:unhideWhenUsed/>
+    <w:qFormat/>
+    <w:rsid w:val="00B72F39"/>
+    <w:pPr>
+      <w:outlineLvl w:val="9"/>
+    </w:pPr>
+    <w:rPr>
+      <w:lang w:eastAsia="pl-PL"/>
+    </w:rPr>
+  </w:style>
+  <w:style w:type="paragraph" w:styleId="Spistreci1">
+    <w:name w:val="toc 1"/>
+    <w:basedOn w:val="Normalny"/>
+    <w:next w:val="Normalny"/>
+    <w:autoRedefine/>
+    <w:uiPriority w:val="39"/>
+    <w:unhideWhenUsed/>
+    <w:rsid w:val="00B72F39"/>
+    <w:pPr>
+      <w:spacing w:after="100"/>
+    </w:pPr>
+  </w:style>
+  <w:style w:type="paragraph" w:styleId="Spistreci3">
+    <w:name w:val="toc 3"/>
+    <w:basedOn w:val="Normalny"/>
+    <w:next w:val="Normalny"/>
+    <w:autoRedefine/>
+    <w:uiPriority w:val="39"/>
+    <w:unhideWhenUsed/>
+    <w:rsid w:val="00B72F39"/>
+    <w:pPr>
+      <w:spacing w:after="100"/>
+      <w:ind w:left="440"/>
+    </w:pPr>
+  </w:style>
+  <w:style w:type="character" w:styleId="Hipercze">
+    <w:name w:val="Hyperlink"/>
+    <w:basedOn w:val="Domylnaczcionkaakapitu"/>
+    <w:uiPriority w:val="99"/>
+    <w:unhideWhenUsed/>
+    <w:rsid w:val="00B72F39"/>
+    <w:rPr>
+      <w:color w:val="00C8C3" w:themeColor="hyperlink"/>
+      <w:u w:val="single"/>
+    </w:rPr>
+  </w:style>
+  <w:style w:type="character" w:customStyle="1" w:styleId="Nagwek2Znak">
+    <w:name w:val="Nagłówek 2 Znak"/>
+    <w:basedOn w:val="Domylnaczcionkaakapitu"/>
+    <w:link w:val="Nagwek2"/>
+    <w:uiPriority w:val="9"/>
+    <w:rsid w:val="00AB71DB"/>
+    <w:rPr>
+      <w:rFonts w:asciiTheme="majorHAnsi" w:eastAsiaTheme="majorEastAsia" w:hAnsiTheme="majorHAnsi" w:cstheme="majorBidi"/>
+      <w:b/>
+      <w:bCs/>
+      <w:color w:val="6EA0B0" w:themeColor="accent1"/>
+      <w:sz w:val="26"/>
+      <w:szCs w:val="26"/>
+    </w:rPr>
+  </w:style>
+  <w:style w:type="paragraph" w:styleId="Spistreci2">
+    <w:name w:val="toc 2"/>
+    <w:basedOn w:val="Normalny"/>
+    <w:next w:val="Normalny"/>
+    <w:autoRedefine/>
+    <w:uiPriority w:val="39"/>
+    <w:unhideWhenUsed/>
+    <w:rsid w:val="0066337C"/>
+    <w:pPr>
+      <w:spacing w:after="100"/>
+      <w:ind w:left="220"/>
+    </w:pPr>
+  </w:style>
 </w:styles>
 </file>
 
@@ -6945,6 +8264,30 @@
       <w:color w:val="4B7B8A" w:themeColor="accent1" w:themeShade="BF"/>
       <w:sz w:val="28"/>
       <w:szCs w:val="28"/>
+    </w:rPr>
+  </w:style>
+  <w:style w:type="paragraph" w:styleId="Nagwek2">
+    <w:name w:val="heading 2"/>
+    <w:basedOn w:val="Normalny"/>
+    <w:next w:val="Normalny"/>
+    <w:link w:val="Nagwek2Znak"/>
+    <w:uiPriority w:val="9"/>
+    <w:unhideWhenUsed/>
+    <w:qFormat/>
+    <w:rsid w:val="00AB71DB"/>
+    <w:pPr>
+      <w:keepNext/>
+      <w:keepLines/>
+      <w:spacing w:before="200" w:after="0"/>
+      <w:outlineLvl w:val="1"/>
+    </w:pPr>
+    <w:rPr>
+      <w:rFonts w:asciiTheme="majorHAnsi" w:eastAsiaTheme="majorEastAsia" w:hAnsiTheme="majorHAnsi" w:cstheme="majorBidi"/>
+      <w:b/>
+      <w:bCs/>
+      <w:color w:val="6EA0B0" w:themeColor="accent1"/>
+      <w:sz w:val="26"/>
+      <w:szCs w:val="26"/>
     </w:rPr>
   </w:style>
   <w:style w:type="paragraph" w:styleId="Nagwek3">
@@ -7264,6 +8607,86 @@
       <w:lang w:eastAsia="pl-PL"/>
     </w:rPr>
   </w:style>
+  <w:style w:type="paragraph" w:styleId="Nagwekspisutreci">
+    <w:name w:val="TOC Heading"/>
+    <w:basedOn w:val="Nagwek1"/>
+    <w:next w:val="Normalny"/>
+    <w:uiPriority w:val="39"/>
+    <w:semiHidden/>
+    <w:unhideWhenUsed/>
+    <w:qFormat/>
+    <w:rsid w:val="00B72F39"/>
+    <w:pPr>
+      <w:outlineLvl w:val="9"/>
+    </w:pPr>
+    <w:rPr>
+      <w:lang w:eastAsia="pl-PL"/>
+    </w:rPr>
+  </w:style>
+  <w:style w:type="paragraph" w:styleId="Spistreci1">
+    <w:name w:val="toc 1"/>
+    <w:basedOn w:val="Normalny"/>
+    <w:next w:val="Normalny"/>
+    <w:autoRedefine/>
+    <w:uiPriority w:val="39"/>
+    <w:unhideWhenUsed/>
+    <w:rsid w:val="00B72F39"/>
+    <w:pPr>
+      <w:spacing w:after="100"/>
+    </w:pPr>
+  </w:style>
+  <w:style w:type="paragraph" w:styleId="Spistreci3">
+    <w:name w:val="toc 3"/>
+    <w:basedOn w:val="Normalny"/>
+    <w:next w:val="Normalny"/>
+    <w:autoRedefine/>
+    <w:uiPriority w:val="39"/>
+    <w:unhideWhenUsed/>
+    <w:rsid w:val="00B72F39"/>
+    <w:pPr>
+      <w:spacing w:after="100"/>
+      <w:ind w:left="440"/>
+    </w:pPr>
+  </w:style>
+  <w:style w:type="character" w:styleId="Hipercze">
+    <w:name w:val="Hyperlink"/>
+    <w:basedOn w:val="Domylnaczcionkaakapitu"/>
+    <w:uiPriority w:val="99"/>
+    <w:unhideWhenUsed/>
+    <w:rsid w:val="00B72F39"/>
+    <w:rPr>
+      <w:color w:val="00C8C3" w:themeColor="hyperlink"/>
+      <w:u w:val="single"/>
+    </w:rPr>
+  </w:style>
+  <w:style w:type="character" w:customStyle="1" w:styleId="Nagwek2Znak">
+    <w:name w:val="Nagłówek 2 Znak"/>
+    <w:basedOn w:val="Domylnaczcionkaakapitu"/>
+    <w:link w:val="Nagwek2"/>
+    <w:uiPriority w:val="9"/>
+    <w:rsid w:val="00AB71DB"/>
+    <w:rPr>
+      <w:rFonts w:asciiTheme="majorHAnsi" w:eastAsiaTheme="majorEastAsia" w:hAnsiTheme="majorHAnsi" w:cstheme="majorBidi"/>
+      <w:b/>
+      <w:bCs/>
+      <w:color w:val="6EA0B0" w:themeColor="accent1"/>
+      <w:sz w:val="26"/>
+      <w:szCs w:val="26"/>
+    </w:rPr>
+  </w:style>
+  <w:style w:type="paragraph" w:styleId="Spistreci2">
+    <w:name w:val="toc 2"/>
+    <w:basedOn w:val="Normalny"/>
+    <w:next w:val="Normalny"/>
+    <w:autoRedefine/>
+    <w:uiPriority w:val="39"/>
+    <w:unhideWhenUsed/>
+    <w:rsid w:val="0066337C"/>
+    <w:pPr>
+      <w:spacing w:after="100"/>
+      <w:ind w:left="220"/>
+    </w:pPr>
+  </w:style>
 </w:styles>
 </file>
 
@@ -7392,36 +8815,6 @@
         </w:p>
       </w:docPartBody>
     </w:docPart>
-    <w:docPart>
-      <w:docPartPr>
-        <w:name w:val="A64F198B28234E1FB1A34EDAB34A9A3A"/>
-        <w:category>
-          <w:name w:val="Ogólne"/>
-          <w:gallery w:val="placeholder"/>
-        </w:category>
-        <w:types>
-          <w:type w:val="bbPlcHdr"/>
-        </w:types>
-        <w:behaviors>
-          <w:behavior w:val="content"/>
-        </w:behaviors>
-        <w:guid w:val="{DACC66A8-8BF1-49CD-844A-489573A00075}"/>
-      </w:docPartPr>
-      <w:docPartBody>
-        <w:p>
-          <w:pPr>
-            <w:pStyle w:val="A64F198B28234E1FB1A34EDAB34A9A3A"/>
-          </w:pPr>
-          <w:r>
-            <w:rPr>
-              <w:b/>
-              <w:bCs/>
-            </w:rPr>
-            <w:t>[Wybierz datę]</w:t>
-          </w:r>
-        </w:p>
-      </w:docPartBody>
-    </w:docPart>
   </w:docParts>
 </w:glossaryDocument>
 </file>
@@ -7518,7 +8911,9 @@
   <w:rsids>
     <w:rsidRoot w:val="001E7D61"/>
     <w:rsid w:val="001E7D61"/>
+    <w:rsid w:val="005B76EE"/>
     <w:rsid w:val="007F2174"/>
+    <w:rsid w:val="00A139C2"/>
   </w:rsids>
   <m:mathPr>
     <m:mathFont m:val="Cambria Math"/>
@@ -8329,7 +9724,7 @@
 </file>
 
 <file path=customXml/itemProps2.xml><?xml version="1.0" encoding="utf-8"?>
-<ds:datastoreItem xmlns:ds="http://schemas.openxmlformats.org/officeDocument/2006/customXml" ds:itemID="{CC78B74A-0596-487C-90EB-CAD8AE22B743}">
+<ds:datastoreItem xmlns:ds="http://schemas.openxmlformats.org/officeDocument/2006/customXml" ds:itemID="{02DB8F5D-2E95-49E6-8EC7-CB94D9E56446}">
   <ds:schemaRefs>
     <ds:schemaRef ds:uri="http://schemas.openxmlformats.org/officeDocument/2006/bibliography"/>
   </ds:schemaRefs>

</xml_diff>